<commit_message>
Mind map completed, Documentation yet to be done
</commit_message>
<xml_diff>
--- a/Mark D'agostino.docx
+++ b/Mark D'agostino.docx
@@ -2975,6 +2975,33 @@
         <w:t xml:space="preserve"> </w:t>
       </w:r>
     </w:p>
+    <w:p/>
+    <w:p/>
+    <w:p/>
+    <w:p/>
+    <w:p/>
+    <w:p/>
+    <w:p/>
+    <w:p/>
+    <w:p/>
+    <w:p/>
+    <w:p/>
+    <w:p/>
+    <w:p/>
+    <w:p/>
+    <w:p/>
+    <w:p/>
+    <w:p/>
+    <w:p/>
+    <w:p/>
+    <w:p/>
+    <w:p/>
+    <w:p/>
+    <w:p/>
+    <w:p/>
+    <w:p/>
+    <w:p/>
+    <w:p/>
     <w:p>
       <w:pPr>
         <w:sectPr>

</xml_diff>

<commit_message>
Task 5 Completed (Term Explanations)
</commit_message>
<xml_diff>
--- a/Mark D'agostino.docx
+++ b/Mark D'agostino.docx
@@ -1,6 +1,6 @@
 
 <file path=word/document.xml><?xml version="1.0" encoding="utf-8"?>
-<w:document xmlns:wpc="http://schemas.microsoft.com/office/word/2010/wordprocessingCanvas" xmlns:cx="http://schemas.microsoft.com/office/drawing/2014/chartex" xmlns:cx1="http://schemas.microsoft.com/office/drawing/2015/9/8/chartex" xmlns:cx2="http://schemas.microsoft.com/office/drawing/2015/10/21/chartex" xmlns:cx3="http://schemas.microsoft.com/office/drawing/2016/5/9/chartex" xmlns:cx4="http://schemas.microsoft.com/office/drawing/2016/5/10/chartex" xmlns:cx5="http://schemas.microsoft.com/office/drawing/2016/5/11/chartex" xmlns:cx6="http://schemas.microsoft.com/office/drawing/2016/5/12/chartex" xmlns:cx7="http://schemas.microsoft.com/office/drawing/2016/5/13/chartex" xmlns:cx8="http://schemas.microsoft.com/office/drawing/2016/5/14/chartex" xmlns:mc="http://schemas.openxmlformats.org/markup-compatibility/2006" xmlns:aink="http://schemas.microsoft.com/office/drawing/2016/ink" xmlns:am3d="http://schemas.microsoft.com/office/drawing/2017/model3d" xmlns:o="urn:schemas-microsoft-com:office:office" xmlns:r="http://schemas.openxmlformats.org/officeDocument/2006/relationships" xmlns:m="http://schemas.openxmlformats.org/officeDocument/2006/math" xmlns:v="urn:schemas-microsoft-com:vml" xmlns:wp14="http://schemas.microsoft.com/office/word/2010/wordprocessingDrawing" xmlns:wp="http://schemas.openxmlformats.org/drawingml/2006/wordprocessingDrawing" xmlns:w10="urn:schemas-microsoft-com:office:word" xmlns:w="http://schemas.openxmlformats.org/wordprocessingml/2006/main" xmlns:w14="http://schemas.microsoft.com/office/word/2010/wordml" xmlns:w15="http://schemas.microsoft.com/office/word/2012/wordml" xmlns:w16cex="http://schemas.microsoft.com/office/word/2018/wordml/cex" xmlns:w16cid="http://schemas.microsoft.com/office/word/2016/wordml/cid" xmlns:w16="http://schemas.microsoft.com/office/word/2018/wordml" xmlns:w16se="http://schemas.microsoft.com/office/word/2015/wordml/symex" xmlns:wpg="http://schemas.microsoft.com/office/word/2010/wordprocessingGroup" xmlns:wpi="http://schemas.microsoft.com/office/word/2010/wordprocessingInk" xmlns:wne="http://schemas.microsoft.com/office/word/2006/wordml" xmlns:wps="http://schemas.microsoft.com/office/word/2010/wordprocessingShape" mc:Ignorable="w14 w15 w16se w16cid w16 w16cex wp14">
+<w:document xmlns:wpc="http://schemas.microsoft.com/office/word/2010/wordprocessingCanvas" xmlns:cx="http://schemas.microsoft.com/office/drawing/2014/chartex" xmlns:cx1="http://schemas.microsoft.com/office/drawing/2015/9/8/chartex" xmlns:cx2="http://schemas.microsoft.com/office/drawing/2015/10/21/chartex" xmlns:cx3="http://schemas.microsoft.com/office/drawing/2016/5/9/chartex" xmlns:cx4="http://schemas.microsoft.com/office/drawing/2016/5/10/chartex" xmlns:cx5="http://schemas.microsoft.com/office/drawing/2016/5/11/chartex" xmlns:cx6="http://schemas.microsoft.com/office/drawing/2016/5/12/chartex" xmlns:cx7="http://schemas.microsoft.com/office/drawing/2016/5/13/chartex" xmlns:cx8="http://schemas.microsoft.com/office/drawing/2016/5/14/chartex" xmlns:mc="http://schemas.openxmlformats.org/markup-compatibility/2006" xmlns:aink="http://schemas.microsoft.com/office/drawing/2016/ink" xmlns:am3d="http://schemas.microsoft.com/office/drawing/2017/model3d" xmlns:o="urn:schemas-microsoft-com:office:office" xmlns:r="http://schemas.openxmlformats.org/officeDocument/2006/relationships" xmlns:m="http://schemas.openxmlformats.org/officeDocument/2006/math" xmlns:v="urn:schemas-microsoft-com:vml" xmlns:wp14="http://schemas.microsoft.com/office/word/2010/wordprocessingDrawing" xmlns:wp="http://schemas.openxmlformats.org/drawingml/2006/wordprocessingDrawing" xmlns:w10="urn:schemas-microsoft-com:office:word" xmlns:w="http://schemas.openxmlformats.org/wordprocessingml/2006/main" xmlns:w14="http://schemas.microsoft.com/office/word/2010/wordml" xmlns:w15="http://schemas.microsoft.com/office/word/2012/wordml" xmlns:w16cex="http://schemas.microsoft.com/office/word/2018/wordml/cex" xmlns:w16cid="http://schemas.microsoft.com/office/word/2016/wordml/cid" xmlns:w16="http://schemas.microsoft.com/office/word/2018/wordml" xmlns:w16sdtdh="http://schemas.microsoft.com/office/word/2020/wordml/sdtdatahash" xmlns:w16se="http://schemas.microsoft.com/office/word/2015/wordml/symex" xmlns:wpg="http://schemas.microsoft.com/office/word/2010/wordprocessingGroup" xmlns:wpi="http://schemas.microsoft.com/office/word/2010/wordprocessingInk" xmlns:wne="http://schemas.microsoft.com/office/word/2006/wordml" xmlns:wps="http://schemas.microsoft.com/office/word/2010/wordprocessingShape" mc:Ignorable="w14 w15 w16se w16cid w16 w16cex w16sdtdh wp14">
   <w:body>
     <w:p>
       <w:pPr>
@@ -554,7 +554,21 @@
                 <w:b/>
                 <w:sz w:val="16"/>
               </w:rPr>
-              <w:t xml:space="preserve">21/05/2021 </w:t>
+              <w:t>2</w:t>
+            </w:r>
+            <w:r>
+              <w:rPr>
+                <w:b/>
+                <w:sz w:val="16"/>
+              </w:rPr>
+              <w:t>4</w:t>
+            </w:r>
+            <w:r>
+              <w:rPr>
+                <w:b/>
+                <w:sz w:val="16"/>
+              </w:rPr>
+              <w:t xml:space="preserve">/05/2021 </w:t>
             </w:r>
           </w:p>
         </w:tc>
@@ -2512,7 +2526,7 @@
       </w:pPr>
       <w:r>
         <w:rPr>
-          <w:highlight w:val="yellow"/>
+          <w:highlight w:val="green"/>
         </w:rPr>
         <w:t>Task 1 - Concept mapping</w:t>
       </w:r>
@@ -2980,6 +2994,76 @@
     <w:p/>
     <w:p/>
     <w:p/>
+    <w:p>
+      <w:r>
+        <w:rPr>
+          <w:noProof/>
+        </w:rPr>
+        <w:lastRenderedPageBreak/>
+        <w:drawing>
+          <wp:anchor distT="0" distB="0" distL="114300" distR="114300" simplePos="0" relativeHeight="251658240" behindDoc="0" locked="0" layoutInCell="1" allowOverlap="1" wp14:anchorId="21606D3B" wp14:editId="25F537A2">
+            <wp:simplePos x="0" y="0"/>
+            <wp:positionH relativeFrom="margin">
+              <wp:posOffset>-936346</wp:posOffset>
+            </wp:positionH>
+            <wp:positionV relativeFrom="paragraph">
+              <wp:posOffset>-618288</wp:posOffset>
+            </wp:positionV>
+            <wp:extent cx="7849210" cy="3746119"/>
+            <wp:effectExtent l="0" t="0" r="0" b="6985"/>
+            <wp:wrapNone/>
+            <wp:docPr id="2" name="Picture 2"/>
+            <wp:cNvGraphicFramePr>
+              <a:graphicFrameLocks xmlns:a="http://schemas.openxmlformats.org/drawingml/2006/main" noChangeAspect="1"/>
+            </wp:cNvGraphicFramePr>
+            <a:graphic xmlns:a="http://schemas.openxmlformats.org/drawingml/2006/main">
+              <a:graphicData uri="http://schemas.openxmlformats.org/drawingml/2006/picture">
+                <pic:pic xmlns:pic="http://schemas.openxmlformats.org/drawingml/2006/picture">
+                  <pic:nvPicPr>
+                    <pic:cNvPr id="0" name="Picture 1"/>
+                    <pic:cNvPicPr>
+                      <a:picLocks noChangeAspect="1" noChangeArrowheads="1"/>
+                    </pic:cNvPicPr>
+                  </pic:nvPicPr>
+                  <pic:blipFill>
+                    <a:blip r:embed="rId9" cstate="print">
+                      <a:extLst>
+                        <a:ext uri="{28A0092B-C50C-407E-A947-70E740481C1C}">
+                          <a14:useLocalDpi xmlns:a14="http://schemas.microsoft.com/office/drawing/2010/main" val="0"/>
+                        </a:ext>
+                      </a:extLst>
+                    </a:blip>
+                    <a:srcRect/>
+                    <a:stretch>
+                      <a:fillRect/>
+                    </a:stretch>
+                  </pic:blipFill>
+                  <pic:spPr bwMode="auto">
+                    <a:xfrm>
+                      <a:off x="0" y="0"/>
+                      <a:ext cx="7865934" cy="3754101"/>
+                    </a:xfrm>
+                    <a:prstGeom prst="rect">
+                      <a:avLst/>
+                    </a:prstGeom>
+                    <a:noFill/>
+                    <a:ln>
+                      <a:noFill/>
+                    </a:ln>
+                  </pic:spPr>
+                </pic:pic>
+              </a:graphicData>
+            </a:graphic>
+            <wp14:sizeRelH relativeFrom="page">
+              <wp14:pctWidth>0</wp14:pctWidth>
+            </wp14:sizeRelH>
+            <wp14:sizeRelV relativeFrom="page">
+              <wp14:pctHeight>0</wp14:pctHeight>
+            </wp14:sizeRelV>
+          </wp:anchor>
+        </w:drawing>
+      </w:r>
+    </w:p>
     <w:p/>
     <w:p/>
     <w:p/>
@@ -2995,24 +3079,520 @@
     <w:p/>
     <w:p/>
     <w:p/>
+    <w:p>
+      <w:pPr>
+        <w:ind w:left="0" w:firstLine="0"/>
+      </w:pPr>
+    </w:p>
+    <w:p>
+      <w:pPr>
+        <w:ind w:left="0" w:firstLine="0"/>
+        <w:rPr>
+          <w:b/>
+          <w:bCs/>
+          <w:sz w:val="28"/>
+          <w:szCs w:val="28"/>
+        </w:rPr>
+      </w:pPr>
+      <w:r>
+        <w:rPr>
+          <w:b/>
+          <w:bCs/>
+          <w:sz w:val="28"/>
+          <w:szCs w:val="28"/>
+        </w:rPr>
+        <w:t>Bibliography</w:t>
+      </w:r>
+    </w:p>
+    <w:p/>
+    <w:p>
+      <w:r>
+        <w:t xml:space="preserve">Charles Sutton, A. M. (2012), ‘Introduction to conditional random </w:t>
+      </w:r>
+      <w:proofErr w:type="gramStart"/>
+      <w:r>
+        <w:t>fields’</w:t>
+      </w:r>
+      <w:proofErr w:type="gramEnd"/>
+      <w:r>
+        <w:t>.</w:t>
+      </w:r>
+    </w:p>
+    <w:p/>
+    <w:p>
+      <w:r>
+        <w:t xml:space="preserve">Braga, I., </w:t>
+      </w:r>
+      <w:proofErr w:type="spellStart"/>
+      <w:r>
+        <w:t>Monard</w:t>
+      </w:r>
+      <w:proofErr w:type="spellEnd"/>
+      <w:r>
+        <w:t xml:space="preserve">, M. &amp; Matsubara, E. (2009), Combining unigrams and </w:t>
+      </w:r>
+      <w:proofErr w:type="spellStart"/>
+      <w:proofErr w:type="gramStart"/>
+      <w:r>
+        <w:t>bigramsin</w:t>
+      </w:r>
+      <w:proofErr w:type="spellEnd"/>
+      <w:r>
+        <w:t xml:space="preserve">  semi</w:t>
+      </w:r>
+      <w:proofErr w:type="gramEnd"/>
+      <w:r>
+        <w:t xml:space="preserve">-supervised  text  </w:t>
+      </w:r>
+      <w:proofErr w:type="spellStart"/>
+      <w:r>
+        <w:t>classification,in‘Proceedings</w:t>
+      </w:r>
+      <w:proofErr w:type="spellEnd"/>
+      <w:r>
+        <w:t xml:space="preserve">  of  Progress  in  </w:t>
+      </w:r>
+      <w:proofErr w:type="spellStart"/>
+      <w:r>
+        <w:t>ArtificialIntelligence</w:t>
+      </w:r>
+      <w:proofErr w:type="spellEnd"/>
+      <w:r>
+        <w:t xml:space="preserve">, 14th Portuguese Conference on Artificial Intelligence (EPIA 2009),Aveiro’, </w:t>
+      </w:r>
+      <w:proofErr w:type="spellStart"/>
+      <w:r>
+        <w:t>Citeseer</w:t>
+      </w:r>
+      <w:proofErr w:type="spellEnd"/>
+      <w:r>
+        <w:t>, pp. 489–500.</w:t>
+      </w:r>
+    </w:p>
+    <w:p/>
+    <w:p>
+      <w:proofErr w:type="spellStart"/>
+      <w:r>
+        <w:t>Bekkerman</w:t>
+      </w:r>
+      <w:proofErr w:type="spellEnd"/>
+      <w:r>
+        <w:t xml:space="preserve">, R. &amp; Allan, J. (2004), Using bigrams in text categorization, </w:t>
+      </w:r>
+      <w:proofErr w:type="spellStart"/>
+      <w:proofErr w:type="gramStart"/>
+      <w:r>
+        <w:t>Technicalreport</w:t>
+      </w:r>
+      <w:proofErr w:type="spellEnd"/>
+      <w:r>
+        <w:t>,  Technical</w:t>
+      </w:r>
+      <w:proofErr w:type="gramEnd"/>
+      <w:r>
+        <w:t xml:space="preserve">  Report  IR-408,  </w:t>
+      </w:r>
+      <w:proofErr w:type="spellStart"/>
+      <w:r>
+        <w:t>Center</w:t>
+      </w:r>
+      <w:proofErr w:type="spellEnd"/>
+      <w:r>
+        <w:t xml:space="preserve">  of  Intelligent  Information  </w:t>
+      </w:r>
+      <w:proofErr w:type="spellStart"/>
+      <w:r>
+        <w:t>Retrieval,UMass</w:t>
+      </w:r>
+      <w:proofErr w:type="spellEnd"/>
+    </w:p>
+    <w:p/>
+    <w:p>
+      <w:r>
+        <w:t xml:space="preserve">Denny, M. J. &amp; </w:t>
+      </w:r>
+      <w:proofErr w:type="spellStart"/>
+      <w:r>
+        <w:t>Spirling</w:t>
+      </w:r>
+      <w:proofErr w:type="spellEnd"/>
+      <w:r>
+        <w:t xml:space="preserve">, A. (2018), ‘Text </w:t>
+      </w:r>
+      <w:proofErr w:type="spellStart"/>
+      <w:r>
+        <w:t>preprocessing</w:t>
+      </w:r>
+      <w:proofErr w:type="spellEnd"/>
+      <w:r>
+        <w:t xml:space="preserve"> for unsupervised learning:26</w:t>
+      </w:r>
+    </w:p>
+    <w:p>
+      <w:r>
+        <w:t xml:space="preserve">Why it matters, when it misleads, and what to do about </w:t>
+      </w:r>
+      <w:proofErr w:type="spellStart"/>
+      <w:r>
+        <w:t>it</w:t>
+      </w:r>
+      <w:proofErr w:type="gramStart"/>
+      <w:r>
+        <w:t>’,Political</w:t>
+      </w:r>
+      <w:proofErr w:type="spellEnd"/>
+      <w:proofErr w:type="gramEnd"/>
+      <w:r>
+        <w:t xml:space="preserve">  Analysis26(2), 168–189.</w:t>
+      </w:r>
+    </w:p>
+    <w:p/>
+    <w:p>
+      <w:r>
+        <w:t xml:space="preserve">Singh, T. &amp; Kumari, M. (2016), ‘Role of text pre-processing in twitter </w:t>
+      </w:r>
+      <w:proofErr w:type="spellStart"/>
+      <w:r>
+        <w:t>sentimentanalysis</w:t>
+      </w:r>
+      <w:proofErr w:type="spellEnd"/>
+      <w:proofErr w:type="gramStart"/>
+      <w:r>
+        <w:t>’,Procedia</w:t>
+      </w:r>
+      <w:proofErr w:type="gramEnd"/>
+      <w:r>
+        <w:t xml:space="preserve"> Computer Science89, 549–554.</w:t>
+      </w:r>
+    </w:p>
+    <w:p/>
+    <w:p/>
+    <w:p>
+      <w:r>
+        <w:lastRenderedPageBreak/>
+        <w:t xml:space="preserve">Emma </w:t>
+      </w:r>
+      <w:proofErr w:type="spellStart"/>
+      <w:proofErr w:type="gramStart"/>
+      <w:r>
+        <w:t>Haddi</w:t>
+      </w:r>
+      <w:proofErr w:type="spellEnd"/>
+      <w:r>
+        <w:t xml:space="preserve">,  </w:t>
+      </w:r>
+      <w:proofErr w:type="spellStart"/>
+      <w:r>
+        <w:t>Xiaohui</w:t>
+      </w:r>
+      <w:proofErr w:type="spellEnd"/>
+      <w:proofErr w:type="gramEnd"/>
+      <w:r>
+        <w:t xml:space="preserve"> Liu,  Y. S. (2013),  The role of text pre-processing in </w:t>
+      </w:r>
+      <w:proofErr w:type="spellStart"/>
+      <w:r>
+        <w:t>sen-timent</w:t>
+      </w:r>
+      <w:proofErr w:type="spellEnd"/>
+      <w:r>
+        <w:t xml:space="preserve">  </w:t>
+      </w:r>
+      <w:proofErr w:type="spellStart"/>
+      <w:r>
+        <w:t>analysis,in‘The</w:t>
+      </w:r>
+      <w:proofErr w:type="spellEnd"/>
+      <w:r>
+        <w:t xml:space="preserve">  Role  of  Text  Pre-processing  in  Sentiment  </w:t>
+      </w:r>
+      <w:proofErr w:type="spellStart"/>
+      <w:r>
+        <w:t>Analysis’,pp</w:t>
+      </w:r>
+      <w:proofErr w:type="spellEnd"/>
+      <w:r>
+        <w:t>. 26–32.</w:t>
+      </w:r>
+    </w:p>
+    <w:p/>
+    <w:p>
+      <w:r>
+        <w:t xml:space="preserve">Liu, B. (2012), Sentiment analysis and opinion </w:t>
+      </w:r>
+      <w:proofErr w:type="spellStart"/>
+      <w:proofErr w:type="gramStart"/>
+      <w:r>
+        <w:t>mining,in</w:t>
+      </w:r>
+      <w:proofErr w:type="gramEnd"/>
+      <w:r>
+        <w:t>‘Sentiment</w:t>
+      </w:r>
+      <w:proofErr w:type="spellEnd"/>
+      <w:r>
+        <w:t xml:space="preserve"> Analysis </w:t>
+      </w:r>
+      <w:proofErr w:type="spellStart"/>
+      <w:r>
+        <w:t>andOpinion</w:t>
+      </w:r>
+      <w:proofErr w:type="spellEnd"/>
+      <w:r>
+        <w:t xml:space="preserve"> Mining’, Vol. 5</w:t>
+      </w:r>
+    </w:p>
+    <w:p/>
+    <w:p>
+      <w:r>
+        <w:t>Coyne, E., Smit, J. &amp; G ̈</w:t>
+      </w:r>
+      <w:proofErr w:type="spellStart"/>
+      <w:r>
+        <w:t>uner</w:t>
+      </w:r>
+      <w:proofErr w:type="spellEnd"/>
+      <w:r>
+        <w:t xml:space="preserve">, L. (2019), Sentiment analysis for amazon.com </w:t>
+      </w:r>
+      <w:proofErr w:type="spellStart"/>
+      <w:proofErr w:type="gramStart"/>
+      <w:r>
+        <w:t>reviews,in</w:t>
+      </w:r>
+      <w:proofErr w:type="gramEnd"/>
+      <w:r>
+        <w:t>‘Sentiment</w:t>
+      </w:r>
+      <w:proofErr w:type="spellEnd"/>
+      <w:r>
+        <w:t xml:space="preserve"> Analysis for Amazon.com Reviews’</w:t>
+      </w:r>
+    </w:p>
+    <w:p/>
+    <w:p>
+      <w:r>
+        <w:t>Maas, A. L., Daly, R. E., Pham, P. T., Huang, D., Ng, A. Y. &amp; Potts, C. (2011</w:t>
+      </w:r>
+      <w:proofErr w:type="gramStart"/>
+      <w:r>
+        <w:t>),Learning</w:t>
+      </w:r>
+      <w:proofErr w:type="gramEnd"/>
+      <w:r>
+        <w:t xml:space="preserve"> word vectors for sentiment </w:t>
+      </w:r>
+      <w:proofErr w:type="spellStart"/>
+      <w:r>
+        <w:t>analysis,in‘Proceedings</w:t>
+      </w:r>
+      <w:proofErr w:type="spellEnd"/>
+      <w:r>
+        <w:t xml:space="preserve"> of the 49th An-</w:t>
+      </w:r>
+      <w:proofErr w:type="spellStart"/>
+      <w:r>
+        <w:t>nual</w:t>
+      </w:r>
+      <w:proofErr w:type="spellEnd"/>
+      <w:r>
+        <w:t xml:space="preserve">  Meeting  of  the  Association  for  Computational  Linguistics:  Human  Lan-</w:t>
+      </w:r>
+      <w:proofErr w:type="spellStart"/>
+      <w:r>
+        <w:t>guage</w:t>
+      </w:r>
+      <w:proofErr w:type="spellEnd"/>
+      <w:r>
+        <w:t xml:space="preserve"> Technologies’, Association for Computational Linguistics, Portland, Ore-</w:t>
+      </w:r>
+      <w:proofErr w:type="spellStart"/>
+      <w:r>
+        <w:t>gon</w:t>
+      </w:r>
+      <w:proofErr w:type="spellEnd"/>
+      <w:r>
+        <w:t>, USA, pp. 142–150</w:t>
+      </w:r>
+    </w:p>
+    <w:p>
+      <w:pPr>
+        <w:ind w:left="0" w:firstLine="0"/>
+      </w:pPr>
+    </w:p>
+    <w:p>
+      <w:proofErr w:type="spellStart"/>
+      <w:r>
+        <w:t>Mahendra</w:t>
+      </w:r>
+      <w:proofErr w:type="spellEnd"/>
+      <w:r>
+        <w:t>, L. (2018), ‘Steam reviews dataset’,26(2), 168–189</w:t>
+      </w:r>
+    </w:p>
+    <w:p>
+      <w:pPr>
+        <w:ind w:left="0" w:firstLine="0"/>
+      </w:pPr>
+    </w:p>
+    <w:p>
+      <w:proofErr w:type="spellStart"/>
+      <w:r>
+        <w:t>Tarimer</w:t>
+      </w:r>
+      <w:proofErr w:type="spellEnd"/>
+      <w:r>
+        <w:t xml:space="preserve">, </w:t>
+      </w:r>
+      <w:proofErr w:type="spellStart"/>
+      <w:r>
+        <w:t>i</w:t>
+      </w:r>
+      <w:proofErr w:type="spellEnd"/>
+      <w:r>
+        <w:t xml:space="preserve">., Coban, A. &amp; </w:t>
+      </w:r>
+      <w:proofErr w:type="spellStart"/>
+      <w:r>
+        <w:t>Kocaman</w:t>
+      </w:r>
+      <w:proofErr w:type="spellEnd"/>
+      <w:r>
+        <w:t xml:space="preserve">, A. (2019), ‘Sentiment analysis on </w:t>
+      </w:r>
+      <w:proofErr w:type="spellStart"/>
+      <w:r>
+        <w:t>imdb</w:t>
+      </w:r>
+      <w:proofErr w:type="spellEnd"/>
+      <w:r>
+        <w:t xml:space="preserve"> </w:t>
+      </w:r>
+      <w:proofErr w:type="spellStart"/>
+      <w:r>
+        <w:t>moviecomments</w:t>
+      </w:r>
+      <w:proofErr w:type="spellEnd"/>
+      <w:r>
+        <w:t xml:space="preserve"> and twitter data by machine learning and vector space techniques’,89, 549–554</w:t>
+      </w:r>
+    </w:p>
+    <w:p>
+      <w:pPr>
+        <w:ind w:left="0" w:firstLine="0"/>
+      </w:pPr>
+    </w:p>
+    <w:p>
+      <w:pPr>
+        <w:tabs>
+          <w:tab w:val="left" w:pos="772"/>
+        </w:tabs>
+      </w:pPr>
+      <w:r>
+        <w:tab/>
+      </w:r>
+      <w:proofErr w:type="gramStart"/>
+      <w:r>
+        <w:t>Mika  V.</w:t>
+      </w:r>
+      <w:proofErr w:type="gramEnd"/>
+      <w:r>
+        <w:t xml:space="preserve">  M ̈</w:t>
+      </w:r>
+      <w:proofErr w:type="spellStart"/>
+      <w:r>
+        <w:t>antyl</w:t>
+      </w:r>
+      <w:proofErr w:type="spellEnd"/>
+      <w:r>
+        <w:t xml:space="preserve"> ̈</w:t>
+      </w:r>
+      <w:proofErr w:type="gramStart"/>
+      <w:r>
+        <w:t>a,  Daniel</w:t>
+      </w:r>
+      <w:proofErr w:type="gramEnd"/>
+      <w:r>
+        <w:t xml:space="preserve">  </w:t>
+      </w:r>
+      <w:proofErr w:type="spellStart"/>
+      <w:r>
+        <w:t>Graziotin</w:t>
+      </w:r>
+      <w:proofErr w:type="spellEnd"/>
+      <w:r>
+        <w:t>,  M.  K.  (2018</w:t>
+      </w:r>
+      <w:proofErr w:type="gramStart"/>
+      <w:r>
+        <w:t>),  ‘</w:t>
+      </w:r>
+      <w:proofErr w:type="gramEnd"/>
+      <w:r>
+        <w:t xml:space="preserve">The  evolution  of  </w:t>
+      </w:r>
+      <w:proofErr w:type="spellStart"/>
+      <w:r>
+        <w:t>sentimentanalysis</w:t>
+      </w:r>
+      <w:proofErr w:type="spellEnd"/>
+      <w:r>
+        <w:t xml:space="preserve"> - a review of research topics, venues, and top cited papers’,</w:t>
+      </w:r>
+      <w:proofErr w:type="spellStart"/>
+      <w:r>
+        <w:t>ComputerScience</w:t>
+      </w:r>
+      <w:proofErr w:type="spellEnd"/>
+      <w:r>
+        <w:t xml:space="preserve"> Review, 27pp. 16–32.</w:t>
+      </w:r>
+    </w:p>
     <w:p/>
     <w:p/>
     <w:p/>
-    <w:p/>
-    <w:p/>
-    <w:p/>
-    <w:p/>
     <w:p>
       <w:pPr>
         <w:sectPr>
-          <w:headerReference w:type="even" r:id="rId9"/>
-          <w:headerReference w:type="default" r:id="rId10"/>
-          <w:headerReference w:type="first" r:id="rId11"/>
+          <w:headerReference w:type="even" r:id="rId10"/>
+          <w:headerReference w:type="default" r:id="rId11"/>
+          <w:headerReference w:type="first" r:id="rId12"/>
           <w:pgSz w:w="12240" w:h="15840"/>
-          <w:pgMar w:top="1446" w:right="1383" w:bottom="1917" w:left="1440" w:header="720" w:footer="720" w:gutter="0"/>
+          <w:pgMar w:top="1446" w:right="1383" w:bottom="1916" w:left="1440" w:header="720" w:footer="720" w:gutter="0"/>
           <w:cols w:space="720"/>
         </w:sectPr>
       </w:pPr>
+      <w:r>
+        <w:t xml:space="preserve">Since the dissertation related to this concept map focuses </w:t>
+      </w:r>
+      <w:proofErr w:type="gramStart"/>
+      <w:r>
+        <w:t>whether</w:t>
+      </w:r>
+      <w:r>
+        <w:t xml:space="preserve"> </w:t>
+      </w:r>
+      <w:r>
+        <w:t>or not</w:t>
+      </w:r>
+      <w:proofErr w:type="gramEnd"/>
+      <w:r>
+        <w:t xml:space="preserve"> </w:t>
+      </w:r>
+      <w:r>
+        <w:t xml:space="preserve">a classifier is able to improve from the use of different text </w:t>
+      </w:r>
+      <w:proofErr w:type="spellStart"/>
+      <w:r>
+        <w:t>pre processing</w:t>
+      </w:r>
+      <w:proofErr w:type="spellEnd"/>
+      <w:r>
+        <w:t xml:space="preserve"> techniques, the literature review heavily relies on the research of text pre-processing and vectorization techniques. </w:t>
+      </w:r>
+      <w:r>
+        <w:t>This may take away from the exploration of different datasets, different algorithms which may also influence the result of the classifier. One limitation I have noticed during the research of the literature review is that, unfortunately, there is a lot of research which contradicts the other when it comes to how a classifier detects text. For example, some research state that certain stop words, may help the classifiers final sentiment, when others say that it does not influence the final predication at all. This leads me to believe that their research/classifier relies solely on one type of structure (Dataset &amp; algorithm). Since I will need to explore multiple structures, it may take away from the consistency and efficiency of the classifier.</w:t>
+      </w:r>
     </w:p>
     <w:p>
       <w:pPr>
@@ -3181,10 +3761,407 @@
     </w:p>
     <w:p>
       <w:pPr>
+        <w:spacing w:after="170"/>
+        <w:ind w:left="-5" w:right="0"/>
+      </w:pPr>
+    </w:p>
+    <w:p>
+      <w:pPr>
+        <w:spacing w:after="170"/>
+        <w:ind w:left="-5" w:right="0"/>
+      </w:pPr>
+    </w:p>
+    <w:p>
+      <w:pPr>
+        <w:spacing w:after="170"/>
+        <w:ind w:left="-5" w:right="0"/>
+      </w:pPr>
+    </w:p>
+    <w:p>
+      <w:pPr>
+        <w:spacing w:after="170"/>
+        <w:ind w:left="-5" w:right="0"/>
+      </w:pPr>
+    </w:p>
+    <w:p>
+      <w:pPr>
+        <w:spacing w:after="170"/>
+        <w:ind w:left="-5" w:right="0"/>
+      </w:pPr>
+    </w:p>
+    <w:p>
+      <w:pPr>
+        <w:spacing w:after="170"/>
+        <w:ind w:left="-5" w:right="0"/>
+      </w:pPr>
+    </w:p>
+    <w:p>
+      <w:pPr>
+        <w:spacing w:after="170"/>
+        <w:ind w:left="-5" w:right="0"/>
+      </w:pPr>
+    </w:p>
+    <w:p>
+      <w:pPr>
+        <w:spacing w:after="170"/>
+        <w:ind w:left="-5" w:right="0"/>
+      </w:pPr>
+    </w:p>
+    <w:p>
+      <w:pPr>
+        <w:spacing w:after="170"/>
+        <w:ind w:left="-5" w:right="0"/>
+      </w:pPr>
+    </w:p>
+    <w:p>
+      <w:pPr>
+        <w:spacing w:after="170"/>
+        <w:ind w:left="-5" w:right="0"/>
+      </w:pPr>
+    </w:p>
+    <w:p>
+      <w:pPr>
+        <w:spacing w:after="170"/>
+        <w:ind w:left="-5" w:right="0"/>
+      </w:pPr>
+    </w:p>
+    <w:p>
+      <w:pPr>
+        <w:spacing w:after="170"/>
+        <w:ind w:left="-5" w:right="0"/>
+      </w:pPr>
+    </w:p>
+    <w:p>
+      <w:pPr>
+        <w:spacing w:after="170"/>
+        <w:ind w:left="-5" w:right="0"/>
+      </w:pPr>
+    </w:p>
+    <w:p>
+      <w:pPr>
+        <w:spacing w:after="170"/>
+        <w:ind w:left="-5" w:right="0"/>
+      </w:pPr>
+    </w:p>
+    <w:p>
+      <w:pPr>
+        <w:spacing w:after="170"/>
+        <w:ind w:left="-5" w:right="0"/>
+      </w:pPr>
+    </w:p>
+    <w:p>
+      <w:pPr>
+        <w:spacing w:after="170"/>
+        <w:ind w:left="-5" w:right="0"/>
+      </w:pPr>
+    </w:p>
+    <w:p>
+      <w:pPr>
+        <w:spacing w:after="170"/>
+        <w:ind w:left="-5" w:right="0"/>
+      </w:pPr>
+    </w:p>
+    <w:p>
+      <w:pPr>
+        <w:spacing w:after="170"/>
+        <w:ind w:left="-5" w:right="0"/>
+      </w:pPr>
+    </w:p>
+    <w:p>
+      <w:pPr>
+        <w:spacing w:after="170"/>
+        <w:ind w:left="-5" w:right="0"/>
+      </w:pPr>
+    </w:p>
+    <w:p>
+      <w:pPr>
+        <w:spacing w:after="170"/>
+        <w:ind w:left="-5" w:right="0"/>
+      </w:pPr>
+    </w:p>
+    <w:p>
+      <w:pPr>
+        <w:spacing w:after="170"/>
+        <w:ind w:left="-5" w:right="0"/>
+      </w:pPr>
+    </w:p>
+    <w:p>
+      <w:pPr>
+        <w:spacing w:after="170"/>
+        <w:ind w:left="-5" w:right="0"/>
+      </w:pPr>
+    </w:p>
+    <w:p>
+      <w:pPr>
+        <w:spacing w:after="170"/>
+        <w:ind w:left="-5" w:right="0"/>
+      </w:pPr>
+    </w:p>
+    <w:p>
+      <w:pPr>
+        <w:spacing w:after="170"/>
+        <w:ind w:left="-5" w:right="0"/>
+      </w:pPr>
+    </w:p>
+    <w:p>
+      <w:pPr>
+        <w:spacing w:after="170"/>
+        <w:ind w:left="-5" w:right="0"/>
+      </w:pPr>
+    </w:p>
+    <w:p>
+      <w:pPr>
+        <w:spacing w:after="170"/>
+        <w:ind w:left="-5" w:right="0"/>
+      </w:pPr>
+    </w:p>
+    <w:p>
+      <w:pPr>
+        <w:spacing w:after="170"/>
+        <w:ind w:left="-5" w:right="0"/>
+      </w:pPr>
+    </w:p>
+    <w:p>
+      <w:pPr>
+        <w:spacing w:after="170"/>
+        <w:ind w:left="-5" w:right="0"/>
+      </w:pPr>
+    </w:p>
+    <w:p>
+      <w:pPr>
+        <w:spacing w:after="170"/>
+        <w:ind w:left="-5" w:right="0"/>
+      </w:pPr>
+    </w:p>
+    <w:p>
+      <w:pPr>
+        <w:spacing w:after="170"/>
+        <w:ind w:left="-5" w:right="0"/>
+      </w:pPr>
+    </w:p>
+    <w:p>
+      <w:pPr>
+        <w:spacing w:after="170"/>
+        <w:ind w:left="-5" w:right="0"/>
+      </w:pPr>
+    </w:p>
+    <w:p>
+      <w:pPr>
+        <w:spacing w:after="170"/>
+        <w:ind w:left="-5" w:right="0"/>
+      </w:pPr>
+    </w:p>
+    <w:p>
+      <w:pPr>
+        <w:spacing w:after="170"/>
+        <w:ind w:left="-5" w:right="0"/>
+      </w:pPr>
+    </w:p>
+    <w:p>
+      <w:pPr>
+        <w:spacing w:after="170"/>
+        <w:ind w:left="-5" w:right="0"/>
+      </w:pPr>
+    </w:p>
+    <w:p>
+      <w:pPr>
+        <w:spacing w:after="170"/>
+        <w:ind w:left="-5" w:right="0"/>
+      </w:pPr>
+    </w:p>
+    <w:p>
+      <w:pPr>
+        <w:spacing w:after="170"/>
+        <w:ind w:left="-5" w:right="0"/>
+      </w:pPr>
+    </w:p>
+    <w:p>
+      <w:pPr>
+        <w:spacing w:after="170"/>
+        <w:ind w:left="-5" w:right="0"/>
+      </w:pPr>
+    </w:p>
+    <w:p>
+      <w:pPr>
+        <w:spacing w:after="170"/>
+        <w:ind w:left="-5" w:right="0"/>
+      </w:pPr>
+    </w:p>
+    <w:p>
+      <w:pPr>
+        <w:spacing w:after="170"/>
+        <w:ind w:left="-5" w:right="0"/>
+      </w:pPr>
+    </w:p>
+    <w:p>
+      <w:pPr>
+        <w:spacing w:after="170"/>
+        <w:ind w:left="-5" w:right="0"/>
+      </w:pPr>
+    </w:p>
+    <w:p>
+      <w:pPr>
+        <w:spacing w:after="170"/>
+        <w:ind w:left="-5" w:right="0"/>
+      </w:pPr>
+    </w:p>
+    <w:p>
+      <w:pPr>
+        <w:spacing w:after="170"/>
+        <w:ind w:left="-5" w:right="0"/>
+      </w:pPr>
+    </w:p>
+    <w:p>
+      <w:pPr>
+        <w:spacing w:after="170"/>
+        <w:ind w:left="-5" w:right="0"/>
+      </w:pPr>
+    </w:p>
+    <w:p>
+      <w:pPr>
+        <w:spacing w:after="170"/>
+        <w:ind w:left="-5" w:right="0"/>
+      </w:pPr>
+    </w:p>
+    <w:p>
+      <w:pPr>
+        <w:spacing w:after="170"/>
+        <w:ind w:left="-5" w:right="0"/>
+      </w:pPr>
+    </w:p>
+    <w:p>
+      <w:pPr>
+        <w:spacing w:after="170"/>
+        <w:ind w:left="-5" w:right="0"/>
+      </w:pPr>
+    </w:p>
+    <w:p>
+      <w:pPr>
+        <w:spacing w:after="170"/>
+        <w:ind w:left="-5" w:right="0"/>
+      </w:pPr>
+    </w:p>
+    <w:p>
+      <w:pPr>
+        <w:spacing w:after="170"/>
+        <w:ind w:left="-5" w:right="0"/>
+      </w:pPr>
+    </w:p>
+    <w:p>
+      <w:pPr>
+        <w:spacing w:after="170"/>
+        <w:ind w:left="-5" w:right="0"/>
+      </w:pPr>
+    </w:p>
+    <w:p>
+      <w:pPr>
+        <w:spacing w:after="170"/>
+        <w:ind w:left="-5" w:right="0"/>
+      </w:pPr>
+    </w:p>
+    <w:p>
+      <w:pPr>
+        <w:spacing w:after="170"/>
+        <w:ind w:left="-5" w:right="0"/>
+      </w:pPr>
+    </w:p>
+    <w:p>
+      <w:pPr>
+        <w:spacing w:after="170"/>
+        <w:ind w:left="-5" w:right="0"/>
+      </w:pPr>
+    </w:p>
+    <w:p>
+      <w:pPr>
+        <w:spacing w:after="170"/>
+        <w:ind w:left="-5" w:right="0"/>
+      </w:pPr>
+    </w:p>
+    <w:p>
+      <w:pPr>
+        <w:spacing w:after="170"/>
+        <w:ind w:left="-5" w:right="0"/>
+      </w:pPr>
+    </w:p>
+    <w:p>
+      <w:pPr>
+        <w:spacing w:after="170"/>
+        <w:ind w:left="-5" w:right="0"/>
+      </w:pPr>
+    </w:p>
+    <w:p>
+      <w:pPr>
+        <w:spacing w:after="170"/>
+        <w:ind w:left="-5" w:right="0"/>
+      </w:pPr>
+    </w:p>
+    <w:p>
+      <w:pPr>
+        <w:spacing w:after="170"/>
+        <w:ind w:left="-5" w:right="0"/>
+      </w:pPr>
+    </w:p>
+    <w:p>
+      <w:pPr>
+        <w:spacing w:after="170"/>
+        <w:ind w:left="-5" w:right="0"/>
+      </w:pPr>
+    </w:p>
+    <w:p>
+      <w:pPr>
+        <w:spacing w:after="170"/>
+        <w:ind w:left="-5" w:right="0"/>
+      </w:pPr>
+    </w:p>
+    <w:p>
+      <w:pPr>
+        <w:spacing w:after="170"/>
+        <w:ind w:left="-5" w:right="0"/>
+      </w:pPr>
+    </w:p>
+    <w:p>
+      <w:pPr>
+        <w:spacing w:after="170"/>
+        <w:ind w:left="-5" w:right="0"/>
+      </w:pPr>
+    </w:p>
+    <w:p>
+      <w:pPr>
+        <w:spacing w:after="170"/>
+        <w:ind w:left="-5" w:right="0"/>
+      </w:pPr>
+    </w:p>
+    <w:p>
+      <w:pPr>
+        <w:spacing w:after="170"/>
+        <w:ind w:left="-5" w:right="0"/>
+      </w:pPr>
+    </w:p>
+    <w:p>
+      <w:pPr>
+        <w:spacing w:after="170"/>
+        <w:ind w:left="-5" w:right="0"/>
+      </w:pPr>
+    </w:p>
+    <w:p>
+      <w:pPr>
+        <w:spacing w:after="170"/>
+        <w:ind w:left="-5" w:right="0"/>
+      </w:pPr>
+    </w:p>
+    <w:p>
+      <w:pPr>
+        <w:spacing w:after="170"/>
+        <w:ind w:left="-5" w:right="0"/>
+      </w:pPr>
+    </w:p>
+    <w:p>
+      <w:pPr>
         <w:spacing w:after="187"/>
         <w:ind w:left="-5" w:right="0"/>
       </w:pPr>
       <w:r>
+        <w:lastRenderedPageBreak/>
         <w:t xml:space="preserve">(12 marks) </w:t>
       </w:r>
     </w:p>
@@ -3481,7 +4458,6 @@
         <w:ind w:left="-5"/>
       </w:pPr>
       <w:r>
-        <w:lastRenderedPageBreak/>
         <w:t xml:space="preserve">Task 3 </w:t>
       </w:r>
     </w:p>
@@ -3597,6 +4573,126 @@
       <w:r>
         <w:t xml:space="preserve"> the study of your choice is a Mixed methods study. </w:t>
       </w:r>
+    </w:p>
+    <w:p>
+      <w:pPr>
+        <w:spacing w:after="187"/>
+        <w:ind w:left="-5" w:right="0"/>
+      </w:pPr>
+    </w:p>
+    <w:p>
+      <w:pPr>
+        <w:spacing w:after="187"/>
+        <w:ind w:left="-5" w:right="0"/>
+      </w:pPr>
+    </w:p>
+    <w:p>
+      <w:pPr>
+        <w:spacing w:after="187"/>
+        <w:ind w:left="-5" w:right="0"/>
+      </w:pPr>
+    </w:p>
+    <w:p>
+      <w:pPr>
+        <w:spacing w:after="187"/>
+        <w:ind w:left="-5" w:right="0"/>
+      </w:pPr>
+    </w:p>
+    <w:p>
+      <w:pPr>
+        <w:spacing w:after="187"/>
+        <w:ind w:left="-5" w:right="0"/>
+      </w:pPr>
+    </w:p>
+    <w:p>
+      <w:pPr>
+        <w:spacing w:after="187"/>
+        <w:ind w:left="-5" w:right="0"/>
+      </w:pPr>
+    </w:p>
+    <w:p>
+      <w:pPr>
+        <w:spacing w:after="187"/>
+        <w:ind w:left="-5" w:right="0"/>
+      </w:pPr>
+    </w:p>
+    <w:p>
+      <w:pPr>
+        <w:spacing w:after="187"/>
+        <w:ind w:left="-5" w:right="0"/>
+      </w:pPr>
+    </w:p>
+    <w:p>
+      <w:pPr>
+        <w:spacing w:after="187"/>
+        <w:ind w:left="-5" w:right="0"/>
+      </w:pPr>
+    </w:p>
+    <w:p>
+      <w:pPr>
+        <w:spacing w:after="187"/>
+        <w:ind w:left="-5" w:right="0"/>
+      </w:pPr>
+    </w:p>
+    <w:p>
+      <w:pPr>
+        <w:spacing w:after="187"/>
+        <w:ind w:left="-5" w:right="0"/>
+      </w:pPr>
+    </w:p>
+    <w:p>
+      <w:pPr>
+        <w:spacing w:after="187"/>
+        <w:ind w:left="-5" w:right="0"/>
+      </w:pPr>
+    </w:p>
+    <w:p>
+      <w:pPr>
+        <w:spacing w:after="187"/>
+        <w:ind w:left="-5" w:right="0"/>
+      </w:pPr>
+    </w:p>
+    <w:p>
+      <w:pPr>
+        <w:spacing w:after="187"/>
+        <w:ind w:left="-5" w:right="0"/>
+      </w:pPr>
+    </w:p>
+    <w:p>
+      <w:pPr>
+        <w:spacing w:after="187"/>
+        <w:ind w:left="-5" w:right="0"/>
+      </w:pPr>
+    </w:p>
+    <w:p>
+      <w:pPr>
+        <w:spacing w:after="187"/>
+        <w:ind w:left="-5" w:right="0"/>
+      </w:pPr>
+    </w:p>
+    <w:p>
+      <w:pPr>
+        <w:spacing w:after="187"/>
+        <w:ind w:left="-5" w:right="0"/>
+      </w:pPr>
+    </w:p>
+    <w:p>
+      <w:pPr>
+        <w:spacing w:after="187"/>
+        <w:ind w:left="-5" w:right="0"/>
+      </w:pPr>
+    </w:p>
+    <w:p>
+      <w:pPr>
+        <w:spacing w:after="187"/>
+        <w:ind w:left="-5" w:right="0"/>
+      </w:pPr>
+    </w:p>
+    <w:p>
+      <w:pPr>
+        <w:spacing w:after="187"/>
+        <w:ind w:left="-5" w:right="0"/>
+      </w:pPr>
     </w:p>
     <w:p>
       <w:pPr>
@@ -3912,12 +5008,6 @@
         </w:rPr>
         <w:tab/>
       </w:r>
-      <w:r>
-        <w:rPr>
-          <w:sz w:val="28"/>
-        </w:rPr>
-        <w:t xml:space="preserve"> </w:t>
-      </w:r>
     </w:p>
     <w:p>
       <w:pPr>
@@ -3925,12 +5015,87 @@
         <w:ind w:left="-5" w:right="0"/>
       </w:pPr>
       <w:r>
-        <w:t xml:space="preserve">Now it is time for your own opinion. Do you agree with the conclusions of the sources you created the purpose statements for? If you agree, explain why you agree and cite elements highlighting your agreement in the dissertation. If you disagree, explain why you disagree and cite elements highlighting your disagreement. You need to make at least 5 </w:t>
-      </w:r>
-      <w:r>
         <w:lastRenderedPageBreak/>
-        <w:t xml:space="preserve">points of agreement and disagreement in this section. Are any of these papers being used in your own dissertation? </w:t>
-      </w:r>
+        <w:t xml:space="preserve">Now it is time for your own opinion. Do you agree with the conclusions of the sources you created the purpose statements for? If you agree, explain why you agree and cite elements highlighting your agreement in the dissertation. If you disagree, explain why you disagree and cite elements highlighting your disagreement. You need to make at least 5 points of agreement and disagreement in this section. Are any of these papers being used in your own dissertation? </w:t>
+      </w:r>
+    </w:p>
+    <w:p>
+      <w:pPr>
+        <w:spacing w:after="190"/>
+        <w:ind w:left="-5" w:right="0"/>
+      </w:pPr>
+    </w:p>
+    <w:p>
+      <w:pPr>
+        <w:spacing w:after="190"/>
+        <w:ind w:left="-5" w:right="0"/>
+      </w:pPr>
+    </w:p>
+    <w:p>
+      <w:pPr>
+        <w:spacing w:after="190"/>
+        <w:ind w:left="-5" w:right="0"/>
+      </w:pPr>
+    </w:p>
+    <w:p>
+      <w:pPr>
+        <w:spacing w:after="190"/>
+        <w:ind w:left="-5" w:right="0"/>
+      </w:pPr>
+    </w:p>
+    <w:p>
+      <w:pPr>
+        <w:spacing w:after="190"/>
+        <w:ind w:left="-5" w:right="0"/>
+      </w:pPr>
+    </w:p>
+    <w:p>
+      <w:pPr>
+        <w:spacing w:after="190"/>
+        <w:ind w:left="-5" w:right="0"/>
+      </w:pPr>
+    </w:p>
+    <w:p>
+      <w:pPr>
+        <w:spacing w:after="190"/>
+        <w:ind w:left="-5" w:right="0"/>
+      </w:pPr>
+    </w:p>
+    <w:p>
+      <w:pPr>
+        <w:spacing w:after="190"/>
+        <w:ind w:left="-5" w:right="0"/>
+      </w:pPr>
+    </w:p>
+    <w:p>
+      <w:pPr>
+        <w:spacing w:after="190"/>
+        <w:ind w:left="-5" w:right="0"/>
+      </w:pPr>
+    </w:p>
+    <w:p>
+      <w:pPr>
+        <w:spacing w:after="190"/>
+        <w:ind w:left="-5" w:right="0"/>
+      </w:pPr>
+    </w:p>
+    <w:p>
+      <w:pPr>
+        <w:spacing w:after="190"/>
+        <w:ind w:left="-5" w:right="0"/>
+      </w:pPr>
+    </w:p>
+    <w:p>
+      <w:pPr>
+        <w:spacing w:after="190"/>
+        <w:ind w:left="-5" w:right="0"/>
+      </w:pPr>
+    </w:p>
+    <w:p>
+      <w:pPr>
+        <w:spacing w:after="190"/>
+        <w:ind w:left="-5" w:right="0"/>
+      </w:pPr>
     </w:p>
     <w:p>
       <w:pPr>
@@ -4273,9 +5438,9 @@
     <w:p>
       <w:pPr>
         <w:sectPr>
-          <w:headerReference w:type="even" r:id="rId12"/>
-          <w:headerReference w:type="default" r:id="rId13"/>
-          <w:headerReference w:type="first" r:id="rId14"/>
+          <w:headerReference w:type="even" r:id="rId13"/>
+          <w:headerReference w:type="default" r:id="rId14"/>
+          <w:headerReference w:type="first" r:id="rId15"/>
           <w:pgSz w:w="12240" w:h="15840"/>
           <w:pgMar w:top="1498" w:right="1437" w:bottom="1604" w:left="1440" w:header="720" w:footer="720" w:gutter="0"/>
           <w:pgNumType w:start="2"/>
@@ -4302,7 +5467,14 @@
         <w:ind w:right="0" w:hanging="480"/>
       </w:pPr>
       <w:r>
-        <w:t xml:space="preserve">Experimental protocol </w:t>
+        <w:rPr>
+          <w:b/>
+          <w:bCs/>
+        </w:rPr>
+        <w:t>Experimental protocol</w:t>
+      </w:r>
+      <w:r>
+        <w:t xml:space="preserve"> – An experimental protocol, I believe is simply the hypothesis we are trying to test in our research along with the research questions we are trying to answer. This can be answered with a set of steps that we create or choose to follow. For example, what will be the process of creating a sentiment review classifier, how long will the test last. Etc. </w:t>
       </w:r>
     </w:p>
     <w:p>
@@ -4314,8 +5486,26 @@
         <w:ind w:right="0" w:hanging="480"/>
       </w:pPr>
       <w:r>
-        <w:t xml:space="preserve">Independent variables </w:t>
-      </w:r>
+        <w:rPr>
+          <w:b/>
+          <w:bCs/>
+        </w:rPr>
+        <w:t>Independent variables</w:t>
+      </w:r>
+      <w:r>
+        <w:t xml:space="preserve"> </w:t>
+      </w:r>
+      <w:r>
+        <w:t>– an independent variable is an “object” that is fully independent of any other factor. For example</w:t>
+      </w:r>
+      <w:r>
+        <w:t xml:space="preserve">, a movies age won’t change based on how many movie reviews they </w:t>
+      </w:r>
+      <w:proofErr w:type="gramStart"/>
+      <w:r>
+        <w:t>have</w:t>
+      </w:r>
+      <w:proofErr w:type="gramEnd"/>
     </w:p>
     <w:p>
       <w:pPr>
@@ -4326,7 +5516,17 @@
         <w:ind w:right="0" w:hanging="480"/>
       </w:pPr>
       <w:r>
-        <w:t xml:space="preserve">Dependent variables </w:t>
+        <w:rPr>
+          <w:b/>
+          <w:bCs/>
+        </w:rPr>
+        <w:t>Dependent variables</w:t>
+      </w:r>
+      <w:r>
+        <w:t xml:space="preserve"> </w:t>
+      </w:r>
+      <w:r>
+        <w:t>– a dependent variable, on the other hand, is an “object” that depends on other factors, for example, the classifiers accuracy depends on the training dataset given.</w:t>
       </w:r>
     </w:p>
     <w:p>
@@ -4338,7 +5538,17 @@
         <w:ind w:right="0" w:hanging="480"/>
       </w:pPr>
       <w:r>
-        <w:t xml:space="preserve">Experimental design </w:t>
+        <w:rPr>
+          <w:b/>
+          <w:bCs/>
+        </w:rPr>
+        <w:t>Experimental design</w:t>
+      </w:r>
+      <w:r>
+        <w:t xml:space="preserve"> </w:t>
+      </w:r>
+      <w:r>
+        <w:t>– Experimental design I believe is how different sections/people are assigned to an experiment. For example, when conducting a survey, we may assign different people to answer different research questions.</w:t>
       </w:r>
     </w:p>
     <w:p>
@@ -4350,7 +5560,25 @@
         <w:ind w:right="0" w:hanging="480"/>
       </w:pPr>
       <w:r>
-        <w:t xml:space="preserve">External validity of an experiment </w:t>
+        <w:rPr>
+          <w:b/>
+          <w:bCs/>
+        </w:rPr>
+        <w:t>External validity of an experiment</w:t>
+      </w:r>
+      <w:r>
+        <w:t xml:space="preserve"> </w:t>
+      </w:r>
+      <w:r>
+        <w:t xml:space="preserve">– External validity I believe is the feedback given to by a third party of one’s research. Possibly someone who </w:t>
+      </w:r>
+      <w:proofErr w:type="gramStart"/>
+      <w:r>
+        <w:t>is able to</w:t>
+      </w:r>
+      <w:proofErr w:type="gramEnd"/>
+      <w:r>
+        <w:t xml:space="preserve"> validate if the work created is valid. For example, our work will be externally tested by third party sources and given the appropriate feedback based on results and academic research.</w:t>
       </w:r>
     </w:p>
     <w:p>
@@ -4362,7 +5590,28 @@
         <w:ind w:right="0" w:hanging="480"/>
       </w:pPr>
       <w:r>
-        <w:t xml:space="preserve">Sampling types </w:t>
+        <w:rPr>
+          <w:b/>
+          <w:bCs/>
+        </w:rPr>
+        <w:t>Sampling types</w:t>
+      </w:r>
+      <w:r>
+        <w:t xml:space="preserve"> </w:t>
+      </w:r>
+      <w:r>
+        <w:t>–</w:t>
+      </w:r>
+      <w:r>
+        <w:t xml:space="preserve"> There exists different types of sampling methods. I believe sampling has to do with a group of objects or people that are taken from a larger amount of population. For </w:t>
+      </w:r>
+      <w:proofErr w:type="gramStart"/>
+      <w:r>
+        <w:t>example</w:t>
+      </w:r>
+      <w:proofErr w:type="gramEnd"/>
+      <w:r>
+        <w:t xml:space="preserve"> a poll.</w:t>
       </w:r>
     </w:p>
     <w:p>
@@ -4374,7 +5623,25 @@
         <w:ind w:right="0" w:hanging="480"/>
       </w:pPr>
       <w:r>
-        <w:t xml:space="preserve">Coding </w:t>
+        <w:rPr>
+          <w:b/>
+          <w:bCs/>
+        </w:rPr>
+        <w:t>Coding</w:t>
+      </w:r>
+      <w:r>
+        <w:t xml:space="preserve"> </w:t>
+      </w:r>
+      <w:r>
+        <w:t xml:space="preserve">– Coding I believe is </w:t>
+      </w:r>
+      <w:proofErr w:type="gramStart"/>
+      <w:r>
+        <w:t>fairly straight</w:t>
+      </w:r>
+      <w:proofErr w:type="gramEnd"/>
+      <w:r>
+        <w:t xml:space="preserve"> forward. It is the bulk of code that makes up our experimental project. For example, the code that makes up a sentiment review classifier. This includes, the dataset being used, cleaned, and tested.</w:t>
       </w:r>
     </w:p>
     <w:p>
@@ -4386,15 +5653,49 @@
         <w:ind w:right="0" w:hanging="480"/>
       </w:pPr>
       <w:r>
-        <w:t xml:space="preserve">Research triangulation </w:t>
-      </w:r>
+        <w:rPr>
+          <w:b/>
+          <w:bCs/>
+        </w:rPr>
+        <w:t>Research triangulation</w:t>
+      </w:r>
+      <w:r>
+        <w:t xml:space="preserve"> </w:t>
+      </w:r>
+      <w:r>
+        <w:t>–</w:t>
+      </w:r>
+      <w:r>
+        <w:t xml:space="preserve"> Triangulation is when we mix different research methods. In my scenario, I am mixing different techniques to see whether it would affect a classifier in a positive </w:t>
+      </w:r>
+      <w:proofErr w:type="gramStart"/>
+      <w:r>
+        <w:t>manne</w:t>
+      </w:r>
+      <w:r>
+        <w:t>r</w:t>
+      </w:r>
+      <w:proofErr w:type="gramEnd"/>
     </w:p>
     <w:p>
       <w:pPr>
         <w:spacing w:after="189"/>
         <w:ind w:left="-5" w:right="0"/>
       </w:pPr>
-      <w:r>
+    </w:p>
+    <w:p>
+      <w:pPr>
+        <w:spacing w:after="189"/>
+        <w:ind w:left="-5" w:right="0"/>
+      </w:pPr>
+    </w:p>
+    <w:p>
+      <w:pPr>
+        <w:spacing w:after="189"/>
+        <w:ind w:left="-5" w:right="0"/>
+      </w:pPr>
+      <w:r>
+        <w:lastRenderedPageBreak/>
         <w:t xml:space="preserve">(19 marks) </w:t>
       </w:r>
     </w:p>
@@ -4720,7 +6021,6 @@
         <w:ind w:left="-5" w:right="0"/>
       </w:pPr>
       <w:r>
-        <w:lastRenderedPageBreak/>
         <w:t xml:space="preserve">Please use the following points as guidance to answer this question: </w:t>
       </w:r>
     </w:p>
@@ -4807,10 +6107,215 @@
     </w:p>
     <w:p>
       <w:pPr>
+        <w:spacing w:after="26"/>
+        <w:ind w:right="0"/>
+      </w:pPr>
+    </w:p>
+    <w:p>
+      <w:pPr>
+        <w:spacing w:after="26"/>
+        <w:ind w:right="0"/>
+      </w:pPr>
+    </w:p>
+    <w:p>
+      <w:pPr>
+        <w:spacing w:after="26"/>
+        <w:ind w:right="0"/>
+      </w:pPr>
+    </w:p>
+    <w:p>
+      <w:pPr>
+        <w:spacing w:after="26"/>
+        <w:ind w:right="0"/>
+      </w:pPr>
+    </w:p>
+    <w:p>
+      <w:pPr>
+        <w:spacing w:after="26"/>
+        <w:ind w:right="0"/>
+      </w:pPr>
+    </w:p>
+    <w:p>
+      <w:pPr>
+        <w:spacing w:after="26"/>
+        <w:ind w:right="0"/>
+      </w:pPr>
+    </w:p>
+    <w:p>
+      <w:pPr>
+        <w:spacing w:after="26"/>
+        <w:ind w:right="0"/>
+      </w:pPr>
+    </w:p>
+    <w:p>
+      <w:pPr>
+        <w:spacing w:after="26"/>
+        <w:ind w:right="0"/>
+      </w:pPr>
+    </w:p>
+    <w:p>
+      <w:pPr>
+        <w:spacing w:after="26"/>
+        <w:ind w:right="0"/>
+      </w:pPr>
+    </w:p>
+    <w:p>
+      <w:pPr>
+        <w:spacing w:after="26"/>
+        <w:ind w:right="0"/>
+      </w:pPr>
+    </w:p>
+    <w:p>
+      <w:pPr>
+        <w:spacing w:after="26"/>
+        <w:ind w:right="0"/>
+      </w:pPr>
+    </w:p>
+    <w:p>
+      <w:pPr>
+        <w:spacing w:after="26"/>
+        <w:ind w:right="0"/>
+      </w:pPr>
+    </w:p>
+    <w:p>
+      <w:pPr>
+        <w:spacing w:after="26"/>
+        <w:ind w:right="0"/>
+      </w:pPr>
+    </w:p>
+    <w:p>
+      <w:pPr>
+        <w:spacing w:after="26"/>
+        <w:ind w:right="0"/>
+      </w:pPr>
+    </w:p>
+    <w:p>
+      <w:pPr>
+        <w:spacing w:after="26"/>
+        <w:ind w:right="0"/>
+      </w:pPr>
+    </w:p>
+    <w:p>
+      <w:pPr>
+        <w:spacing w:after="26"/>
+        <w:ind w:right="0"/>
+      </w:pPr>
+    </w:p>
+    <w:p>
+      <w:pPr>
+        <w:spacing w:after="26"/>
+        <w:ind w:right="0"/>
+      </w:pPr>
+    </w:p>
+    <w:p>
+      <w:pPr>
+        <w:spacing w:after="26"/>
+        <w:ind w:right="0"/>
+      </w:pPr>
+    </w:p>
+    <w:p>
+      <w:pPr>
+        <w:spacing w:after="26"/>
+        <w:ind w:right="0"/>
+      </w:pPr>
+    </w:p>
+    <w:p>
+      <w:pPr>
+        <w:spacing w:after="26"/>
+        <w:ind w:right="0"/>
+      </w:pPr>
+    </w:p>
+    <w:p>
+      <w:pPr>
+        <w:spacing w:after="26"/>
+        <w:ind w:right="0"/>
+      </w:pPr>
+    </w:p>
+    <w:p>
+      <w:pPr>
+        <w:spacing w:after="26"/>
+        <w:ind w:right="0"/>
+      </w:pPr>
+    </w:p>
+    <w:p>
+      <w:pPr>
+        <w:spacing w:after="26"/>
+        <w:ind w:right="0"/>
+      </w:pPr>
+    </w:p>
+    <w:p>
+      <w:pPr>
+        <w:spacing w:after="26"/>
+        <w:ind w:right="0"/>
+      </w:pPr>
+    </w:p>
+    <w:p>
+      <w:pPr>
+        <w:spacing w:after="26"/>
+        <w:ind w:right="0"/>
+      </w:pPr>
+    </w:p>
+    <w:p>
+      <w:pPr>
+        <w:spacing w:after="26"/>
+        <w:ind w:right="0"/>
+      </w:pPr>
+    </w:p>
+    <w:p>
+      <w:pPr>
+        <w:spacing w:after="26"/>
+        <w:ind w:right="0"/>
+      </w:pPr>
+    </w:p>
+    <w:p>
+      <w:pPr>
+        <w:spacing w:after="26"/>
+        <w:ind w:right="0"/>
+      </w:pPr>
+    </w:p>
+    <w:p>
+      <w:pPr>
+        <w:spacing w:after="26"/>
+        <w:ind w:right="0"/>
+      </w:pPr>
+    </w:p>
+    <w:p>
+      <w:pPr>
+        <w:spacing w:after="26"/>
+        <w:ind w:right="0"/>
+      </w:pPr>
+    </w:p>
+    <w:p>
+      <w:pPr>
+        <w:spacing w:after="26"/>
+        <w:ind w:right="0"/>
+      </w:pPr>
+    </w:p>
+    <w:p>
+      <w:pPr>
+        <w:spacing w:after="26"/>
+        <w:ind w:right="0"/>
+      </w:pPr>
+    </w:p>
+    <w:p>
+      <w:pPr>
+        <w:spacing w:after="26"/>
+        <w:ind w:right="0"/>
+      </w:pPr>
+    </w:p>
+    <w:p>
+      <w:pPr>
+        <w:spacing w:after="26"/>
+        <w:ind w:right="0"/>
+      </w:pPr>
+    </w:p>
+    <w:p>
+      <w:pPr>
         <w:spacing w:after="189"/>
         <w:ind w:left="-5" w:right="0"/>
       </w:pPr>
       <w:r>
+        <w:lastRenderedPageBreak/>
         <w:t xml:space="preserve">(30 marks) </w:t>
       </w:r>
     </w:p>
@@ -4897,7 +6402,7 @@
     <w:tbl>
       <w:tblPr>
         <w:tblStyle w:val="TableGrid"/>
-        <w:tblW w:w="9352" w:type="dxa"/>
+        <w:tblW w:w="9527" w:type="dxa"/>
         <w:tblInd w:w="5" w:type="dxa"/>
         <w:tblCellMar>
           <w:top w:w="47" w:type="dxa"/>
@@ -4907,7 +6412,7 @@
         <w:tblLook w:val="04A0" w:firstRow="1" w:lastRow="0" w:firstColumn="1" w:lastColumn="0" w:noHBand="0" w:noVBand="1"/>
       </w:tblPr>
       <w:tblGrid>
-        <w:gridCol w:w="3116"/>
+        <w:gridCol w:w="3291"/>
         <w:gridCol w:w="3118"/>
         <w:gridCol w:w="3118"/>
       </w:tblGrid>
@@ -4917,7 +6422,7 @@
         </w:trPr>
         <w:tc>
           <w:tcPr>
-            <w:tcW w:w="3116" w:type="dxa"/>
+            <w:tcW w:w="3291" w:type="dxa"/>
             <w:tcBorders>
               <w:top w:val="single" w:sz="4" w:space="0" w:color="000000"/>
               <w:left w:val="single" w:sz="4" w:space="0" w:color="000000"/>
@@ -4930,15 +6435,31 @@
               <w:spacing w:after="0" w:line="259" w:lineRule="auto"/>
               <w:ind w:left="0" w:right="0" w:firstLine="0"/>
               <w:jc w:val="left"/>
-            </w:pPr>
-            <w:r>
               <w:rPr>
                 <w:b/>
                 <w:sz w:val="22"/>
               </w:rPr>
+            </w:pPr>
+            <w:r>
+              <w:rPr>
+                <w:b/>
+                <w:sz w:val="22"/>
+              </w:rPr>
               <w:t xml:space="preserve">Poor quality work (0-10 marks) </w:t>
             </w:r>
           </w:p>
+          <w:p/>
+          <w:p/>
+          <w:p/>
+          <w:p/>
+          <w:p/>
+          <w:p/>
+          <w:p/>
+          <w:p/>
+          <w:p/>
+          <w:p/>
+          <w:p/>
+          <w:p/>
         </w:tc>
         <w:tc>
           <w:tcPr>
@@ -4996,7 +6517,7 @@
         </w:trPr>
         <w:tc>
           <w:tcPr>
-            <w:tcW w:w="3116" w:type="dxa"/>
+            <w:tcW w:w="3291" w:type="dxa"/>
             <w:tcBorders>
               <w:top w:val="single" w:sz="4" w:space="0" w:color="000000"/>
               <w:left w:val="single" w:sz="4" w:space="0" w:color="000000"/>
@@ -5082,9 +6603,9 @@
       </w:r>
     </w:p>
     <w:sectPr>
-      <w:headerReference w:type="even" r:id="rId15"/>
-      <w:headerReference w:type="default" r:id="rId16"/>
-      <w:headerReference w:type="first" r:id="rId17"/>
+      <w:headerReference w:type="even" r:id="rId16"/>
+      <w:headerReference w:type="default" r:id="rId17"/>
+      <w:headerReference w:type="first" r:id="rId18"/>
       <w:pgSz w:w="12240" w:h="15840"/>
       <w:pgMar w:top="2449" w:right="1441" w:bottom="3379" w:left="1440" w:header="1498" w:footer="720" w:gutter="0"/>
       <w:cols w:space="720"/>
@@ -5094,7 +6615,7 @@
 </file>
 
 <file path=word/endnotes.xml><?xml version="1.0" encoding="utf-8"?>
-<w:endnotes xmlns:wpc="http://schemas.microsoft.com/office/word/2010/wordprocessingCanvas" xmlns:cx="http://schemas.microsoft.com/office/drawing/2014/chartex" xmlns:cx1="http://schemas.microsoft.com/office/drawing/2015/9/8/chartex" xmlns:cx2="http://schemas.microsoft.com/office/drawing/2015/10/21/chartex" xmlns:cx3="http://schemas.microsoft.com/office/drawing/2016/5/9/chartex" xmlns:cx4="http://schemas.microsoft.com/office/drawing/2016/5/10/chartex" xmlns:cx5="http://schemas.microsoft.com/office/drawing/2016/5/11/chartex" xmlns:cx6="http://schemas.microsoft.com/office/drawing/2016/5/12/chartex" xmlns:cx7="http://schemas.microsoft.com/office/drawing/2016/5/13/chartex" xmlns:cx8="http://schemas.microsoft.com/office/drawing/2016/5/14/chartex" xmlns:mc="http://schemas.openxmlformats.org/markup-compatibility/2006" xmlns:aink="http://schemas.microsoft.com/office/drawing/2016/ink" xmlns:am3d="http://schemas.microsoft.com/office/drawing/2017/model3d" xmlns:o="urn:schemas-microsoft-com:office:office" xmlns:r="http://schemas.openxmlformats.org/officeDocument/2006/relationships" xmlns:m="http://schemas.openxmlformats.org/officeDocument/2006/math" xmlns:v="urn:schemas-microsoft-com:vml" xmlns:wp14="http://schemas.microsoft.com/office/word/2010/wordprocessingDrawing" xmlns:wp="http://schemas.openxmlformats.org/drawingml/2006/wordprocessingDrawing" xmlns:w10="urn:schemas-microsoft-com:office:word" xmlns:w="http://schemas.openxmlformats.org/wordprocessingml/2006/main" xmlns:w14="http://schemas.microsoft.com/office/word/2010/wordml" xmlns:w15="http://schemas.microsoft.com/office/word/2012/wordml" xmlns:w16cex="http://schemas.microsoft.com/office/word/2018/wordml/cex" xmlns:w16cid="http://schemas.microsoft.com/office/word/2016/wordml/cid" xmlns:w16="http://schemas.microsoft.com/office/word/2018/wordml" xmlns:w16se="http://schemas.microsoft.com/office/word/2015/wordml/symex" xmlns:wpg="http://schemas.microsoft.com/office/word/2010/wordprocessingGroup" xmlns:wpi="http://schemas.microsoft.com/office/word/2010/wordprocessingInk" xmlns:wne="http://schemas.microsoft.com/office/word/2006/wordml" xmlns:wps="http://schemas.microsoft.com/office/word/2010/wordprocessingShape" mc:Ignorable="w14 w15 w16se w16cid w16 w16cex wp14">
+<w:endnotes xmlns:wpc="http://schemas.microsoft.com/office/word/2010/wordprocessingCanvas" xmlns:cx="http://schemas.microsoft.com/office/drawing/2014/chartex" xmlns:cx1="http://schemas.microsoft.com/office/drawing/2015/9/8/chartex" xmlns:cx2="http://schemas.microsoft.com/office/drawing/2015/10/21/chartex" xmlns:cx3="http://schemas.microsoft.com/office/drawing/2016/5/9/chartex" xmlns:cx4="http://schemas.microsoft.com/office/drawing/2016/5/10/chartex" xmlns:cx5="http://schemas.microsoft.com/office/drawing/2016/5/11/chartex" xmlns:cx6="http://schemas.microsoft.com/office/drawing/2016/5/12/chartex" xmlns:cx7="http://schemas.microsoft.com/office/drawing/2016/5/13/chartex" xmlns:cx8="http://schemas.microsoft.com/office/drawing/2016/5/14/chartex" xmlns:mc="http://schemas.openxmlformats.org/markup-compatibility/2006" xmlns:aink="http://schemas.microsoft.com/office/drawing/2016/ink" xmlns:am3d="http://schemas.microsoft.com/office/drawing/2017/model3d" xmlns:o="urn:schemas-microsoft-com:office:office" xmlns:r="http://schemas.openxmlformats.org/officeDocument/2006/relationships" xmlns:m="http://schemas.openxmlformats.org/officeDocument/2006/math" xmlns:v="urn:schemas-microsoft-com:vml" xmlns:wp14="http://schemas.microsoft.com/office/word/2010/wordprocessingDrawing" xmlns:wp="http://schemas.openxmlformats.org/drawingml/2006/wordprocessingDrawing" xmlns:w10="urn:schemas-microsoft-com:office:word" xmlns:w="http://schemas.openxmlformats.org/wordprocessingml/2006/main" xmlns:w14="http://schemas.microsoft.com/office/word/2010/wordml" xmlns:w15="http://schemas.microsoft.com/office/word/2012/wordml" xmlns:w16cex="http://schemas.microsoft.com/office/word/2018/wordml/cex" xmlns:w16cid="http://schemas.microsoft.com/office/word/2016/wordml/cid" xmlns:w16="http://schemas.microsoft.com/office/word/2018/wordml" xmlns:w16sdtdh="http://schemas.microsoft.com/office/word/2020/wordml/sdtdatahash" xmlns:w16se="http://schemas.microsoft.com/office/word/2015/wordml/symex" xmlns:wpg="http://schemas.microsoft.com/office/word/2010/wordprocessingGroup" xmlns:wpi="http://schemas.microsoft.com/office/word/2010/wordprocessingInk" xmlns:wne="http://schemas.microsoft.com/office/word/2006/wordml" xmlns:wps="http://schemas.microsoft.com/office/word/2010/wordprocessingShape" mc:Ignorable="w14 w15 w16se w16cid w16 w16cex w16sdtdh wp14">
   <w:endnote w:type="separator" w:id="-1">
     <w:p>
       <w:pPr>
@@ -5119,7 +6640,7 @@
 </file>
 
 <file path=word/footnotes.xml><?xml version="1.0" encoding="utf-8"?>
-<w:footnotes xmlns:wpc="http://schemas.microsoft.com/office/word/2010/wordprocessingCanvas" xmlns:cx="http://schemas.microsoft.com/office/drawing/2014/chartex" xmlns:cx1="http://schemas.microsoft.com/office/drawing/2015/9/8/chartex" xmlns:cx2="http://schemas.microsoft.com/office/drawing/2015/10/21/chartex" xmlns:cx3="http://schemas.microsoft.com/office/drawing/2016/5/9/chartex" xmlns:cx4="http://schemas.microsoft.com/office/drawing/2016/5/10/chartex" xmlns:cx5="http://schemas.microsoft.com/office/drawing/2016/5/11/chartex" xmlns:cx6="http://schemas.microsoft.com/office/drawing/2016/5/12/chartex" xmlns:cx7="http://schemas.microsoft.com/office/drawing/2016/5/13/chartex" xmlns:cx8="http://schemas.microsoft.com/office/drawing/2016/5/14/chartex" xmlns:mc="http://schemas.openxmlformats.org/markup-compatibility/2006" xmlns:aink="http://schemas.microsoft.com/office/drawing/2016/ink" xmlns:am3d="http://schemas.microsoft.com/office/drawing/2017/model3d" xmlns:o="urn:schemas-microsoft-com:office:office" xmlns:r="http://schemas.openxmlformats.org/officeDocument/2006/relationships" xmlns:m="http://schemas.openxmlformats.org/officeDocument/2006/math" xmlns:v="urn:schemas-microsoft-com:vml" xmlns:wp14="http://schemas.microsoft.com/office/word/2010/wordprocessingDrawing" xmlns:wp="http://schemas.openxmlformats.org/drawingml/2006/wordprocessingDrawing" xmlns:w10="urn:schemas-microsoft-com:office:word" xmlns:w="http://schemas.openxmlformats.org/wordprocessingml/2006/main" xmlns:w14="http://schemas.microsoft.com/office/word/2010/wordml" xmlns:w15="http://schemas.microsoft.com/office/word/2012/wordml" xmlns:w16cex="http://schemas.microsoft.com/office/word/2018/wordml/cex" xmlns:w16cid="http://schemas.microsoft.com/office/word/2016/wordml/cid" xmlns:w16="http://schemas.microsoft.com/office/word/2018/wordml" xmlns:w16se="http://schemas.microsoft.com/office/word/2015/wordml/symex" xmlns:wpg="http://schemas.microsoft.com/office/word/2010/wordprocessingGroup" xmlns:wpi="http://schemas.microsoft.com/office/word/2010/wordprocessingInk" xmlns:wne="http://schemas.microsoft.com/office/word/2006/wordml" xmlns:wps="http://schemas.microsoft.com/office/word/2010/wordprocessingShape" mc:Ignorable="w14 w15 w16se w16cid w16 w16cex wp14">
+<w:footnotes xmlns:wpc="http://schemas.microsoft.com/office/word/2010/wordprocessingCanvas" xmlns:cx="http://schemas.microsoft.com/office/drawing/2014/chartex" xmlns:cx1="http://schemas.microsoft.com/office/drawing/2015/9/8/chartex" xmlns:cx2="http://schemas.microsoft.com/office/drawing/2015/10/21/chartex" xmlns:cx3="http://schemas.microsoft.com/office/drawing/2016/5/9/chartex" xmlns:cx4="http://schemas.microsoft.com/office/drawing/2016/5/10/chartex" xmlns:cx5="http://schemas.microsoft.com/office/drawing/2016/5/11/chartex" xmlns:cx6="http://schemas.microsoft.com/office/drawing/2016/5/12/chartex" xmlns:cx7="http://schemas.microsoft.com/office/drawing/2016/5/13/chartex" xmlns:cx8="http://schemas.microsoft.com/office/drawing/2016/5/14/chartex" xmlns:mc="http://schemas.openxmlformats.org/markup-compatibility/2006" xmlns:aink="http://schemas.microsoft.com/office/drawing/2016/ink" xmlns:am3d="http://schemas.microsoft.com/office/drawing/2017/model3d" xmlns:o="urn:schemas-microsoft-com:office:office" xmlns:r="http://schemas.openxmlformats.org/officeDocument/2006/relationships" xmlns:m="http://schemas.openxmlformats.org/officeDocument/2006/math" xmlns:v="urn:schemas-microsoft-com:vml" xmlns:wp14="http://schemas.microsoft.com/office/word/2010/wordprocessingDrawing" xmlns:wp="http://schemas.openxmlformats.org/drawingml/2006/wordprocessingDrawing" xmlns:w10="urn:schemas-microsoft-com:office:word" xmlns:w="http://schemas.openxmlformats.org/wordprocessingml/2006/main" xmlns:w14="http://schemas.microsoft.com/office/word/2010/wordml" xmlns:w15="http://schemas.microsoft.com/office/word/2012/wordml" xmlns:w16cex="http://schemas.microsoft.com/office/word/2018/wordml/cex" xmlns:w16cid="http://schemas.microsoft.com/office/word/2016/wordml/cid" xmlns:w16="http://schemas.microsoft.com/office/word/2018/wordml" xmlns:w16sdtdh="http://schemas.microsoft.com/office/word/2020/wordml/sdtdatahash" xmlns:w16se="http://schemas.microsoft.com/office/word/2015/wordml/symex" xmlns:wpg="http://schemas.microsoft.com/office/word/2010/wordprocessingGroup" xmlns:wpi="http://schemas.microsoft.com/office/word/2010/wordprocessingInk" xmlns:wne="http://schemas.microsoft.com/office/word/2006/wordml" xmlns:wps="http://schemas.microsoft.com/office/word/2010/wordprocessingShape" mc:Ignorable="w14 w15 w16se w16cid w16 w16cex w16sdtdh wp14">
   <w:footnote w:type="separator" w:id="-1">
     <w:p>
       <w:pPr>
@@ -5144,7 +6665,7 @@
 </file>
 
 <file path=word/header1.xml><?xml version="1.0" encoding="utf-8"?>
-<w:hdr xmlns:wpc="http://schemas.microsoft.com/office/word/2010/wordprocessingCanvas" xmlns:cx="http://schemas.microsoft.com/office/drawing/2014/chartex" xmlns:cx1="http://schemas.microsoft.com/office/drawing/2015/9/8/chartex" xmlns:cx2="http://schemas.microsoft.com/office/drawing/2015/10/21/chartex" xmlns:cx3="http://schemas.microsoft.com/office/drawing/2016/5/9/chartex" xmlns:cx4="http://schemas.microsoft.com/office/drawing/2016/5/10/chartex" xmlns:cx5="http://schemas.microsoft.com/office/drawing/2016/5/11/chartex" xmlns:cx6="http://schemas.microsoft.com/office/drawing/2016/5/12/chartex" xmlns:cx7="http://schemas.microsoft.com/office/drawing/2016/5/13/chartex" xmlns:cx8="http://schemas.microsoft.com/office/drawing/2016/5/14/chartex" xmlns:mc="http://schemas.openxmlformats.org/markup-compatibility/2006" xmlns:aink="http://schemas.microsoft.com/office/drawing/2016/ink" xmlns:am3d="http://schemas.microsoft.com/office/drawing/2017/model3d" xmlns:o="urn:schemas-microsoft-com:office:office" xmlns:r="http://schemas.openxmlformats.org/officeDocument/2006/relationships" xmlns:m="http://schemas.openxmlformats.org/officeDocument/2006/math" xmlns:v="urn:schemas-microsoft-com:vml" xmlns:wp14="http://schemas.microsoft.com/office/word/2010/wordprocessingDrawing" xmlns:wp="http://schemas.openxmlformats.org/drawingml/2006/wordprocessingDrawing" xmlns:w10="urn:schemas-microsoft-com:office:word" xmlns:w="http://schemas.openxmlformats.org/wordprocessingml/2006/main" xmlns:w14="http://schemas.microsoft.com/office/word/2010/wordml" xmlns:w15="http://schemas.microsoft.com/office/word/2012/wordml" xmlns:w16cex="http://schemas.microsoft.com/office/word/2018/wordml/cex" xmlns:w16cid="http://schemas.microsoft.com/office/word/2016/wordml/cid" xmlns:w16="http://schemas.microsoft.com/office/word/2018/wordml" xmlns:w16se="http://schemas.microsoft.com/office/word/2015/wordml/symex" xmlns:wpg="http://schemas.microsoft.com/office/word/2010/wordprocessingGroup" xmlns:wpi="http://schemas.microsoft.com/office/word/2010/wordprocessingInk" xmlns:wne="http://schemas.microsoft.com/office/word/2006/wordml" xmlns:wps="http://schemas.microsoft.com/office/word/2010/wordprocessingShape" mc:Ignorable="w14 w15 w16se w16cid w16 w16cex wp14">
+<w:hdr xmlns:wpc="http://schemas.microsoft.com/office/word/2010/wordprocessingCanvas" xmlns:cx="http://schemas.microsoft.com/office/drawing/2014/chartex" xmlns:cx1="http://schemas.microsoft.com/office/drawing/2015/9/8/chartex" xmlns:cx2="http://schemas.microsoft.com/office/drawing/2015/10/21/chartex" xmlns:cx3="http://schemas.microsoft.com/office/drawing/2016/5/9/chartex" xmlns:cx4="http://schemas.microsoft.com/office/drawing/2016/5/10/chartex" xmlns:cx5="http://schemas.microsoft.com/office/drawing/2016/5/11/chartex" xmlns:cx6="http://schemas.microsoft.com/office/drawing/2016/5/12/chartex" xmlns:cx7="http://schemas.microsoft.com/office/drawing/2016/5/13/chartex" xmlns:cx8="http://schemas.microsoft.com/office/drawing/2016/5/14/chartex" xmlns:mc="http://schemas.openxmlformats.org/markup-compatibility/2006" xmlns:aink="http://schemas.microsoft.com/office/drawing/2016/ink" xmlns:am3d="http://schemas.microsoft.com/office/drawing/2017/model3d" xmlns:o="urn:schemas-microsoft-com:office:office" xmlns:r="http://schemas.openxmlformats.org/officeDocument/2006/relationships" xmlns:m="http://schemas.openxmlformats.org/officeDocument/2006/math" xmlns:v="urn:schemas-microsoft-com:vml" xmlns:wp14="http://schemas.microsoft.com/office/word/2010/wordprocessingDrawing" xmlns:wp="http://schemas.openxmlformats.org/drawingml/2006/wordprocessingDrawing" xmlns:w10="urn:schemas-microsoft-com:office:word" xmlns:w="http://schemas.openxmlformats.org/wordprocessingml/2006/main" xmlns:w14="http://schemas.microsoft.com/office/word/2010/wordml" xmlns:w15="http://schemas.microsoft.com/office/word/2012/wordml" xmlns:w16cex="http://schemas.microsoft.com/office/word/2018/wordml/cex" xmlns:w16cid="http://schemas.microsoft.com/office/word/2016/wordml/cid" xmlns:w16="http://schemas.microsoft.com/office/word/2018/wordml" xmlns:w16sdtdh="http://schemas.microsoft.com/office/word/2020/wordml/sdtdatahash" xmlns:w16se="http://schemas.microsoft.com/office/word/2015/wordml/symex" xmlns:wpg="http://schemas.microsoft.com/office/word/2010/wordprocessingGroup" xmlns:wpi="http://schemas.microsoft.com/office/word/2010/wordprocessingInk" xmlns:wne="http://schemas.microsoft.com/office/word/2006/wordml" xmlns:wps="http://schemas.microsoft.com/office/word/2010/wordprocessingShape" mc:Ignorable="w14 w15 w16se w16cid w16 w16cex w16sdtdh wp14">
   <w:p>
     <w:pPr>
       <w:spacing w:after="160" w:line="259" w:lineRule="auto"/>
@@ -5156,7 +6677,7 @@
 </file>
 
 <file path=word/header2.xml><?xml version="1.0" encoding="utf-8"?>
-<w:hdr xmlns:wpc="http://schemas.microsoft.com/office/word/2010/wordprocessingCanvas" xmlns:cx="http://schemas.microsoft.com/office/drawing/2014/chartex" xmlns:cx1="http://schemas.microsoft.com/office/drawing/2015/9/8/chartex" xmlns:cx2="http://schemas.microsoft.com/office/drawing/2015/10/21/chartex" xmlns:cx3="http://schemas.microsoft.com/office/drawing/2016/5/9/chartex" xmlns:cx4="http://schemas.microsoft.com/office/drawing/2016/5/10/chartex" xmlns:cx5="http://schemas.microsoft.com/office/drawing/2016/5/11/chartex" xmlns:cx6="http://schemas.microsoft.com/office/drawing/2016/5/12/chartex" xmlns:cx7="http://schemas.microsoft.com/office/drawing/2016/5/13/chartex" xmlns:cx8="http://schemas.microsoft.com/office/drawing/2016/5/14/chartex" xmlns:mc="http://schemas.openxmlformats.org/markup-compatibility/2006" xmlns:aink="http://schemas.microsoft.com/office/drawing/2016/ink" xmlns:am3d="http://schemas.microsoft.com/office/drawing/2017/model3d" xmlns:o="urn:schemas-microsoft-com:office:office" xmlns:r="http://schemas.openxmlformats.org/officeDocument/2006/relationships" xmlns:m="http://schemas.openxmlformats.org/officeDocument/2006/math" xmlns:v="urn:schemas-microsoft-com:vml" xmlns:wp14="http://schemas.microsoft.com/office/word/2010/wordprocessingDrawing" xmlns:wp="http://schemas.openxmlformats.org/drawingml/2006/wordprocessingDrawing" xmlns:w10="urn:schemas-microsoft-com:office:word" xmlns:w="http://schemas.openxmlformats.org/wordprocessingml/2006/main" xmlns:w14="http://schemas.microsoft.com/office/word/2010/wordml" xmlns:w15="http://schemas.microsoft.com/office/word/2012/wordml" xmlns:w16cex="http://schemas.microsoft.com/office/word/2018/wordml/cex" xmlns:w16cid="http://schemas.microsoft.com/office/word/2016/wordml/cid" xmlns:w16="http://schemas.microsoft.com/office/word/2018/wordml" xmlns:w16se="http://schemas.microsoft.com/office/word/2015/wordml/symex" xmlns:wpg="http://schemas.microsoft.com/office/word/2010/wordprocessingGroup" xmlns:wpi="http://schemas.microsoft.com/office/word/2010/wordprocessingInk" xmlns:wne="http://schemas.microsoft.com/office/word/2006/wordml" xmlns:wps="http://schemas.microsoft.com/office/word/2010/wordprocessingShape" mc:Ignorable="w14 w15 w16se w16cid w16 w16cex wp14">
+<w:hdr xmlns:wpc="http://schemas.microsoft.com/office/word/2010/wordprocessingCanvas" xmlns:cx="http://schemas.microsoft.com/office/drawing/2014/chartex" xmlns:cx1="http://schemas.microsoft.com/office/drawing/2015/9/8/chartex" xmlns:cx2="http://schemas.microsoft.com/office/drawing/2015/10/21/chartex" xmlns:cx3="http://schemas.microsoft.com/office/drawing/2016/5/9/chartex" xmlns:cx4="http://schemas.microsoft.com/office/drawing/2016/5/10/chartex" xmlns:cx5="http://schemas.microsoft.com/office/drawing/2016/5/11/chartex" xmlns:cx6="http://schemas.microsoft.com/office/drawing/2016/5/12/chartex" xmlns:cx7="http://schemas.microsoft.com/office/drawing/2016/5/13/chartex" xmlns:cx8="http://schemas.microsoft.com/office/drawing/2016/5/14/chartex" xmlns:mc="http://schemas.openxmlformats.org/markup-compatibility/2006" xmlns:aink="http://schemas.microsoft.com/office/drawing/2016/ink" xmlns:am3d="http://schemas.microsoft.com/office/drawing/2017/model3d" xmlns:o="urn:schemas-microsoft-com:office:office" xmlns:r="http://schemas.openxmlformats.org/officeDocument/2006/relationships" xmlns:m="http://schemas.openxmlformats.org/officeDocument/2006/math" xmlns:v="urn:schemas-microsoft-com:vml" xmlns:wp14="http://schemas.microsoft.com/office/word/2010/wordprocessingDrawing" xmlns:wp="http://schemas.openxmlformats.org/drawingml/2006/wordprocessingDrawing" xmlns:w10="urn:schemas-microsoft-com:office:word" xmlns:w="http://schemas.openxmlformats.org/wordprocessingml/2006/main" xmlns:w14="http://schemas.microsoft.com/office/word/2010/wordml" xmlns:w15="http://schemas.microsoft.com/office/word/2012/wordml" xmlns:w16cex="http://schemas.microsoft.com/office/word/2018/wordml/cex" xmlns:w16cid="http://schemas.microsoft.com/office/word/2016/wordml/cid" xmlns:w16="http://schemas.microsoft.com/office/word/2018/wordml" xmlns:w16sdtdh="http://schemas.microsoft.com/office/word/2020/wordml/sdtdatahash" xmlns:w16se="http://schemas.microsoft.com/office/word/2015/wordml/symex" xmlns:wpg="http://schemas.microsoft.com/office/word/2010/wordprocessingGroup" xmlns:wpi="http://schemas.microsoft.com/office/word/2010/wordprocessingInk" xmlns:wne="http://schemas.microsoft.com/office/word/2006/wordml" xmlns:wps="http://schemas.microsoft.com/office/word/2010/wordprocessingShape" mc:Ignorable="w14 w15 w16se w16cid w16 w16cex w16sdtdh wp14">
   <w:p>
     <w:pPr>
       <w:spacing w:after="160" w:line="259" w:lineRule="auto"/>
@@ -5168,7 +6689,7 @@
 </file>
 
 <file path=word/header3.xml><?xml version="1.0" encoding="utf-8"?>
-<w:hdr xmlns:wpc="http://schemas.microsoft.com/office/word/2010/wordprocessingCanvas" xmlns:cx="http://schemas.microsoft.com/office/drawing/2014/chartex" xmlns:cx1="http://schemas.microsoft.com/office/drawing/2015/9/8/chartex" xmlns:cx2="http://schemas.microsoft.com/office/drawing/2015/10/21/chartex" xmlns:cx3="http://schemas.microsoft.com/office/drawing/2016/5/9/chartex" xmlns:cx4="http://schemas.microsoft.com/office/drawing/2016/5/10/chartex" xmlns:cx5="http://schemas.microsoft.com/office/drawing/2016/5/11/chartex" xmlns:cx6="http://schemas.microsoft.com/office/drawing/2016/5/12/chartex" xmlns:cx7="http://schemas.microsoft.com/office/drawing/2016/5/13/chartex" xmlns:cx8="http://schemas.microsoft.com/office/drawing/2016/5/14/chartex" xmlns:mc="http://schemas.openxmlformats.org/markup-compatibility/2006" xmlns:aink="http://schemas.microsoft.com/office/drawing/2016/ink" xmlns:am3d="http://schemas.microsoft.com/office/drawing/2017/model3d" xmlns:o="urn:schemas-microsoft-com:office:office" xmlns:r="http://schemas.openxmlformats.org/officeDocument/2006/relationships" xmlns:m="http://schemas.openxmlformats.org/officeDocument/2006/math" xmlns:v="urn:schemas-microsoft-com:vml" xmlns:wp14="http://schemas.microsoft.com/office/word/2010/wordprocessingDrawing" xmlns:wp="http://schemas.openxmlformats.org/drawingml/2006/wordprocessingDrawing" xmlns:w10="urn:schemas-microsoft-com:office:word" xmlns:w="http://schemas.openxmlformats.org/wordprocessingml/2006/main" xmlns:w14="http://schemas.microsoft.com/office/word/2010/wordml" xmlns:w15="http://schemas.microsoft.com/office/word/2012/wordml" xmlns:w16cex="http://schemas.microsoft.com/office/word/2018/wordml/cex" xmlns:w16cid="http://schemas.microsoft.com/office/word/2016/wordml/cid" xmlns:w16="http://schemas.microsoft.com/office/word/2018/wordml" xmlns:w16se="http://schemas.microsoft.com/office/word/2015/wordml/symex" xmlns:wpg="http://schemas.microsoft.com/office/word/2010/wordprocessingGroup" xmlns:wpi="http://schemas.microsoft.com/office/word/2010/wordprocessingInk" xmlns:wne="http://schemas.microsoft.com/office/word/2006/wordml" xmlns:wps="http://schemas.microsoft.com/office/word/2010/wordprocessingShape" mc:Ignorable="w14 w15 w16se w16cid w16 w16cex wp14">
+<w:hdr xmlns:wpc="http://schemas.microsoft.com/office/word/2010/wordprocessingCanvas" xmlns:cx="http://schemas.microsoft.com/office/drawing/2014/chartex" xmlns:cx1="http://schemas.microsoft.com/office/drawing/2015/9/8/chartex" xmlns:cx2="http://schemas.microsoft.com/office/drawing/2015/10/21/chartex" xmlns:cx3="http://schemas.microsoft.com/office/drawing/2016/5/9/chartex" xmlns:cx4="http://schemas.microsoft.com/office/drawing/2016/5/10/chartex" xmlns:cx5="http://schemas.microsoft.com/office/drawing/2016/5/11/chartex" xmlns:cx6="http://schemas.microsoft.com/office/drawing/2016/5/12/chartex" xmlns:cx7="http://schemas.microsoft.com/office/drawing/2016/5/13/chartex" xmlns:cx8="http://schemas.microsoft.com/office/drawing/2016/5/14/chartex" xmlns:mc="http://schemas.openxmlformats.org/markup-compatibility/2006" xmlns:aink="http://schemas.microsoft.com/office/drawing/2016/ink" xmlns:am3d="http://schemas.microsoft.com/office/drawing/2017/model3d" xmlns:o="urn:schemas-microsoft-com:office:office" xmlns:r="http://schemas.openxmlformats.org/officeDocument/2006/relationships" xmlns:m="http://schemas.openxmlformats.org/officeDocument/2006/math" xmlns:v="urn:schemas-microsoft-com:vml" xmlns:wp14="http://schemas.microsoft.com/office/word/2010/wordprocessingDrawing" xmlns:wp="http://schemas.openxmlformats.org/drawingml/2006/wordprocessingDrawing" xmlns:w10="urn:schemas-microsoft-com:office:word" xmlns:w="http://schemas.openxmlformats.org/wordprocessingml/2006/main" xmlns:w14="http://schemas.microsoft.com/office/word/2010/wordml" xmlns:w15="http://schemas.microsoft.com/office/word/2012/wordml" xmlns:w16cex="http://schemas.microsoft.com/office/word/2018/wordml/cex" xmlns:w16cid="http://schemas.microsoft.com/office/word/2016/wordml/cid" xmlns:w16="http://schemas.microsoft.com/office/word/2018/wordml" xmlns:w16sdtdh="http://schemas.microsoft.com/office/word/2020/wordml/sdtdatahash" xmlns:w16se="http://schemas.microsoft.com/office/word/2015/wordml/symex" xmlns:wpg="http://schemas.microsoft.com/office/word/2010/wordprocessingGroup" xmlns:wpi="http://schemas.microsoft.com/office/word/2010/wordprocessingInk" xmlns:wne="http://schemas.microsoft.com/office/word/2006/wordml" xmlns:wps="http://schemas.microsoft.com/office/word/2010/wordprocessingShape" mc:Ignorable="w14 w15 w16se w16cid w16 w16cex w16sdtdh wp14">
   <w:p>
     <w:pPr>
       <w:spacing w:after="160" w:line="259" w:lineRule="auto"/>
@@ -5180,7 +6701,7 @@
 </file>
 
 <file path=word/header4.xml><?xml version="1.0" encoding="utf-8"?>
-<w:hdr xmlns:wpc="http://schemas.microsoft.com/office/word/2010/wordprocessingCanvas" xmlns:cx="http://schemas.microsoft.com/office/drawing/2014/chartex" xmlns:cx1="http://schemas.microsoft.com/office/drawing/2015/9/8/chartex" xmlns:cx2="http://schemas.microsoft.com/office/drawing/2015/10/21/chartex" xmlns:cx3="http://schemas.microsoft.com/office/drawing/2016/5/9/chartex" xmlns:cx4="http://schemas.microsoft.com/office/drawing/2016/5/10/chartex" xmlns:cx5="http://schemas.microsoft.com/office/drawing/2016/5/11/chartex" xmlns:cx6="http://schemas.microsoft.com/office/drawing/2016/5/12/chartex" xmlns:cx7="http://schemas.microsoft.com/office/drawing/2016/5/13/chartex" xmlns:cx8="http://schemas.microsoft.com/office/drawing/2016/5/14/chartex" xmlns:mc="http://schemas.openxmlformats.org/markup-compatibility/2006" xmlns:aink="http://schemas.microsoft.com/office/drawing/2016/ink" xmlns:am3d="http://schemas.microsoft.com/office/drawing/2017/model3d" xmlns:o="urn:schemas-microsoft-com:office:office" xmlns:r="http://schemas.openxmlformats.org/officeDocument/2006/relationships" xmlns:m="http://schemas.openxmlformats.org/officeDocument/2006/math" xmlns:v="urn:schemas-microsoft-com:vml" xmlns:wp14="http://schemas.microsoft.com/office/word/2010/wordprocessingDrawing" xmlns:wp="http://schemas.openxmlformats.org/drawingml/2006/wordprocessingDrawing" xmlns:w10="urn:schemas-microsoft-com:office:word" xmlns:w="http://schemas.openxmlformats.org/wordprocessingml/2006/main" xmlns:w14="http://schemas.microsoft.com/office/word/2010/wordml" xmlns:w15="http://schemas.microsoft.com/office/word/2012/wordml" xmlns:w16cex="http://schemas.microsoft.com/office/word/2018/wordml/cex" xmlns:w16cid="http://schemas.microsoft.com/office/word/2016/wordml/cid" xmlns:w16="http://schemas.microsoft.com/office/word/2018/wordml" xmlns:w16se="http://schemas.microsoft.com/office/word/2015/wordml/symex" xmlns:wpg="http://schemas.microsoft.com/office/word/2010/wordprocessingGroup" xmlns:wpi="http://schemas.microsoft.com/office/word/2010/wordprocessingInk" xmlns:wne="http://schemas.microsoft.com/office/word/2006/wordml" xmlns:wps="http://schemas.microsoft.com/office/word/2010/wordprocessingShape" mc:Ignorable="w14 w15 w16se w16cid w16 w16cex wp14">
+<w:hdr xmlns:wpc="http://schemas.microsoft.com/office/word/2010/wordprocessingCanvas" xmlns:cx="http://schemas.microsoft.com/office/drawing/2014/chartex" xmlns:cx1="http://schemas.microsoft.com/office/drawing/2015/9/8/chartex" xmlns:cx2="http://schemas.microsoft.com/office/drawing/2015/10/21/chartex" xmlns:cx3="http://schemas.microsoft.com/office/drawing/2016/5/9/chartex" xmlns:cx4="http://schemas.microsoft.com/office/drawing/2016/5/10/chartex" xmlns:cx5="http://schemas.microsoft.com/office/drawing/2016/5/11/chartex" xmlns:cx6="http://schemas.microsoft.com/office/drawing/2016/5/12/chartex" xmlns:cx7="http://schemas.microsoft.com/office/drawing/2016/5/13/chartex" xmlns:cx8="http://schemas.microsoft.com/office/drawing/2016/5/14/chartex" xmlns:mc="http://schemas.openxmlformats.org/markup-compatibility/2006" xmlns:aink="http://schemas.microsoft.com/office/drawing/2016/ink" xmlns:am3d="http://schemas.microsoft.com/office/drawing/2017/model3d" xmlns:o="urn:schemas-microsoft-com:office:office" xmlns:r="http://schemas.openxmlformats.org/officeDocument/2006/relationships" xmlns:m="http://schemas.openxmlformats.org/officeDocument/2006/math" xmlns:v="urn:schemas-microsoft-com:vml" xmlns:wp14="http://schemas.microsoft.com/office/word/2010/wordprocessingDrawing" xmlns:wp="http://schemas.openxmlformats.org/drawingml/2006/wordprocessingDrawing" xmlns:w10="urn:schemas-microsoft-com:office:word" xmlns:w="http://schemas.openxmlformats.org/wordprocessingml/2006/main" xmlns:w14="http://schemas.microsoft.com/office/word/2010/wordml" xmlns:w15="http://schemas.microsoft.com/office/word/2012/wordml" xmlns:w16cex="http://schemas.microsoft.com/office/word/2018/wordml/cex" xmlns:w16cid="http://schemas.microsoft.com/office/word/2016/wordml/cid" xmlns:w16="http://schemas.microsoft.com/office/word/2018/wordml" xmlns:w16sdtdh="http://schemas.microsoft.com/office/word/2020/wordml/sdtdatahash" xmlns:w16se="http://schemas.microsoft.com/office/word/2015/wordml/symex" xmlns:wpg="http://schemas.microsoft.com/office/word/2010/wordprocessingGroup" xmlns:wpi="http://schemas.microsoft.com/office/word/2010/wordprocessingInk" xmlns:wne="http://schemas.microsoft.com/office/word/2006/wordml" xmlns:wps="http://schemas.microsoft.com/office/word/2010/wordprocessingShape" mc:Ignorable="w14 w15 w16se w16cid w16 w16cex w16sdtdh wp14">
   <w:p>
     <w:pPr>
       <w:spacing w:after="117" w:line="259" w:lineRule="auto"/>
@@ -5235,7 +6756,7 @@
 </file>
 
 <file path=word/header5.xml><?xml version="1.0" encoding="utf-8"?>
-<w:hdr xmlns:wpc="http://schemas.microsoft.com/office/word/2010/wordprocessingCanvas" xmlns:cx="http://schemas.microsoft.com/office/drawing/2014/chartex" xmlns:cx1="http://schemas.microsoft.com/office/drawing/2015/9/8/chartex" xmlns:cx2="http://schemas.microsoft.com/office/drawing/2015/10/21/chartex" xmlns:cx3="http://schemas.microsoft.com/office/drawing/2016/5/9/chartex" xmlns:cx4="http://schemas.microsoft.com/office/drawing/2016/5/10/chartex" xmlns:cx5="http://schemas.microsoft.com/office/drawing/2016/5/11/chartex" xmlns:cx6="http://schemas.microsoft.com/office/drawing/2016/5/12/chartex" xmlns:cx7="http://schemas.microsoft.com/office/drawing/2016/5/13/chartex" xmlns:cx8="http://schemas.microsoft.com/office/drawing/2016/5/14/chartex" xmlns:mc="http://schemas.openxmlformats.org/markup-compatibility/2006" xmlns:aink="http://schemas.microsoft.com/office/drawing/2016/ink" xmlns:am3d="http://schemas.microsoft.com/office/drawing/2017/model3d" xmlns:o="urn:schemas-microsoft-com:office:office" xmlns:r="http://schemas.openxmlformats.org/officeDocument/2006/relationships" xmlns:m="http://schemas.openxmlformats.org/officeDocument/2006/math" xmlns:v="urn:schemas-microsoft-com:vml" xmlns:wp14="http://schemas.microsoft.com/office/word/2010/wordprocessingDrawing" xmlns:wp="http://schemas.openxmlformats.org/drawingml/2006/wordprocessingDrawing" xmlns:w10="urn:schemas-microsoft-com:office:word" xmlns:w="http://schemas.openxmlformats.org/wordprocessingml/2006/main" xmlns:w14="http://schemas.microsoft.com/office/word/2010/wordml" xmlns:w15="http://schemas.microsoft.com/office/word/2012/wordml" xmlns:w16cex="http://schemas.microsoft.com/office/word/2018/wordml/cex" xmlns:w16cid="http://schemas.microsoft.com/office/word/2016/wordml/cid" xmlns:w16="http://schemas.microsoft.com/office/word/2018/wordml" xmlns:w16se="http://schemas.microsoft.com/office/word/2015/wordml/symex" xmlns:wpg="http://schemas.microsoft.com/office/word/2010/wordprocessingGroup" xmlns:wpi="http://schemas.microsoft.com/office/word/2010/wordprocessingInk" xmlns:wne="http://schemas.microsoft.com/office/word/2006/wordml" xmlns:wps="http://schemas.microsoft.com/office/word/2010/wordprocessingShape" mc:Ignorable="w14 w15 w16se w16cid w16 w16cex wp14">
+<w:hdr xmlns:wpc="http://schemas.microsoft.com/office/word/2010/wordprocessingCanvas" xmlns:cx="http://schemas.microsoft.com/office/drawing/2014/chartex" xmlns:cx1="http://schemas.microsoft.com/office/drawing/2015/9/8/chartex" xmlns:cx2="http://schemas.microsoft.com/office/drawing/2015/10/21/chartex" xmlns:cx3="http://schemas.microsoft.com/office/drawing/2016/5/9/chartex" xmlns:cx4="http://schemas.microsoft.com/office/drawing/2016/5/10/chartex" xmlns:cx5="http://schemas.microsoft.com/office/drawing/2016/5/11/chartex" xmlns:cx6="http://schemas.microsoft.com/office/drawing/2016/5/12/chartex" xmlns:cx7="http://schemas.microsoft.com/office/drawing/2016/5/13/chartex" xmlns:cx8="http://schemas.microsoft.com/office/drawing/2016/5/14/chartex" xmlns:mc="http://schemas.openxmlformats.org/markup-compatibility/2006" xmlns:aink="http://schemas.microsoft.com/office/drawing/2016/ink" xmlns:am3d="http://schemas.microsoft.com/office/drawing/2017/model3d" xmlns:o="urn:schemas-microsoft-com:office:office" xmlns:r="http://schemas.openxmlformats.org/officeDocument/2006/relationships" xmlns:m="http://schemas.openxmlformats.org/officeDocument/2006/math" xmlns:v="urn:schemas-microsoft-com:vml" xmlns:wp14="http://schemas.microsoft.com/office/word/2010/wordprocessingDrawing" xmlns:wp="http://schemas.openxmlformats.org/drawingml/2006/wordprocessingDrawing" xmlns:w10="urn:schemas-microsoft-com:office:word" xmlns:w="http://schemas.openxmlformats.org/wordprocessingml/2006/main" xmlns:w14="http://schemas.microsoft.com/office/word/2010/wordml" xmlns:w15="http://schemas.microsoft.com/office/word/2012/wordml" xmlns:w16cex="http://schemas.microsoft.com/office/word/2018/wordml/cex" xmlns:w16cid="http://schemas.microsoft.com/office/word/2016/wordml/cid" xmlns:w16="http://schemas.microsoft.com/office/word/2018/wordml" xmlns:w16sdtdh="http://schemas.microsoft.com/office/word/2020/wordml/sdtdatahash" xmlns:w16se="http://schemas.microsoft.com/office/word/2015/wordml/symex" xmlns:wpg="http://schemas.microsoft.com/office/word/2010/wordprocessingGroup" xmlns:wpi="http://schemas.microsoft.com/office/word/2010/wordprocessingInk" xmlns:wne="http://schemas.microsoft.com/office/word/2006/wordml" xmlns:wps="http://schemas.microsoft.com/office/word/2010/wordprocessingShape" mc:Ignorable="w14 w15 w16se w16cid w16 w16cex w16sdtdh wp14">
   <w:p>
     <w:pPr>
       <w:spacing w:after="160" w:line="259" w:lineRule="auto"/>
@@ -5247,7 +6768,7 @@
 </file>
 
 <file path=word/header6.xml><?xml version="1.0" encoding="utf-8"?>
-<w:hdr xmlns:wpc="http://schemas.microsoft.com/office/word/2010/wordprocessingCanvas" xmlns:cx="http://schemas.microsoft.com/office/drawing/2014/chartex" xmlns:cx1="http://schemas.microsoft.com/office/drawing/2015/9/8/chartex" xmlns:cx2="http://schemas.microsoft.com/office/drawing/2015/10/21/chartex" xmlns:cx3="http://schemas.microsoft.com/office/drawing/2016/5/9/chartex" xmlns:cx4="http://schemas.microsoft.com/office/drawing/2016/5/10/chartex" xmlns:cx5="http://schemas.microsoft.com/office/drawing/2016/5/11/chartex" xmlns:cx6="http://schemas.microsoft.com/office/drawing/2016/5/12/chartex" xmlns:cx7="http://schemas.microsoft.com/office/drawing/2016/5/13/chartex" xmlns:cx8="http://schemas.microsoft.com/office/drawing/2016/5/14/chartex" xmlns:mc="http://schemas.openxmlformats.org/markup-compatibility/2006" xmlns:aink="http://schemas.microsoft.com/office/drawing/2016/ink" xmlns:am3d="http://schemas.microsoft.com/office/drawing/2017/model3d" xmlns:o="urn:schemas-microsoft-com:office:office" xmlns:r="http://schemas.openxmlformats.org/officeDocument/2006/relationships" xmlns:m="http://schemas.openxmlformats.org/officeDocument/2006/math" xmlns:v="urn:schemas-microsoft-com:vml" xmlns:wp14="http://schemas.microsoft.com/office/word/2010/wordprocessingDrawing" xmlns:wp="http://schemas.openxmlformats.org/drawingml/2006/wordprocessingDrawing" xmlns:w10="urn:schemas-microsoft-com:office:word" xmlns:w="http://schemas.openxmlformats.org/wordprocessingml/2006/main" xmlns:w14="http://schemas.microsoft.com/office/word/2010/wordml" xmlns:w15="http://schemas.microsoft.com/office/word/2012/wordml" xmlns:w16cex="http://schemas.microsoft.com/office/word/2018/wordml/cex" xmlns:w16cid="http://schemas.microsoft.com/office/word/2016/wordml/cid" xmlns:w16="http://schemas.microsoft.com/office/word/2018/wordml" xmlns:w16se="http://schemas.microsoft.com/office/word/2015/wordml/symex" xmlns:wpg="http://schemas.microsoft.com/office/word/2010/wordprocessingGroup" xmlns:wpi="http://schemas.microsoft.com/office/word/2010/wordprocessingInk" xmlns:wne="http://schemas.microsoft.com/office/word/2006/wordml" xmlns:wps="http://schemas.microsoft.com/office/word/2010/wordprocessingShape" mc:Ignorable="w14 w15 w16se w16cid w16 w16cex wp14">
+<w:hdr xmlns:wpc="http://schemas.microsoft.com/office/word/2010/wordprocessingCanvas" xmlns:cx="http://schemas.microsoft.com/office/drawing/2014/chartex" xmlns:cx1="http://schemas.microsoft.com/office/drawing/2015/9/8/chartex" xmlns:cx2="http://schemas.microsoft.com/office/drawing/2015/10/21/chartex" xmlns:cx3="http://schemas.microsoft.com/office/drawing/2016/5/9/chartex" xmlns:cx4="http://schemas.microsoft.com/office/drawing/2016/5/10/chartex" xmlns:cx5="http://schemas.microsoft.com/office/drawing/2016/5/11/chartex" xmlns:cx6="http://schemas.microsoft.com/office/drawing/2016/5/12/chartex" xmlns:cx7="http://schemas.microsoft.com/office/drawing/2016/5/13/chartex" xmlns:cx8="http://schemas.microsoft.com/office/drawing/2016/5/14/chartex" xmlns:mc="http://schemas.openxmlformats.org/markup-compatibility/2006" xmlns:aink="http://schemas.microsoft.com/office/drawing/2016/ink" xmlns:am3d="http://schemas.microsoft.com/office/drawing/2017/model3d" xmlns:o="urn:schemas-microsoft-com:office:office" xmlns:r="http://schemas.openxmlformats.org/officeDocument/2006/relationships" xmlns:m="http://schemas.openxmlformats.org/officeDocument/2006/math" xmlns:v="urn:schemas-microsoft-com:vml" xmlns:wp14="http://schemas.microsoft.com/office/word/2010/wordprocessingDrawing" xmlns:wp="http://schemas.openxmlformats.org/drawingml/2006/wordprocessingDrawing" xmlns:w10="urn:schemas-microsoft-com:office:word" xmlns:w="http://schemas.openxmlformats.org/wordprocessingml/2006/main" xmlns:w14="http://schemas.microsoft.com/office/word/2010/wordml" xmlns:w15="http://schemas.microsoft.com/office/word/2012/wordml" xmlns:w16cex="http://schemas.microsoft.com/office/word/2018/wordml/cex" xmlns:w16cid="http://schemas.microsoft.com/office/word/2016/wordml/cid" xmlns:w16="http://schemas.microsoft.com/office/word/2018/wordml" xmlns:w16sdtdh="http://schemas.microsoft.com/office/word/2020/wordml/sdtdatahash" xmlns:w16se="http://schemas.microsoft.com/office/word/2015/wordml/symex" xmlns:wpg="http://schemas.microsoft.com/office/word/2010/wordprocessingGroup" xmlns:wpi="http://schemas.microsoft.com/office/word/2010/wordprocessingInk" xmlns:wne="http://schemas.microsoft.com/office/word/2006/wordml" xmlns:wps="http://schemas.microsoft.com/office/word/2010/wordprocessingShape" mc:Ignorable="w14 w15 w16se w16cid w16 w16cex w16sdtdh wp14">
   <w:p>
     <w:pPr>
       <w:spacing w:after="117" w:line="259" w:lineRule="auto"/>
@@ -5302,7 +6823,7 @@
 </file>
 
 <file path=word/header7.xml><?xml version="1.0" encoding="utf-8"?>
-<w:hdr xmlns:wpc="http://schemas.microsoft.com/office/word/2010/wordprocessingCanvas" xmlns:cx="http://schemas.microsoft.com/office/drawing/2014/chartex" xmlns:cx1="http://schemas.microsoft.com/office/drawing/2015/9/8/chartex" xmlns:cx2="http://schemas.microsoft.com/office/drawing/2015/10/21/chartex" xmlns:cx3="http://schemas.microsoft.com/office/drawing/2016/5/9/chartex" xmlns:cx4="http://schemas.microsoft.com/office/drawing/2016/5/10/chartex" xmlns:cx5="http://schemas.microsoft.com/office/drawing/2016/5/11/chartex" xmlns:cx6="http://schemas.microsoft.com/office/drawing/2016/5/12/chartex" xmlns:cx7="http://schemas.microsoft.com/office/drawing/2016/5/13/chartex" xmlns:cx8="http://schemas.microsoft.com/office/drawing/2016/5/14/chartex" xmlns:mc="http://schemas.openxmlformats.org/markup-compatibility/2006" xmlns:aink="http://schemas.microsoft.com/office/drawing/2016/ink" xmlns:am3d="http://schemas.microsoft.com/office/drawing/2017/model3d" xmlns:o="urn:schemas-microsoft-com:office:office" xmlns:r="http://schemas.openxmlformats.org/officeDocument/2006/relationships" xmlns:m="http://schemas.openxmlformats.org/officeDocument/2006/math" xmlns:v="urn:schemas-microsoft-com:vml" xmlns:wp14="http://schemas.microsoft.com/office/word/2010/wordprocessingDrawing" xmlns:wp="http://schemas.openxmlformats.org/drawingml/2006/wordprocessingDrawing" xmlns:w10="urn:schemas-microsoft-com:office:word" xmlns:w="http://schemas.openxmlformats.org/wordprocessingml/2006/main" xmlns:w14="http://schemas.microsoft.com/office/word/2010/wordml" xmlns:w15="http://schemas.microsoft.com/office/word/2012/wordml" xmlns:w16cex="http://schemas.microsoft.com/office/word/2018/wordml/cex" xmlns:w16cid="http://schemas.microsoft.com/office/word/2016/wordml/cid" xmlns:w16="http://schemas.microsoft.com/office/word/2018/wordml" xmlns:w16se="http://schemas.microsoft.com/office/word/2015/wordml/symex" xmlns:wpg="http://schemas.microsoft.com/office/word/2010/wordprocessingGroup" xmlns:wpi="http://schemas.microsoft.com/office/word/2010/wordprocessingInk" xmlns:wne="http://schemas.microsoft.com/office/word/2006/wordml" xmlns:wps="http://schemas.microsoft.com/office/word/2010/wordprocessingShape" mc:Ignorable="w14 w15 w16se w16cid w16 w16cex wp14">
+<w:hdr xmlns:wpc="http://schemas.microsoft.com/office/word/2010/wordprocessingCanvas" xmlns:cx="http://schemas.microsoft.com/office/drawing/2014/chartex" xmlns:cx1="http://schemas.microsoft.com/office/drawing/2015/9/8/chartex" xmlns:cx2="http://schemas.microsoft.com/office/drawing/2015/10/21/chartex" xmlns:cx3="http://schemas.microsoft.com/office/drawing/2016/5/9/chartex" xmlns:cx4="http://schemas.microsoft.com/office/drawing/2016/5/10/chartex" xmlns:cx5="http://schemas.microsoft.com/office/drawing/2016/5/11/chartex" xmlns:cx6="http://schemas.microsoft.com/office/drawing/2016/5/12/chartex" xmlns:cx7="http://schemas.microsoft.com/office/drawing/2016/5/13/chartex" xmlns:cx8="http://schemas.microsoft.com/office/drawing/2016/5/14/chartex" xmlns:mc="http://schemas.openxmlformats.org/markup-compatibility/2006" xmlns:aink="http://schemas.microsoft.com/office/drawing/2016/ink" xmlns:am3d="http://schemas.microsoft.com/office/drawing/2017/model3d" xmlns:o="urn:schemas-microsoft-com:office:office" xmlns:r="http://schemas.openxmlformats.org/officeDocument/2006/relationships" xmlns:m="http://schemas.openxmlformats.org/officeDocument/2006/math" xmlns:v="urn:schemas-microsoft-com:vml" xmlns:wp14="http://schemas.microsoft.com/office/word/2010/wordprocessingDrawing" xmlns:wp="http://schemas.openxmlformats.org/drawingml/2006/wordprocessingDrawing" xmlns:w10="urn:schemas-microsoft-com:office:word" xmlns:w="http://schemas.openxmlformats.org/wordprocessingml/2006/main" xmlns:w14="http://schemas.microsoft.com/office/word/2010/wordml" xmlns:w15="http://schemas.microsoft.com/office/word/2012/wordml" xmlns:w16cex="http://schemas.microsoft.com/office/word/2018/wordml/cex" xmlns:w16cid="http://schemas.microsoft.com/office/word/2016/wordml/cid" xmlns:w16="http://schemas.microsoft.com/office/word/2018/wordml" xmlns:w16sdtdh="http://schemas.microsoft.com/office/word/2020/wordml/sdtdatahash" xmlns:w16se="http://schemas.microsoft.com/office/word/2015/wordml/symex" xmlns:wpg="http://schemas.microsoft.com/office/word/2010/wordprocessingGroup" xmlns:wpi="http://schemas.microsoft.com/office/word/2010/wordprocessingInk" xmlns:wne="http://schemas.microsoft.com/office/word/2006/wordml" xmlns:wps="http://schemas.microsoft.com/office/word/2010/wordprocessingShape" mc:Ignorable="w14 w15 w16se w16cid w16 w16cex w16sdtdh wp14">
   <w:p>
     <w:pPr>
       <w:spacing w:after="117" w:line="259" w:lineRule="auto"/>
@@ -5357,7 +6878,7 @@
 </file>
 
 <file path=word/header8.xml><?xml version="1.0" encoding="utf-8"?>
-<w:hdr xmlns:wpc="http://schemas.microsoft.com/office/word/2010/wordprocessingCanvas" xmlns:cx="http://schemas.microsoft.com/office/drawing/2014/chartex" xmlns:cx1="http://schemas.microsoft.com/office/drawing/2015/9/8/chartex" xmlns:cx2="http://schemas.microsoft.com/office/drawing/2015/10/21/chartex" xmlns:cx3="http://schemas.microsoft.com/office/drawing/2016/5/9/chartex" xmlns:cx4="http://schemas.microsoft.com/office/drawing/2016/5/10/chartex" xmlns:cx5="http://schemas.microsoft.com/office/drawing/2016/5/11/chartex" xmlns:cx6="http://schemas.microsoft.com/office/drawing/2016/5/12/chartex" xmlns:cx7="http://schemas.microsoft.com/office/drawing/2016/5/13/chartex" xmlns:cx8="http://schemas.microsoft.com/office/drawing/2016/5/14/chartex" xmlns:mc="http://schemas.openxmlformats.org/markup-compatibility/2006" xmlns:aink="http://schemas.microsoft.com/office/drawing/2016/ink" xmlns:am3d="http://schemas.microsoft.com/office/drawing/2017/model3d" xmlns:o="urn:schemas-microsoft-com:office:office" xmlns:r="http://schemas.openxmlformats.org/officeDocument/2006/relationships" xmlns:m="http://schemas.openxmlformats.org/officeDocument/2006/math" xmlns:v="urn:schemas-microsoft-com:vml" xmlns:wp14="http://schemas.microsoft.com/office/word/2010/wordprocessingDrawing" xmlns:wp="http://schemas.openxmlformats.org/drawingml/2006/wordprocessingDrawing" xmlns:w10="urn:schemas-microsoft-com:office:word" xmlns:w="http://schemas.openxmlformats.org/wordprocessingml/2006/main" xmlns:w14="http://schemas.microsoft.com/office/word/2010/wordml" xmlns:w15="http://schemas.microsoft.com/office/word/2012/wordml" xmlns:w16cex="http://schemas.microsoft.com/office/word/2018/wordml/cex" xmlns:w16cid="http://schemas.microsoft.com/office/word/2016/wordml/cid" xmlns:w16="http://schemas.microsoft.com/office/word/2018/wordml" xmlns:w16se="http://schemas.microsoft.com/office/word/2015/wordml/symex" xmlns:wpg="http://schemas.microsoft.com/office/word/2010/wordprocessingGroup" xmlns:wpi="http://schemas.microsoft.com/office/word/2010/wordprocessingInk" xmlns:wne="http://schemas.microsoft.com/office/word/2006/wordml" xmlns:wps="http://schemas.microsoft.com/office/word/2010/wordprocessingShape" mc:Ignorable="w14 w15 w16se w16cid w16 w16cex wp14">
+<w:hdr xmlns:wpc="http://schemas.microsoft.com/office/word/2010/wordprocessingCanvas" xmlns:cx="http://schemas.microsoft.com/office/drawing/2014/chartex" xmlns:cx1="http://schemas.microsoft.com/office/drawing/2015/9/8/chartex" xmlns:cx2="http://schemas.microsoft.com/office/drawing/2015/10/21/chartex" xmlns:cx3="http://schemas.microsoft.com/office/drawing/2016/5/9/chartex" xmlns:cx4="http://schemas.microsoft.com/office/drawing/2016/5/10/chartex" xmlns:cx5="http://schemas.microsoft.com/office/drawing/2016/5/11/chartex" xmlns:cx6="http://schemas.microsoft.com/office/drawing/2016/5/12/chartex" xmlns:cx7="http://schemas.microsoft.com/office/drawing/2016/5/13/chartex" xmlns:cx8="http://schemas.microsoft.com/office/drawing/2016/5/14/chartex" xmlns:mc="http://schemas.openxmlformats.org/markup-compatibility/2006" xmlns:aink="http://schemas.microsoft.com/office/drawing/2016/ink" xmlns:am3d="http://schemas.microsoft.com/office/drawing/2017/model3d" xmlns:o="urn:schemas-microsoft-com:office:office" xmlns:r="http://schemas.openxmlformats.org/officeDocument/2006/relationships" xmlns:m="http://schemas.openxmlformats.org/officeDocument/2006/math" xmlns:v="urn:schemas-microsoft-com:vml" xmlns:wp14="http://schemas.microsoft.com/office/word/2010/wordprocessingDrawing" xmlns:wp="http://schemas.openxmlformats.org/drawingml/2006/wordprocessingDrawing" xmlns:w10="urn:schemas-microsoft-com:office:word" xmlns:w="http://schemas.openxmlformats.org/wordprocessingml/2006/main" xmlns:w14="http://schemas.microsoft.com/office/word/2010/wordml" xmlns:w15="http://schemas.microsoft.com/office/word/2012/wordml" xmlns:w16cex="http://schemas.microsoft.com/office/word/2018/wordml/cex" xmlns:w16cid="http://schemas.microsoft.com/office/word/2016/wordml/cid" xmlns:w16="http://schemas.microsoft.com/office/word/2018/wordml" xmlns:w16sdtdh="http://schemas.microsoft.com/office/word/2020/wordml/sdtdatahash" xmlns:w16se="http://schemas.microsoft.com/office/word/2015/wordml/symex" xmlns:wpg="http://schemas.microsoft.com/office/word/2010/wordprocessingGroup" xmlns:wpi="http://schemas.microsoft.com/office/word/2010/wordprocessingInk" xmlns:wne="http://schemas.microsoft.com/office/word/2006/wordml" xmlns:wps="http://schemas.microsoft.com/office/word/2010/wordprocessingShape" mc:Ignorable="w14 w15 w16se w16cid w16 w16cex w16sdtdh wp14">
   <w:p>
     <w:pPr>
       <w:spacing w:after="117" w:line="259" w:lineRule="auto"/>
@@ -5412,7 +6933,7 @@
 </file>
 
 <file path=word/header9.xml><?xml version="1.0" encoding="utf-8"?>
-<w:hdr xmlns:wpc="http://schemas.microsoft.com/office/word/2010/wordprocessingCanvas" xmlns:cx="http://schemas.microsoft.com/office/drawing/2014/chartex" xmlns:cx1="http://schemas.microsoft.com/office/drawing/2015/9/8/chartex" xmlns:cx2="http://schemas.microsoft.com/office/drawing/2015/10/21/chartex" xmlns:cx3="http://schemas.microsoft.com/office/drawing/2016/5/9/chartex" xmlns:cx4="http://schemas.microsoft.com/office/drawing/2016/5/10/chartex" xmlns:cx5="http://schemas.microsoft.com/office/drawing/2016/5/11/chartex" xmlns:cx6="http://schemas.microsoft.com/office/drawing/2016/5/12/chartex" xmlns:cx7="http://schemas.microsoft.com/office/drawing/2016/5/13/chartex" xmlns:cx8="http://schemas.microsoft.com/office/drawing/2016/5/14/chartex" xmlns:mc="http://schemas.openxmlformats.org/markup-compatibility/2006" xmlns:aink="http://schemas.microsoft.com/office/drawing/2016/ink" xmlns:am3d="http://schemas.microsoft.com/office/drawing/2017/model3d" xmlns:o="urn:schemas-microsoft-com:office:office" xmlns:r="http://schemas.openxmlformats.org/officeDocument/2006/relationships" xmlns:m="http://schemas.openxmlformats.org/officeDocument/2006/math" xmlns:v="urn:schemas-microsoft-com:vml" xmlns:wp14="http://schemas.microsoft.com/office/word/2010/wordprocessingDrawing" xmlns:wp="http://schemas.openxmlformats.org/drawingml/2006/wordprocessingDrawing" xmlns:w10="urn:schemas-microsoft-com:office:word" xmlns:w="http://schemas.openxmlformats.org/wordprocessingml/2006/main" xmlns:w14="http://schemas.microsoft.com/office/word/2010/wordml" xmlns:w15="http://schemas.microsoft.com/office/word/2012/wordml" xmlns:w16cex="http://schemas.microsoft.com/office/word/2018/wordml/cex" xmlns:w16cid="http://schemas.microsoft.com/office/word/2016/wordml/cid" xmlns:w16="http://schemas.microsoft.com/office/word/2018/wordml" xmlns:w16se="http://schemas.microsoft.com/office/word/2015/wordml/symex" xmlns:wpg="http://schemas.microsoft.com/office/word/2010/wordprocessingGroup" xmlns:wpi="http://schemas.microsoft.com/office/word/2010/wordprocessingInk" xmlns:wne="http://schemas.microsoft.com/office/word/2006/wordml" xmlns:wps="http://schemas.microsoft.com/office/word/2010/wordprocessingShape" mc:Ignorable="w14 w15 w16se w16cid w16 w16cex wp14">
+<w:hdr xmlns:wpc="http://schemas.microsoft.com/office/word/2010/wordprocessingCanvas" xmlns:cx="http://schemas.microsoft.com/office/drawing/2014/chartex" xmlns:cx1="http://schemas.microsoft.com/office/drawing/2015/9/8/chartex" xmlns:cx2="http://schemas.microsoft.com/office/drawing/2015/10/21/chartex" xmlns:cx3="http://schemas.microsoft.com/office/drawing/2016/5/9/chartex" xmlns:cx4="http://schemas.microsoft.com/office/drawing/2016/5/10/chartex" xmlns:cx5="http://schemas.microsoft.com/office/drawing/2016/5/11/chartex" xmlns:cx6="http://schemas.microsoft.com/office/drawing/2016/5/12/chartex" xmlns:cx7="http://schemas.microsoft.com/office/drawing/2016/5/13/chartex" xmlns:cx8="http://schemas.microsoft.com/office/drawing/2016/5/14/chartex" xmlns:mc="http://schemas.openxmlformats.org/markup-compatibility/2006" xmlns:aink="http://schemas.microsoft.com/office/drawing/2016/ink" xmlns:am3d="http://schemas.microsoft.com/office/drawing/2017/model3d" xmlns:o="urn:schemas-microsoft-com:office:office" xmlns:r="http://schemas.openxmlformats.org/officeDocument/2006/relationships" xmlns:m="http://schemas.openxmlformats.org/officeDocument/2006/math" xmlns:v="urn:schemas-microsoft-com:vml" xmlns:wp14="http://schemas.microsoft.com/office/word/2010/wordprocessingDrawing" xmlns:wp="http://schemas.openxmlformats.org/drawingml/2006/wordprocessingDrawing" xmlns:w10="urn:schemas-microsoft-com:office:word" xmlns:w="http://schemas.openxmlformats.org/wordprocessingml/2006/main" xmlns:w14="http://schemas.microsoft.com/office/word/2010/wordml" xmlns:w15="http://schemas.microsoft.com/office/word/2012/wordml" xmlns:w16cex="http://schemas.microsoft.com/office/word/2018/wordml/cex" xmlns:w16cid="http://schemas.microsoft.com/office/word/2016/wordml/cid" xmlns:w16="http://schemas.microsoft.com/office/word/2018/wordml" xmlns:w16sdtdh="http://schemas.microsoft.com/office/word/2020/wordml/sdtdatahash" xmlns:w16se="http://schemas.microsoft.com/office/word/2015/wordml/symex" xmlns:wpg="http://schemas.microsoft.com/office/word/2010/wordprocessingGroup" xmlns:wpi="http://schemas.microsoft.com/office/word/2010/wordprocessingInk" xmlns:wne="http://schemas.microsoft.com/office/word/2006/wordml" xmlns:wps="http://schemas.microsoft.com/office/word/2010/wordprocessingShape" mc:Ignorable="w14 w15 w16se w16cid w16 w16cex w16sdtdh wp14">
   <w:p>
     <w:pPr>
       <w:spacing w:after="117" w:line="259" w:lineRule="auto"/>
@@ -5467,7 +6988,7 @@
 </file>
 
 <file path=word/numbering.xml><?xml version="1.0" encoding="utf-8"?>
-<w:numbering xmlns:wpc="http://schemas.microsoft.com/office/word/2010/wordprocessingCanvas" xmlns:cx="http://schemas.microsoft.com/office/drawing/2014/chartex" xmlns:cx1="http://schemas.microsoft.com/office/drawing/2015/9/8/chartex" xmlns:cx2="http://schemas.microsoft.com/office/drawing/2015/10/21/chartex" xmlns:cx3="http://schemas.microsoft.com/office/drawing/2016/5/9/chartex" xmlns:cx4="http://schemas.microsoft.com/office/drawing/2016/5/10/chartex" xmlns:cx5="http://schemas.microsoft.com/office/drawing/2016/5/11/chartex" xmlns:cx6="http://schemas.microsoft.com/office/drawing/2016/5/12/chartex" xmlns:cx7="http://schemas.microsoft.com/office/drawing/2016/5/13/chartex" xmlns:cx8="http://schemas.microsoft.com/office/drawing/2016/5/14/chartex" xmlns:mc="http://schemas.openxmlformats.org/markup-compatibility/2006" xmlns:aink="http://schemas.microsoft.com/office/drawing/2016/ink" xmlns:am3d="http://schemas.microsoft.com/office/drawing/2017/model3d" xmlns:o="urn:schemas-microsoft-com:office:office" xmlns:r="http://schemas.openxmlformats.org/officeDocument/2006/relationships" xmlns:m="http://schemas.openxmlformats.org/officeDocument/2006/math" xmlns:v="urn:schemas-microsoft-com:vml" xmlns:wp14="http://schemas.microsoft.com/office/word/2010/wordprocessingDrawing" xmlns:wp="http://schemas.openxmlformats.org/drawingml/2006/wordprocessingDrawing" xmlns:w10="urn:schemas-microsoft-com:office:word" xmlns:w="http://schemas.openxmlformats.org/wordprocessingml/2006/main" xmlns:w14="http://schemas.microsoft.com/office/word/2010/wordml" xmlns:w15="http://schemas.microsoft.com/office/word/2012/wordml" xmlns:w16cex="http://schemas.microsoft.com/office/word/2018/wordml/cex" xmlns:w16cid="http://schemas.microsoft.com/office/word/2016/wordml/cid" xmlns:w16="http://schemas.microsoft.com/office/word/2018/wordml" xmlns:w16se="http://schemas.microsoft.com/office/word/2015/wordml/symex" xmlns:wpg="http://schemas.microsoft.com/office/word/2010/wordprocessingGroup" xmlns:wpi="http://schemas.microsoft.com/office/word/2010/wordprocessingInk" xmlns:wne="http://schemas.microsoft.com/office/word/2006/wordml" xmlns:wps="http://schemas.microsoft.com/office/word/2010/wordprocessingShape" mc:Ignorable="w14 w15 w16se w16cid w16 w16cex wp14">
+<w:numbering xmlns:wpc="http://schemas.microsoft.com/office/word/2010/wordprocessingCanvas" xmlns:cx="http://schemas.microsoft.com/office/drawing/2014/chartex" xmlns:cx1="http://schemas.microsoft.com/office/drawing/2015/9/8/chartex" xmlns:cx2="http://schemas.microsoft.com/office/drawing/2015/10/21/chartex" xmlns:cx3="http://schemas.microsoft.com/office/drawing/2016/5/9/chartex" xmlns:cx4="http://schemas.microsoft.com/office/drawing/2016/5/10/chartex" xmlns:cx5="http://schemas.microsoft.com/office/drawing/2016/5/11/chartex" xmlns:cx6="http://schemas.microsoft.com/office/drawing/2016/5/12/chartex" xmlns:cx7="http://schemas.microsoft.com/office/drawing/2016/5/13/chartex" xmlns:cx8="http://schemas.microsoft.com/office/drawing/2016/5/14/chartex" xmlns:mc="http://schemas.openxmlformats.org/markup-compatibility/2006" xmlns:aink="http://schemas.microsoft.com/office/drawing/2016/ink" xmlns:am3d="http://schemas.microsoft.com/office/drawing/2017/model3d" xmlns:o="urn:schemas-microsoft-com:office:office" xmlns:r="http://schemas.openxmlformats.org/officeDocument/2006/relationships" xmlns:m="http://schemas.openxmlformats.org/officeDocument/2006/math" xmlns:v="urn:schemas-microsoft-com:vml" xmlns:wp14="http://schemas.microsoft.com/office/word/2010/wordprocessingDrawing" xmlns:wp="http://schemas.openxmlformats.org/drawingml/2006/wordprocessingDrawing" xmlns:w10="urn:schemas-microsoft-com:office:word" xmlns:w="http://schemas.openxmlformats.org/wordprocessingml/2006/main" xmlns:w14="http://schemas.microsoft.com/office/word/2010/wordml" xmlns:w15="http://schemas.microsoft.com/office/word/2012/wordml" xmlns:w16cex="http://schemas.microsoft.com/office/word/2018/wordml/cex" xmlns:w16cid="http://schemas.microsoft.com/office/word/2016/wordml/cid" xmlns:w16="http://schemas.microsoft.com/office/word/2018/wordml" xmlns:w16sdtdh="http://schemas.microsoft.com/office/word/2020/wordml/sdtdatahash" xmlns:w16se="http://schemas.microsoft.com/office/word/2015/wordml/symex" xmlns:wpg="http://schemas.microsoft.com/office/word/2010/wordprocessingGroup" xmlns:wpi="http://schemas.microsoft.com/office/word/2010/wordprocessingInk" xmlns:wne="http://schemas.microsoft.com/office/word/2006/wordml" xmlns:wps="http://schemas.microsoft.com/office/word/2010/wordprocessingShape" mc:Ignorable="w14 w15 w16se w16cid w16 w16cex w16sdtdh wp14">
   <w:abstractNum w:abstractNumId="0" w15:restartNumberingAfterBreak="0">
     <w:nsid w:val="0A021A14"/>
     <w:multiLevelType w:val="hybridMultilevel"/>
@@ -8052,7 +9573,7 @@
 </file>
 
 <file path=word/styles.xml><?xml version="1.0" encoding="utf-8"?>
-<w:styles xmlns:mc="http://schemas.openxmlformats.org/markup-compatibility/2006" xmlns:r="http://schemas.openxmlformats.org/officeDocument/2006/relationships" xmlns:w="http://schemas.openxmlformats.org/wordprocessingml/2006/main" xmlns:w14="http://schemas.microsoft.com/office/word/2010/wordml" xmlns:w15="http://schemas.microsoft.com/office/word/2012/wordml" xmlns:w16cex="http://schemas.microsoft.com/office/word/2018/wordml/cex" xmlns:w16cid="http://schemas.microsoft.com/office/word/2016/wordml/cid" xmlns:w16="http://schemas.microsoft.com/office/word/2018/wordml" xmlns:w16se="http://schemas.microsoft.com/office/word/2015/wordml/symex" mc:Ignorable="w14 w15 w16se w16cid w16 w16cex">
+<w:styles xmlns:mc="http://schemas.openxmlformats.org/markup-compatibility/2006" xmlns:r="http://schemas.openxmlformats.org/officeDocument/2006/relationships" xmlns:w="http://schemas.openxmlformats.org/wordprocessingml/2006/main" xmlns:w14="http://schemas.microsoft.com/office/word/2010/wordml" xmlns:w15="http://schemas.microsoft.com/office/word/2012/wordml" xmlns:w16cex="http://schemas.microsoft.com/office/word/2018/wordml/cex" xmlns:w16cid="http://schemas.microsoft.com/office/word/2016/wordml/cid" xmlns:w16="http://schemas.microsoft.com/office/word/2018/wordml" xmlns:w16sdtdh="http://schemas.microsoft.com/office/word/2020/wordml/sdtdatahash" xmlns:w16se="http://schemas.microsoft.com/office/word/2015/wordml/symex" mc:Ignorable="w14 w15 w16se w16cid w16 w16cex w16sdtdh">
   <w:docDefaults>
     <w:rPrDefault>
       <w:rPr>
@@ -8590,6 +10111,33 @@
       </w:tblCellMar>
     </w:tblPr>
   </w:style>
+  <w:style w:type="paragraph" w:styleId="Footer">
+    <w:name w:val="footer"/>
+    <w:basedOn w:val="Normal"/>
+    <w:link w:val="FooterChar"/>
+    <w:uiPriority w:val="99"/>
+    <w:unhideWhenUsed/>
+    <w:rsid w:val="00A3207D"/>
+    <w:pPr>
+      <w:tabs>
+        <w:tab w:val="center" w:pos="4513"/>
+        <w:tab w:val="right" w:pos="9026"/>
+      </w:tabs>
+      <w:spacing w:after="0" w:line="240" w:lineRule="auto"/>
+    </w:pPr>
+  </w:style>
+  <w:style w:type="character" w:customStyle="1" w:styleId="FooterChar">
+    <w:name w:val="Footer Char"/>
+    <w:basedOn w:val="DefaultParagraphFont"/>
+    <w:link w:val="Footer"/>
+    <w:uiPriority w:val="99"/>
+    <w:rsid w:val="00A3207D"/>
+    <w:rPr>
+      <w:rFonts w:ascii="Arial" w:eastAsia="Arial" w:hAnsi="Arial" w:cs="Arial"/>
+      <w:color w:val="000000"/>
+      <w:sz w:val="24"/>
+    </w:rPr>
+  </w:style>
 </w:styles>
 </file>
 

</xml_diff>

<commit_message>
Task 3 Purpose statements complete
</commit_message>
<xml_diff>
--- a/Mark D'agostino.docx
+++ b/Mark D'agostino.docx
@@ -2150,7 +2150,7 @@
               </w:rPr>
               <w:t xml:space="preserve"> (</w:t>
             </w:r>
-            <w:hyperlink r:id="rId7">
+            <w:hyperlink r:id="rId8">
               <w:r>
                 <w:rPr>
                   <w:color w:val="4F81BD"/>
@@ -2159,7 +2159,7 @@
                 <w:t>Http://mcast.classter.com</w:t>
               </w:r>
             </w:hyperlink>
-            <w:hyperlink r:id="rId8">
+            <w:hyperlink r:id="rId9">
               <w:r>
                 <w:rPr>
                   <w:sz w:val="18"/>
@@ -3026,7 +3026,7 @@
                     </pic:cNvPicPr>
                   </pic:nvPicPr>
                   <pic:blipFill>
-                    <a:blip r:embed="rId9" cstate="print">
+                    <a:blip r:embed="rId10" cstate="print">
                       <a:extLst>
                         <a:ext uri="{28A0092B-C50C-407E-A947-70E740481C1C}">
                           <a14:useLocalDpi xmlns:a14="http://schemas.microsoft.com/office/drawing/2010/main" val="0"/>
@@ -3554,9 +3554,9 @@
     <w:p>
       <w:pPr>
         <w:sectPr>
-          <w:headerReference w:type="even" r:id="rId10"/>
-          <w:headerReference w:type="default" r:id="rId11"/>
-          <w:headerReference w:type="first" r:id="rId12"/>
+          <w:headerReference w:type="even" r:id="rId11"/>
+          <w:headerReference w:type="default" r:id="rId12"/>
+          <w:headerReference w:type="first" r:id="rId13"/>
           <w:pgSz w:w="12240" w:h="15840"/>
           <w:pgMar w:top="1446" w:right="1383" w:bottom="1916" w:left="1440" w:header="720" w:footer="720" w:gutter="0"/>
           <w:cols w:space="720"/>
@@ -3737,6 +3737,12 @@
         <w:spacing w:after="168"/>
         <w:ind w:left="-5" w:right="0"/>
       </w:pPr>
+    </w:p>
+    <w:p>
+      <w:pPr>
+        <w:spacing w:after="168"/>
+        <w:ind w:left="-5" w:right="0"/>
+      </w:pPr>
       <w:r>
         <w:t xml:space="preserve">Research Design: </w:t>
       </w:r>
@@ -4161,7 +4167,6 @@
         <w:ind w:left="-5" w:right="0"/>
       </w:pPr>
       <w:r>
-        <w:lastRenderedPageBreak/>
         <w:t xml:space="preserve">(12 marks) </w:t>
       </w:r>
     </w:p>
@@ -4583,14 +4588,137 @@
     <w:p>
       <w:pPr>
         <w:spacing w:after="187"/>
-        <w:ind w:left="-5" w:right="0"/>
-      </w:pPr>
+        <w:ind w:left="0" w:right="0" w:firstLine="0"/>
+      </w:pPr>
+    </w:p>
+    <w:p>
+      <w:pPr>
+        <w:pStyle w:val="ListParagraph"/>
+        <w:numPr>
+          <w:ilvl w:val="0"/>
+          <w:numId w:val="13"/>
+        </w:numPr>
+      </w:pPr>
+      <w:r>
+        <w:lastRenderedPageBreak/>
+        <w:t xml:space="preserve">The purpose of this </w:t>
+      </w:r>
+      <w:r>
+        <w:t>research</w:t>
+      </w:r>
+      <w:r>
+        <w:t xml:space="preserve"> </w:t>
+      </w:r>
+      <w:r>
+        <w:t xml:space="preserve">was to test if sentiment analysis techniques are also feasible for the application of real product reviews. </w:t>
+      </w:r>
+      <w:r>
+        <w:t>The</w:t>
+      </w:r>
+      <w:r>
+        <w:t xml:space="preserve"> main</w:t>
+      </w:r>
+      <w:r>
+        <w:t xml:space="preserve"> </w:t>
+      </w:r>
+      <w:r>
+        <w:t>resource used</w:t>
+      </w:r>
+      <w:r>
+        <w:t xml:space="preserve"> in this </w:t>
+      </w:r>
+      <w:r>
+        <w:t>study</w:t>
+      </w:r>
+      <w:r>
+        <w:t xml:space="preserve"> </w:t>
+      </w:r>
+      <w:r>
+        <w:t>is</w:t>
+      </w:r>
+      <w:r>
+        <w:t xml:space="preserve"> the dataset of </w:t>
+      </w:r>
+      <w:r>
+        <w:t xml:space="preserve">amazon reviews made up of 4 million reviews under different categories. </w:t>
+      </w:r>
+      <w:r>
+        <w:t>The independent variable</w:t>
+      </w:r>
+      <w:r>
+        <w:t>s were defined as</w:t>
+      </w:r>
+      <w:r>
+        <w:t xml:space="preserve"> </w:t>
+      </w:r>
+      <w:r>
+        <w:t>three different algorithms which were all fitted</w:t>
+      </w:r>
+      <w:r>
+        <w:t xml:space="preserve"> with </w:t>
+      </w:r>
+      <w:r>
+        <w:t xml:space="preserve">an equal </w:t>
+      </w:r>
+      <w:r>
+        <w:t>test/train rati</w:t>
+      </w:r>
+      <w:r>
+        <w:t xml:space="preserve">o. This would ultimately return the </w:t>
+      </w:r>
+      <w:r>
+        <w:t xml:space="preserve">dependent variables </w:t>
+      </w:r>
+      <w:r>
+        <w:t xml:space="preserve">defined </w:t>
+      </w:r>
+      <w:r>
+        <w:t xml:space="preserve">as accuracy, </w:t>
+      </w:r>
+      <w:r>
+        <w:t xml:space="preserve">precision, recall </w:t>
+      </w:r>
+      <w:r>
+        <w:t>and f</w:t>
+      </w:r>
+      <w:r>
+        <w:t>-score.</w:t>
+      </w:r>
     </w:p>
     <w:p>
       <w:pPr>
         <w:spacing w:after="187"/>
-        <w:ind w:left="-5" w:right="0"/>
-      </w:pPr>
+        <w:ind w:left="0" w:right="0" w:firstLine="0"/>
+      </w:pPr>
+    </w:p>
+    <w:p>
+      <w:pPr>
+        <w:ind w:left="720" w:firstLine="0"/>
+      </w:pPr>
+      <w:r>
+        <w:t>Coyne, E., Smit, J. &amp; G ̈</w:t>
+      </w:r>
+      <w:proofErr w:type="spellStart"/>
+      <w:r>
+        <w:t>uner</w:t>
+      </w:r>
+      <w:proofErr w:type="spellEnd"/>
+      <w:r>
+        <w:t xml:space="preserve">, L. (2019), Sentiment analysis for amazon.com </w:t>
+      </w:r>
+      <w:proofErr w:type="spellStart"/>
+      <w:proofErr w:type="gramStart"/>
+      <w:r>
+        <w:t>reviews,in</w:t>
+      </w:r>
+      <w:proofErr w:type="gramEnd"/>
+      <w:r>
+        <w:t>‘Sentiment</w:t>
+      </w:r>
+      <w:proofErr w:type="spellEnd"/>
+      <w:r>
+        <w:t xml:space="preserve"> Analysis for Amazon.com Reviews’</w:t>
+      </w:r>
     </w:p>
     <w:p>
       <w:pPr>
@@ -4600,9 +4728,32 @@
     </w:p>
     <w:p>
       <w:pPr>
+        <w:pStyle w:val="ListParagraph"/>
+        <w:numPr>
+          <w:ilvl w:val="0"/>
+          <w:numId w:val="13"/>
+        </w:numPr>
         <w:spacing w:after="187"/>
-        <w:ind w:left="-5" w:right="0"/>
-      </w:pPr>
+        <w:ind w:right="0"/>
+      </w:pPr>
+      <w:r>
+        <w:t xml:space="preserve">The purpose of this experiment was to put the role of text pre-processing to the test. The independent variables were defined as three different feature extraction techniques, tested using one algorithm and on one dataset. The dependant variables were shown </w:t>
+      </w:r>
+      <w:r>
+        <w:t xml:space="preserve">as accuracy, </w:t>
+      </w:r>
+      <w:r>
+        <w:t xml:space="preserve">precision, recall </w:t>
+      </w:r>
+      <w:r>
+        <w:t>and f</w:t>
+      </w:r>
+      <w:r>
+        <w:t>-score</w:t>
+      </w:r>
+      <w:r>
+        <w:t>.</w:t>
+      </w:r>
     </w:p>
     <w:p>
       <w:pPr>
@@ -4612,94 +4763,179 @@
     </w:p>
     <w:p>
       <w:pPr>
+        <w:ind w:left="720" w:firstLine="0"/>
+      </w:pPr>
+      <w:r>
+        <w:t xml:space="preserve">Emma </w:t>
+      </w:r>
+      <w:proofErr w:type="spellStart"/>
+      <w:proofErr w:type="gramStart"/>
+      <w:r>
+        <w:t>Haddi</w:t>
+      </w:r>
+      <w:proofErr w:type="spellEnd"/>
+      <w:r>
+        <w:t xml:space="preserve">,  </w:t>
+      </w:r>
+      <w:proofErr w:type="spellStart"/>
+      <w:r>
+        <w:t>Xiaohui</w:t>
+      </w:r>
+      <w:proofErr w:type="spellEnd"/>
+      <w:proofErr w:type="gramEnd"/>
+      <w:r>
+        <w:t xml:space="preserve"> Liu,  Y. S. (2013),  The role of text pre-processing in </w:t>
+      </w:r>
+      <w:proofErr w:type="spellStart"/>
+      <w:r>
+        <w:t>sen-timent</w:t>
+      </w:r>
+      <w:proofErr w:type="spellEnd"/>
+      <w:r>
+        <w:t xml:space="preserve">  </w:t>
+      </w:r>
+      <w:proofErr w:type="spellStart"/>
+      <w:r>
+        <w:t>analysis,in‘The</w:t>
+      </w:r>
+      <w:proofErr w:type="spellEnd"/>
+      <w:r>
+        <w:t xml:space="preserve">  Role  of  Text  Pre-processing  in  Sentiment  </w:t>
+      </w:r>
+      <w:proofErr w:type="spellStart"/>
+      <w:r>
+        <w:t>Analysis’,pp</w:t>
+      </w:r>
+      <w:proofErr w:type="spellEnd"/>
+      <w:r>
+        <w:t>. 26–32</w:t>
+      </w:r>
+      <w:r>
+        <w:t>.</w:t>
+      </w:r>
+    </w:p>
+    <w:p>
+      <w:pPr>
+        <w:ind w:left="720" w:firstLine="0"/>
+      </w:pPr>
+    </w:p>
+    <w:p>
+      <w:pPr>
+        <w:pStyle w:val="ListParagraph"/>
+        <w:numPr>
+          <w:ilvl w:val="0"/>
+          <w:numId w:val="13"/>
+        </w:numPr>
+      </w:pPr>
+      <w:r>
+        <w:t>The purpose of this case study was to explore feature extraction combinations for a semi-supervised neural network. 5 text datasets were gathered and were used to run self-training and co-training simulations.</w:t>
+      </w:r>
+      <w:r>
+        <w:t xml:space="preserve"> These independent variables are being extended to include even more datasets, as well as to include text representations. The dependable variable is measured by the percentage error and the accuracy. </w:t>
+      </w:r>
+    </w:p>
+    <w:p/>
+    <w:p/>
+    <w:p>
+      <w:pPr>
+        <w:ind w:left="720" w:firstLine="0"/>
+      </w:pPr>
+      <w:r>
+        <w:t xml:space="preserve">Braga, I., </w:t>
+      </w:r>
+      <w:proofErr w:type="spellStart"/>
+      <w:r>
+        <w:t>Monard</w:t>
+      </w:r>
+      <w:proofErr w:type="spellEnd"/>
+      <w:r>
+        <w:t xml:space="preserve">, M. &amp; Matsubara, E. (2009), Combining unigrams and </w:t>
+      </w:r>
+      <w:proofErr w:type="spellStart"/>
+      <w:proofErr w:type="gramStart"/>
+      <w:r>
+        <w:t>bigramsin</w:t>
+      </w:r>
+      <w:proofErr w:type="spellEnd"/>
+      <w:r>
+        <w:t xml:space="preserve">  semi</w:t>
+      </w:r>
+      <w:proofErr w:type="gramEnd"/>
+      <w:r>
+        <w:t xml:space="preserve">-supervised  text  </w:t>
+      </w:r>
+      <w:proofErr w:type="spellStart"/>
+      <w:r>
+        <w:t>classification,in‘Proceedings</w:t>
+      </w:r>
+      <w:proofErr w:type="spellEnd"/>
+      <w:r>
+        <w:t xml:space="preserve">  of  Progress  in  </w:t>
+      </w:r>
+      <w:proofErr w:type="spellStart"/>
+      <w:r>
+        <w:t>ArtificialIntelligence</w:t>
+      </w:r>
+      <w:proofErr w:type="spellEnd"/>
+      <w:r>
+        <w:t xml:space="preserve">, 14th Portuguese Conference on Artificial Intelligence (EPIA 2009),Aveiro’, </w:t>
+      </w:r>
+      <w:proofErr w:type="spellStart"/>
+      <w:r>
+        <w:t>Citeseer</w:t>
+      </w:r>
+      <w:proofErr w:type="spellEnd"/>
+      <w:r>
+        <w:t>, pp. 489–500.</w:t>
+      </w:r>
+    </w:p>
+    <w:p>
+      <w:pPr>
+        <w:ind w:left="720" w:firstLine="0"/>
+      </w:pPr>
+    </w:p>
+    <w:p>
+      <w:pPr>
+        <w:ind w:left="720" w:firstLine="0"/>
+      </w:pPr>
+    </w:p>
+    <w:p>
+      <w:pPr>
+        <w:ind w:left="720" w:firstLine="0"/>
+      </w:pPr>
+    </w:p>
+    <w:p>
+      <w:pPr>
+        <w:ind w:left="720" w:firstLine="0"/>
+      </w:pPr>
+    </w:p>
+    <w:p>
+      <w:pPr>
+        <w:ind w:left="720" w:firstLine="0"/>
+      </w:pPr>
+    </w:p>
+    <w:p>
+      <w:pPr>
+        <w:ind w:left="720" w:firstLine="0"/>
+      </w:pPr>
+    </w:p>
+    <w:p>
+      <w:pPr>
+        <w:ind w:left="720" w:firstLine="0"/>
+      </w:pPr>
+    </w:p>
+    <w:p>
+      <w:pPr>
+        <w:ind w:left="720" w:firstLine="0"/>
+      </w:pPr>
+    </w:p>
+    <w:p>
+      <w:pPr>
         <w:spacing w:after="187"/>
         <w:ind w:left="-5" w:right="0"/>
       </w:pPr>
-    </w:p>
-    <w:p>
-      <w:pPr>
-        <w:spacing w:after="187"/>
-        <w:ind w:left="-5" w:right="0"/>
-      </w:pPr>
-    </w:p>
-    <w:p>
-      <w:pPr>
-        <w:spacing w:after="187"/>
-        <w:ind w:left="-5" w:right="0"/>
-      </w:pPr>
-    </w:p>
-    <w:p>
-      <w:pPr>
-        <w:spacing w:after="187"/>
-        <w:ind w:left="-5" w:right="0"/>
-      </w:pPr>
-    </w:p>
-    <w:p>
-      <w:pPr>
-        <w:spacing w:after="187"/>
-        <w:ind w:left="-5" w:right="0"/>
-      </w:pPr>
-    </w:p>
-    <w:p>
-      <w:pPr>
-        <w:spacing w:after="187"/>
-        <w:ind w:left="-5" w:right="0"/>
-      </w:pPr>
-    </w:p>
-    <w:p>
-      <w:pPr>
-        <w:spacing w:after="187"/>
-        <w:ind w:left="-5" w:right="0"/>
-      </w:pPr>
-    </w:p>
-    <w:p>
-      <w:pPr>
-        <w:spacing w:after="187"/>
-        <w:ind w:left="-5" w:right="0"/>
-      </w:pPr>
-    </w:p>
-    <w:p>
-      <w:pPr>
-        <w:spacing w:after="187"/>
-        <w:ind w:left="-5" w:right="0"/>
-      </w:pPr>
-    </w:p>
-    <w:p>
-      <w:pPr>
-        <w:spacing w:after="187"/>
-        <w:ind w:left="-5" w:right="0"/>
-      </w:pPr>
-    </w:p>
-    <w:p>
-      <w:pPr>
-        <w:spacing w:after="187"/>
-        <w:ind w:left="-5" w:right="0"/>
-      </w:pPr>
-    </w:p>
-    <w:p>
-      <w:pPr>
-        <w:spacing w:after="187"/>
-        <w:ind w:left="-5" w:right="0"/>
-      </w:pPr>
-    </w:p>
-    <w:p>
-      <w:pPr>
-        <w:spacing w:after="187"/>
-        <w:ind w:left="-5" w:right="0"/>
-      </w:pPr>
-    </w:p>
-    <w:p>
-      <w:pPr>
-        <w:spacing w:after="187"/>
-        <w:ind w:left="-5" w:right="0"/>
-      </w:pPr>
-    </w:p>
-    <w:p>
-      <w:pPr>
-        <w:spacing w:after="187"/>
-        <w:ind w:left="-5" w:right="0"/>
-      </w:pPr>
-      <w:r>
+      <w:r>
+        <w:lastRenderedPageBreak/>
         <w:t xml:space="preserve">(15 marks) </w:t>
       </w:r>
     </w:p>
@@ -4995,6 +5231,9 @@
         <w:spacing w:after="0" w:line="259" w:lineRule="auto"/>
         <w:ind w:left="0" w:right="0" w:firstLine="0"/>
         <w:jc w:val="left"/>
+        <w:rPr>
+          <w:sz w:val="20"/>
+        </w:rPr>
       </w:pPr>
       <w:r>
         <w:rPr>
@@ -5011,13 +5250,133 @@
     </w:p>
     <w:p>
       <w:pPr>
+        <w:spacing w:after="0" w:line="259" w:lineRule="auto"/>
+        <w:ind w:left="0" w:right="0" w:firstLine="0"/>
+        <w:jc w:val="left"/>
+        <w:rPr>
+          <w:sz w:val="20"/>
+        </w:rPr>
+      </w:pPr>
+    </w:p>
+    <w:p>
+      <w:pPr>
+        <w:spacing w:after="0" w:line="259" w:lineRule="auto"/>
+        <w:ind w:left="0" w:right="0" w:firstLine="0"/>
+        <w:jc w:val="left"/>
+        <w:rPr>
+          <w:sz w:val="20"/>
+        </w:rPr>
+      </w:pPr>
+    </w:p>
+    <w:p>
+      <w:pPr>
+        <w:spacing w:after="0" w:line="259" w:lineRule="auto"/>
+        <w:ind w:left="0" w:right="0" w:firstLine="0"/>
+        <w:jc w:val="left"/>
+        <w:rPr>
+          <w:sz w:val="20"/>
+        </w:rPr>
+      </w:pPr>
+    </w:p>
+    <w:p>
+      <w:pPr>
+        <w:spacing w:after="0" w:line="259" w:lineRule="auto"/>
+        <w:ind w:left="0" w:right="0" w:firstLine="0"/>
+        <w:jc w:val="left"/>
+      </w:pPr>
+    </w:p>
+    <w:p>
+      <w:pPr>
         <w:spacing w:after="190"/>
         <w:ind w:left="-5" w:right="0"/>
       </w:pPr>
       <w:r>
-        <w:lastRenderedPageBreak/>
         <w:t xml:space="preserve">Now it is time for your own opinion. Do you agree with the conclusions of the sources you created the purpose statements for? If you agree, explain why you agree and cite elements highlighting your agreement in the dissertation. If you disagree, explain why you disagree and cite elements highlighting your disagreement. You need to make at least 5 points of agreement and disagreement in this section. Are any of these papers being used in your own dissertation? </w:t>
       </w:r>
+    </w:p>
+    <w:p>
+      <w:pPr>
+        <w:spacing w:after="190"/>
+        <w:ind w:left="-5" w:right="0"/>
+      </w:pPr>
+    </w:p>
+    <w:p>
+      <w:pPr>
+        <w:spacing w:after="190"/>
+        <w:ind w:left="-5" w:right="0"/>
+      </w:pPr>
+    </w:p>
+    <w:p>
+      <w:pPr>
+        <w:spacing w:after="190"/>
+        <w:ind w:left="-5" w:right="0"/>
+      </w:pPr>
+    </w:p>
+    <w:p>
+      <w:pPr>
+        <w:spacing w:after="190"/>
+        <w:ind w:left="-5" w:right="0"/>
+      </w:pPr>
+    </w:p>
+    <w:p>
+      <w:pPr>
+        <w:spacing w:after="190"/>
+        <w:ind w:left="-5" w:right="0"/>
+      </w:pPr>
+    </w:p>
+    <w:p>
+      <w:pPr>
+        <w:spacing w:after="190"/>
+        <w:ind w:left="-5" w:right="0"/>
+      </w:pPr>
+    </w:p>
+    <w:p>
+      <w:pPr>
+        <w:spacing w:after="190"/>
+        <w:ind w:left="-5" w:right="0"/>
+      </w:pPr>
+    </w:p>
+    <w:p>
+      <w:pPr>
+        <w:spacing w:after="190"/>
+        <w:ind w:left="-5" w:right="0"/>
+      </w:pPr>
+    </w:p>
+    <w:p>
+      <w:pPr>
+        <w:spacing w:after="190"/>
+        <w:ind w:left="-5" w:right="0"/>
+      </w:pPr>
+    </w:p>
+    <w:p>
+      <w:pPr>
+        <w:spacing w:after="190"/>
+        <w:ind w:left="-5" w:right="0"/>
+      </w:pPr>
+    </w:p>
+    <w:p>
+      <w:pPr>
+        <w:spacing w:after="190"/>
+        <w:ind w:left="-5" w:right="0"/>
+      </w:pPr>
+    </w:p>
+    <w:p>
+      <w:pPr>
+        <w:spacing w:after="190"/>
+        <w:ind w:left="-5" w:right="0"/>
+      </w:pPr>
+    </w:p>
+    <w:p>
+      <w:pPr>
+        <w:spacing w:after="190"/>
+        <w:ind w:left="-5" w:right="0"/>
+      </w:pPr>
+    </w:p>
+    <w:p>
+      <w:pPr>
+        <w:spacing w:after="190"/>
+        <w:ind w:left="-5" w:right="0"/>
+      </w:pPr>
     </w:p>
     <w:p>
       <w:pPr>
@@ -5415,32 +5774,10 @@
         <w:spacing w:after="0" w:line="259" w:lineRule="auto"/>
         <w:ind w:left="0" w:right="0" w:firstLine="0"/>
         <w:jc w:val="left"/>
-      </w:pPr>
-      <w:r>
-        <w:rPr>
-          <w:sz w:val="20"/>
-        </w:rPr>
-        <w:t xml:space="preserve"> </w:t>
-      </w:r>
-      <w:r>
-        <w:rPr>
-          <w:sz w:val="20"/>
-        </w:rPr>
-        <w:tab/>
-      </w:r>
-      <w:r>
-        <w:rPr>
-          <w:sz w:val="28"/>
-        </w:rPr>
-        <w:t xml:space="preserve"> </w:t>
-      </w:r>
-    </w:p>
-    <w:p>
-      <w:pPr>
         <w:sectPr>
-          <w:headerReference w:type="even" r:id="rId13"/>
-          <w:headerReference w:type="default" r:id="rId14"/>
-          <w:headerReference w:type="first" r:id="rId15"/>
+          <w:headerReference w:type="even" r:id="rId14"/>
+          <w:headerReference w:type="default" r:id="rId15"/>
+          <w:headerReference w:type="first" r:id="rId16"/>
           <w:pgSz w:w="12240" w:h="15840"/>
           <w:pgMar w:top="1498" w:right="1437" w:bottom="1604" w:left="1440" w:header="720" w:footer="720" w:gutter="0"/>
           <w:pgNumType w:start="2"/>
@@ -5451,7 +5788,7 @@
     <w:p>
       <w:pPr>
         <w:spacing w:after="211"/>
-        <w:ind w:left="-5" w:right="0"/>
+        <w:ind w:left="0" w:right="0" w:firstLine="0"/>
       </w:pPr>
       <w:r>
         <w:lastRenderedPageBreak/>
@@ -5499,13 +5836,19 @@
         <w:t>– an independent variable is an “object” that is fully independent of any other factor. For example</w:t>
       </w:r>
       <w:r>
-        <w:t xml:space="preserve">, a movies age won’t change based on how many movie reviews they </w:t>
+        <w:t xml:space="preserve">, a movies age </w:t>
       </w:r>
       <w:proofErr w:type="gramStart"/>
       <w:r>
-        <w:t>have</w:t>
+        <w:t>won’t</w:t>
       </w:r>
       <w:proofErr w:type="gramEnd"/>
+      <w:r>
+        <w:t xml:space="preserve"> change based on how many movie reviews they </w:t>
+      </w:r>
+      <w:r>
+        <w:t xml:space="preserve">have. An algorithm is also considered an independent variable. </w:t>
+      </w:r>
     </w:p>
     <w:p>
       <w:pPr>
@@ -5679,14 +6022,7 @@
     </w:p>
     <w:p>
       <w:pPr>
-        <w:spacing w:after="189"/>
-        <w:ind w:left="-5" w:right="0"/>
-      </w:pPr>
-    </w:p>
-    <w:p>
-      <w:pPr>
-        <w:spacing w:after="189"/>
-        <w:ind w:left="-5" w:right="0"/>
+        <w:ind w:right="0"/>
       </w:pPr>
     </w:p>
     <w:p>
@@ -6448,18 +6784,11 @@
               <w:t xml:space="preserve">Poor quality work (0-10 marks) </w:t>
             </w:r>
           </w:p>
-          <w:p/>
-          <w:p/>
-          <w:p/>
-          <w:p/>
-          <w:p/>
-          <w:p/>
-          <w:p/>
-          <w:p/>
-          <w:p/>
-          <w:p/>
-          <w:p/>
-          <w:p/>
+          <w:p>
+            <w:pPr>
+              <w:ind w:left="0" w:firstLine="0"/>
+            </w:pPr>
+          </w:p>
         </w:tc>
         <w:tc>
           <w:tcPr>
@@ -6603,9 +6932,9 @@
       </w:r>
     </w:p>
     <w:sectPr>
-      <w:headerReference w:type="even" r:id="rId16"/>
-      <w:headerReference w:type="default" r:id="rId17"/>
-      <w:headerReference w:type="first" r:id="rId18"/>
+      <w:headerReference w:type="even" r:id="rId17"/>
+      <w:headerReference w:type="default" r:id="rId18"/>
+      <w:headerReference w:type="first" r:id="rId19"/>
       <w:pgSz w:w="12240" w:h="15840"/>
       <w:pgMar w:top="2449" w:right="1441" w:bottom="3379" w:left="1440" w:header="1498" w:footer="720" w:gutter="0"/>
       <w:cols w:space="720"/>
@@ -8262,6 +8591,95 @@
     </w:lvl>
   </w:abstractNum>
   <w:abstractNum w:abstractNumId="6" w15:restartNumberingAfterBreak="0">
+    <w:nsid w:val="4F8D0E2D"/>
+    <w:multiLevelType w:val="hybridMultilevel"/>
+    <w:tmpl w:val="BD6C5D8A"/>
+    <w:lvl w:ilvl="0" w:tplc="08090011">
+      <w:start w:val="1"/>
+      <w:numFmt w:val="decimal"/>
+      <w:lvlText w:val="%1)"/>
+      <w:lvlJc w:val="left"/>
+      <w:pPr>
+        <w:ind w:left="720" w:hanging="360"/>
+      </w:pPr>
+      <w:rPr>
+        <w:rFonts w:hint="default"/>
+      </w:rPr>
+    </w:lvl>
+    <w:lvl w:ilvl="1" w:tplc="08090019" w:tentative="1">
+      <w:start w:val="1"/>
+      <w:numFmt w:val="lowerLetter"/>
+      <w:lvlText w:val="%2."/>
+      <w:lvlJc w:val="left"/>
+      <w:pPr>
+        <w:ind w:left="1440" w:hanging="360"/>
+      </w:pPr>
+    </w:lvl>
+    <w:lvl w:ilvl="2" w:tplc="0809001B" w:tentative="1">
+      <w:start w:val="1"/>
+      <w:numFmt w:val="lowerRoman"/>
+      <w:lvlText w:val="%3."/>
+      <w:lvlJc w:val="right"/>
+      <w:pPr>
+        <w:ind w:left="2160" w:hanging="180"/>
+      </w:pPr>
+    </w:lvl>
+    <w:lvl w:ilvl="3" w:tplc="0809000F" w:tentative="1">
+      <w:start w:val="1"/>
+      <w:numFmt w:val="decimal"/>
+      <w:lvlText w:val="%4."/>
+      <w:lvlJc w:val="left"/>
+      <w:pPr>
+        <w:ind w:left="2880" w:hanging="360"/>
+      </w:pPr>
+    </w:lvl>
+    <w:lvl w:ilvl="4" w:tplc="08090019" w:tentative="1">
+      <w:start w:val="1"/>
+      <w:numFmt w:val="lowerLetter"/>
+      <w:lvlText w:val="%5."/>
+      <w:lvlJc w:val="left"/>
+      <w:pPr>
+        <w:ind w:left="3600" w:hanging="360"/>
+      </w:pPr>
+    </w:lvl>
+    <w:lvl w:ilvl="5" w:tplc="0809001B" w:tentative="1">
+      <w:start w:val="1"/>
+      <w:numFmt w:val="lowerRoman"/>
+      <w:lvlText w:val="%6."/>
+      <w:lvlJc w:val="right"/>
+      <w:pPr>
+        <w:ind w:left="4320" w:hanging="180"/>
+      </w:pPr>
+    </w:lvl>
+    <w:lvl w:ilvl="6" w:tplc="0809000F" w:tentative="1">
+      <w:start w:val="1"/>
+      <w:numFmt w:val="decimal"/>
+      <w:lvlText w:val="%7."/>
+      <w:lvlJc w:val="left"/>
+      <w:pPr>
+        <w:ind w:left="5040" w:hanging="360"/>
+      </w:pPr>
+    </w:lvl>
+    <w:lvl w:ilvl="7" w:tplc="08090019" w:tentative="1">
+      <w:start w:val="1"/>
+      <w:numFmt w:val="lowerLetter"/>
+      <w:lvlText w:val="%8."/>
+      <w:lvlJc w:val="left"/>
+      <w:pPr>
+        <w:ind w:left="5760" w:hanging="360"/>
+      </w:pPr>
+    </w:lvl>
+    <w:lvl w:ilvl="8" w:tplc="0809001B" w:tentative="1">
+      <w:start w:val="1"/>
+      <w:numFmt w:val="lowerRoman"/>
+      <w:lvlText w:val="%9."/>
+      <w:lvlJc w:val="right"/>
+      <w:pPr>
+        <w:ind w:left="6480" w:hanging="180"/>
+      </w:pPr>
+    </w:lvl>
+  </w:abstractNum>
+  <w:abstractNum w:abstractNumId="7" w15:restartNumberingAfterBreak="0">
     <w:nsid w:val="502C5D79"/>
     <w:multiLevelType w:val="hybridMultilevel"/>
     <w:tmpl w:val="769A65B6"/>
@@ -8473,7 +8891,7 @@
       </w:rPr>
     </w:lvl>
   </w:abstractNum>
-  <w:abstractNum w:abstractNumId="7" w15:restartNumberingAfterBreak="0">
+  <w:abstractNum w:abstractNumId="8" w15:restartNumberingAfterBreak="0">
     <w:nsid w:val="5F446BA1"/>
     <w:multiLevelType w:val="hybridMultilevel"/>
     <w:tmpl w:val="BF28E074"/>
@@ -8685,7 +9103,7 @@
       </w:rPr>
     </w:lvl>
   </w:abstractNum>
-  <w:abstractNum w:abstractNumId="8" w15:restartNumberingAfterBreak="0">
+  <w:abstractNum w:abstractNumId="9" w15:restartNumberingAfterBreak="0">
     <w:nsid w:val="6C41374C"/>
     <w:multiLevelType w:val="hybridMultilevel"/>
     <w:tmpl w:val="16E4698E"/>
@@ -8897,7 +9315,219 @@
       </w:rPr>
     </w:lvl>
   </w:abstractNum>
-  <w:abstractNum w:abstractNumId="9" w15:restartNumberingAfterBreak="0">
+  <w:abstractNum w:abstractNumId="10" w15:restartNumberingAfterBreak="0">
+    <w:nsid w:val="6CE60BC1"/>
+    <w:multiLevelType w:val="hybridMultilevel"/>
+    <w:tmpl w:val="35EC1204"/>
+    <w:lvl w:ilvl="0" w:tplc="8D405754">
+      <w:start w:val="1"/>
+      <w:numFmt w:val="decimal"/>
+      <w:lvlText w:val="%1."/>
+      <w:lvlJc w:val="left"/>
+      <w:pPr>
+        <w:ind w:left="480"/>
+      </w:pPr>
+      <w:rPr>
+        <w:rFonts w:ascii="Arial" w:eastAsia="Arial" w:hAnsi="Arial" w:cs="Arial"/>
+        <w:b w:val="0"/>
+        <w:i w:val="0"/>
+        <w:strike w:val="0"/>
+        <w:dstrike w:val="0"/>
+        <w:color w:val="000000"/>
+        <w:sz w:val="20"/>
+        <w:szCs w:val="20"/>
+        <w:u w:val="none" w:color="000000"/>
+        <w:bdr w:val="none" w:sz="0" w:space="0" w:color="auto"/>
+        <w:shd w:val="clear" w:color="auto" w:fill="auto"/>
+        <w:vertAlign w:val="baseline"/>
+      </w:rPr>
+    </w:lvl>
+    <w:lvl w:ilvl="1" w:tplc="AB24F5D0">
+      <w:start w:val="1"/>
+      <w:numFmt w:val="lowerLetter"/>
+      <w:lvlText w:val="%2"/>
+      <w:lvlJc w:val="left"/>
+      <w:pPr>
+        <w:ind w:left="1080"/>
+      </w:pPr>
+      <w:rPr>
+        <w:rFonts w:ascii="Arial" w:eastAsia="Arial" w:hAnsi="Arial" w:cs="Arial"/>
+        <w:b w:val="0"/>
+        <w:i w:val="0"/>
+        <w:strike w:val="0"/>
+        <w:dstrike w:val="0"/>
+        <w:color w:val="000000"/>
+        <w:sz w:val="20"/>
+        <w:szCs w:val="20"/>
+        <w:u w:val="none" w:color="000000"/>
+        <w:bdr w:val="none" w:sz="0" w:space="0" w:color="auto"/>
+        <w:shd w:val="clear" w:color="auto" w:fill="auto"/>
+        <w:vertAlign w:val="baseline"/>
+      </w:rPr>
+    </w:lvl>
+    <w:lvl w:ilvl="2" w:tplc="C2141492">
+      <w:start w:val="1"/>
+      <w:numFmt w:val="lowerRoman"/>
+      <w:lvlText w:val="%3"/>
+      <w:lvlJc w:val="left"/>
+      <w:pPr>
+        <w:ind w:left="1800"/>
+      </w:pPr>
+      <w:rPr>
+        <w:rFonts w:ascii="Arial" w:eastAsia="Arial" w:hAnsi="Arial" w:cs="Arial"/>
+        <w:b w:val="0"/>
+        <w:i w:val="0"/>
+        <w:strike w:val="0"/>
+        <w:dstrike w:val="0"/>
+        <w:color w:val="000000"/>
+        <w:sz w:val="20"/>
+        <w:szCs w:val="20"/>
+        <w:u w:val="none" w:color="000000"/>
+        <w:bdr w:val="none" w:sz="0" w:space="0" w:color="auto"/>
+        <w:shd w:val="clear" w:color="auto" w:fill="auto"/>
+        <w:vertAlign w:val="baseline"/>
+      </w:rPr>
+    </w:lvl>
+    <w:lvl w:ilvl="3" w:tplc="6EC26EC4">
+      <w:start w:val="1"/>
+      <w:numFmt w:val="decimal"/>
+      <w:lvlText w:val="%4"/>
+      <w:lvlJc w:val="left"/>
+      <w:pPr>
+        <w:ind w:left="2520"/>
+      </w:pPr>
+      <w:rPr>
+        <w:rFonts w:ascii="Arial" w:eastAsia="Arial" w:hAnsi="Arial" w:cs="Arial"/>
+        <w:b w:val="0"/>
+        <w:i w:val="0"/>
+        <w:strike w:val="0"/>
+        <w:dstrike w:val="0"/>
+        <w:color w:val="000000"/>
+        <w:sz w:val="20"/>
+        <w:szCs w:val="20"/>
+        <w:u w:val="none" w:color="000000"/>
+        <w:bdr w:val="none" w:sz="0" w:space="0" w:color="auto"/>
+        <w:shd w:val="clear" w:color="auto" w:fill="auto"/>
+        <w:vertAlign w:val="baseline"/>
+      </w:rPr>
+    </w:lvl>
+    <w:lvl w:ilvl="4" w:tplc="E5CA16FC">
+      <w:start w:val="1"/>
+      <w:numFmt w:val="lowerLetter"/>
+      <w:lvlText w:val="%5"/>
+      <w:lvlJc w:val="left"/>
+      <w:pPr>
+        <w:ind w:left="3240"/>
+      </w:pPr>
+      <w:rPr>
+        <w:rFonts w:ascii="Arial" w:eastAsia="Arial" w:hAnsi="Arial" w:cs="Arial"/>
+        <w:b w:val="0"/>
+        <w:i w:val="0"/>
+        <w:strike w:val="0"/>
+        <w:dstrike w:val="0"/>
+        <w:color w:val="000000"/>
+        <w:sz w:val="20"/>
+        <w:szCs w:val="20"/>
+        <w:u w:val="none" w:color="000000"/>
+        <w:bdr w:val="none" w:sz="0" w:space="0" w:color="auto"/>
+        <w:shd w:val="clear" w:color="auto" w:fill="auto"/>
+        <w:vertAlign w:val="baseline"/>
+      </w:rPr>
+    </w:lvl>
+    <w:lvl w:ilvl="5" w:tplc="006C70A8">
+      <w:start w:val="1"/>
+      <w:numFmt w:val="lowerRoman"/>
+      <w:lvlText w:val="%6"/>
+      <w:lvlJc w:val="left"/>
+      <w:pPr>
+        <w:ind w:left="3960"/>
+      </w:pPr>
+      <w:rPr>
+        <w:rFonts w:ascii="Arial" w:eastAsia="Arial" w:hAnsi="Arial" w:cs="Arial"/>
+        <w:b w:val="0"/>
+        <w:i w:val="0"/>
+        <w:strike w:val="0"/>
+        <w:dstrike w:val="0"/>
+        <w:color w:val="000000"/>
+        <w:sz w:val="20"/>
+        <w:szCs w:val="20"/>
+        <w:u w:val="none" w:color="000000"/>
+        <w:bdr w:val="none" w:sz="0" w:space="0" w:color="auto"/>
+        <w:shd w:val="clear" w:color="auto" w:fill="auto"/>
+        <w:vertAlign w:val="baseline"/>
+      </w:rPr>
+    </w:lvl>
+    <w:lvl w:ilvl="6" w:tplc="64DEEFE2">
+      <w:start w:val="1"/>
+      <w:numFmt w:val="decimal"/>
+      <w:lvlText w:val="%7"/>
+      <w:lvlJc w:val="left"/>
+      <w:pPr>
+        <w:ind w:left="4680"/>
+      </w:pPr>
+      <w:rPr>
+        <w:rFonts w:ascii="Arial" w:eastAsia="Arial" w:hAnsi="Arial" w:cs="Arial"/>
+        <w:b w:val="0"/>
+        <w:i w:val="0"/>
+        <w:strike w:val="0"/>
+        <w:dstrike w:val="0"/>
+        <w:color w:val="000000"/>
+        <w:sz w:val="20"/>
+        <w:szCs w:val="20"/>
+        <w:u w:val="none" w:color="000000"/>
+        <w:bdr w:val="none" w:sz="0" w:space="0" w:color="auto"/>
+        <w:shd w:val="clear" w:color="auto" w:fill="auto"/>
+        <w:vertAlign w:val="baseline"/>
+      </w:rPr>
+    </w:lvl>
+    <w:lvl w:ilvl="7" w:tplc="4BC076AC">
+      <w:start w:val="1"/>
+      <w:numFmt w:val="lowerLetter"/>
+      <w:lvlText w:val="%8"/>
+      <w:lvlJc w:val="left"/>
+      <w:pPr>
+        <w:ind w:left="5400"/>
+      </w:pPr>
+      <w:rPr>
+        <w:rFonts w:ascii="Arial" w:eastAsia="Arial" w:hAnsi="Arial" w:cs="Arial"/>
+        <w:b w:val="0"/>
+        <w:i w:val="0"/>
+        <w:strike w:val="0"/>
+        <w:dstrike w:val="0"/>
+        <w:color w:val="000000"/>
+        <w:sz w:val="20"/>
+        <w:szCs w:val="20"/>
+        <w:u w:val="none" w:color="000000"/>
+        <w:bdr w:val="none" w:sz="0" w:space="0" w:color="auto"/>
+        <w:shd w:val="clear" w:color="auto" w:fill="auto"/>
+        <w:vertAlign w:val="baseline"/>
+      </w:rPr>
+    </w:lvl>
+    <w:lvl w:ilvl="8" w:tplc="373C5B96">
+      <w:start w:val="1"/>
+      <w:numFmt w:val="lowerRoman"/>
+      <w:lvlText w:val="%9"/>
+      <w:lvlJc w:val="left"/>
+      <w:pPr>
+        <w:ind w:left="6120"/>
+      </w:pPr>
+      <w:rPr>
+        <w:rFonts w:ascii="Arial" w:eastAsia="Arial" w:hAnsi="Arial" w:cs="Arial"/>
+        <w:b w:val="0"/>
+        <w:i w:val="0"/>
+        <w:strike w:val="0"/>
+        <w:dstrike w:val="0"/>
+        <w:color w:val="000000"/>
+        <w:sz w:val="20"/>
+        <w:szCs w:val="20"/>
+        <w:u w:val="none" w:color="000000"/>
+        <w:bdr w:val="none" w:sz="0" w:space="0" w:color="auto"/>
+        <w:shd w:val="clear" w:color="auto" w:fill="auto"/>
+        <w:vertAlign w:val="baseline"/>
+      </w:rPr>
+    </w:lvl>
+  </w:abstractNum>
+  <w:abstractNum w:abstractNumId="11" w15:restartNumberingAfterBreak="0">
     <w:nsid w:val="70A66607"/>
     <w:multiLevelType w:val="hybridMultilevel"/>
     <w:tmpl w:val="E15A0006"/>
@@ -9109,7 +9739,7 @@
       </w:rPr>
     </w:lvl>
   </w:abstractNum>
-  <w:abstractNum w:abstractNumId="10" w15:restartNumberingAfterBreak="0">
+  <w:abstractNum w:abstractNumId="12" w15:restartNumberingAfterBreak="0">
     <w:nsid w:val="772E024B"/>
     <w:multiLevelType w:val="hybridMultilevel"/>
     <w:tmpl w:val="32F0ACC2"/>
@@ -9321,7 +9951,7 @@
       </w:rPr>
     </w:lvl>
   </w:abstractNum>
-  <w:abstractNum w:abstractNumId="11" w15:restartNumberingAfterBreak="0">
+  <w:abstractNum w:abstractNumId="13" w15:restartNumberingAfterBreak="0">
     <w:nsid w:val="78E24C42"/>
     <w:multiLevelType w:val="hybridMultilevel"/>
     <w:tmpl w:val="81BEF5A0"/>
@@ -9534,7 +10164,7 @@
     </w:lvl>
   </w:abstractNum>
   <w:num w:numId="1">
-    <w:abstractNumId w:val="8"/>
+    <w:abstractNumId w:val="9"/>
   </w:num>
   <w:num w:numId="2">
     <w:abstractNumId w:val="1"/>
@@ -9549,25 +10179,31 @@
     <w:abstractNumId w:val="3"/>
   </w:num>
   <w:num w:numId="6">
-    <w:abstractNumId w:val="11"/>
+    <w:abstractNumId w:val="13"/>
   </w:num>
   <w:num w:numId="7">
-    <w:abstractNumId w:val="9"/>
+    <w:abstractNumId w:val="11"/>
   </w:num>
   <w:num w:numId="8">
     <w:abstractNumId w:val="5"/>
   </w:num>
   <w:num w:numId="9">
-    <w:abstractNumId w:val="10"/>
+    <w:abstractNumId w:val="12"/>
   </w:num>
   <w:num w:numId="10">
-    <w:abstractNumId w:val="7"/>
+    <w:abstractNumId w:val="8"/>
   </w:num>
   <w:num w:numId="11">
-    <w:abstractNumId w:val="6"/>
+    <w:abstractNumId w:val="7"/>
   </w:num>
   <w:num w:numId="12">
     <w:abstractNumId w:val="2"/>
+  </w:num>
+  <w:num w:numId="13">
+    <w:abstractNumId w:val="6"/>
+  </w:num>
+  <w:num w:numId="14">
+    <w:abstractNumId w:val="10"/>
   </w:num>
 </w:numbering>
 </file>
@@ -10138,6 +10774,17 @@
       <w:sz w:val="24"/>
     </w:rPr>
   </w:style>
+  <w:style w:type="paragraph" w:styleId="ListParagraph">
+    <w:name w:val="List Paragraph"/>
+    <w:basedOn w:val="Normal"/>
+    <w:uiPriority w:val="34"/>
+    <w:qFormat/>
+    <w:rsid w:val="00250544"/>
+    <w:pPr>
+      <w:ind w:left="720"/>
+      <w:contextualSpacing/>
+    </w:pPr>
+  </w:style>
 </w:styles>
 </file>
 
@@ -10434,4 +11081,16 @@
     </a:ext>
   </a:extLst>
 </a:theme>
+</file>
+
+<file path=customXml/item1.xml><?xml version="1.0" encoding="utf-8"?>
+<b:Sources xmlns:b="http://schemas.openxmlformats.org/officeDocument/2006/bibliography" xmlns="http://schemas.openxmlformats.org/officeDocument/2006/bibliography" SelectedStyle="\APASixthEditionOfficeOnline.xsl" StyleName="APA" Version="6"/>
+</file>
+
+<file path=customXml/itemProps1.xml><?xml version="1.0" encoding="utf-8"?>
+<ds:datastoreItem xmlns:ds="http://schemas.openxmlformats.org/officeDocument/2006/customXml" ds:itemID="{A82F58A0-F788-4F27-A626-1A72387D26A4}">
+  <ds:schemaRefs>
+    <ds:schemaRef ds:uri="http://schemas.openxmlformats.org/officeDocument/2006/bibliography"/>
+  </ds:schemaRefs>
+</ds:datastoreItem>
 </file>
</xml_diff>

<commit_message>
Task 4 Complete, personal opinion the research being cited
</commit_message>
<xml_diff>
--- a/Mark D'agostino.docx
+++ b/Mark D'agostino.docx
@@ -41,39 +41,7 @@
           <w:b/>
           <w:sz w:val="20"/>
         </w:rPr>
-        <w:t>(</w:t>
-      </w:r>
-      <w:proofErr w:type="gramStart"/>
-      <w:r>
-        <w:rPr>
-          <w:b/>
-          <w:sz w:val="20"/>
-        </w:rPr>
-        <w:t>Note :</w:t>
-      </w:r>
-      <w:proofErr w:type="gramEnd"/>
-      <w:r>
-        <w:rPr>
-          <w:b/>
-          <w:sz w:val="20"/>
-        </w:rPr>
-        <w:t xml:space="preserve"> This version is to be used for an assignment brief issued to students via </w:t>
-      </w:r>
-      <w:proofErr w:type="spellStart"/>
-      <w:r>
-        <w:rPr>
-          <w:b/>
-          <w:sz w:val="20"/>
-        </w:rPr>
-        <w:t>Classter</w:t>
-      </w:r>
-      <w:proofErr w:type="spellEnd"/>
-      <w:r>
-        <w:rPr>
-          <w:b/>
-          <w:sz w:val="20"/>
-        </w:rPr>
-        <w:t xml:space="preserve">) </w:t>
+        <w:t xml:space="preserve">(Note : This version is to be used for an assignment brief issued to students via Classter) </w:t>
       </w:r>
     </w:p>
     <w:p>
@@ -1458,23 +1426,7 @@
                 <w:b/>
                 <w:sz w:val="22"/>
               </w:rPr>
-              <w:t xml:space="preserve">KU 6 Identify a valid number of research papers </w:t>
-            </w:r>
-            <w:proofErr w:type="gramStart"/>
-            <w:r>
-              <w:rPr>
-                <w:b/>
-                <w:sz w:val="22"/>
-              </w:rPr>
-              <w:t>in a given</w:t>
-            </w:r>
-            <w:proofErr w:type="gramEnd"/>
-            <w:r>
-              <w:rPr>
-                <w:b/>
-                <w:sz w:val="22"/>
-              </w:rPr>
-              <w:t xml:space="preserve"> subject area that are related to own project </w:t>
+              <w:t xml:space="preserve">KU 6 Identify a valid number of research papers in a given subject area that are related to own project </w:t>
             </w:r>
           </w:p>
         </w:tc>
@@ -1732,23 +1684,7 @@
                 <w:b/>
                 <w:sz w:val="22"/>
               </w:rPr>
-              <w:t xml:space="preserve">SE 1 Appraise how results are collected by </w:t>
-            </w:r>
-            <w:proofErr w:type="gramStart"/>
-            <w:r>
-              <w:rPr>
-                <w:b/>
-                <w:sz w:val="22"/>
-              </w:rPr>
-              <w:t>the majority of</w:t>
-            </w:r>
-            <w:proofErr w:type="gramEnd"/>
-            <w:r>
-              <w:rPr>
-                <w:b/>
-                <w:sz w:val="22"/>
-              </w:rPr>
-              <w:t xml:space="preserve"> researchers in own chosen subject area </w:t>
+              <w:t xml:space="preserve">SE 1 Appraise how results are collected by the majority of researchers in own chosen subject area </w:t>
             </w:r>
           </w:p>
         </w:tc>
@@ -2090,21 +2026,7 @@
               <w:rPr>
                 <w:sz w:val="18"/>
               </w:rPr>
-              <w:t xml:space="preserve">This assignment brief has been approved and released by the Internal Verifier through </w:t>
-            </w:r>
-            <w:proofErr w:type="spellStart"/>
-            <w:r>
-              <w:rPr>
-                <w:sz w:val="18"/>
-              </w:rPr>
-              <w:t>Classter</w:t>
-            </w:r>
-            <w:proofErr w:type="spellEnd"/>
-            <w:r>
-              <w:rPr>
-                <w:sz w:val="18"/>
-              </w:rPr>
-              <w:t xml:space="preserve">. </w:t>
+              <w:t xml:space="preserve">This assignment brief has been approved and released by the Internal Verifier through Classter. </w:t>
             </w:r>
           </w:p>
           <w:p>
@@ -2134,21 +2056,7 @@
               <w:rPr>
                 <w:sz w:val="18"/>
               </w:rPr>
-              <w:t xml:space="preserve">Assessment marks and feedback by the lecturer will be available online via </w:t>
-            </w:r>
-            <w:proofErr w:type="spellStart"/>
-            <w:r>
-              <w:rPr>
-                <w:sz w:val="18"/>
-              </w:rPr>
-              <w:t>Classter</w:t>
-            </w:r>
-            <w:proofErr w:type="spellEnd"/>
-            <w:r>
-              <w:rPr>
-                <w:sz w:val="18"/>
-              </w:rPr>
-              <w:t xml:space="preserve"> (</w:t>
+              <w:t>Assessment marks and feedback by the lecturer will be available online via Classter (</w:t>
             </w:r>
             <w:hyperlink r:id="rId8">
               <w:r>
@@ -2171,21 +2079,7 @@
               <w:rPr>
                 <w:sz w:val="18"/>
               </w:rPr>
-              <w:t xml:space="preserve"> following release by the Internal </w:t>
-            </w:r>
-            <w:proofErr w:type="gramStart"/>
-            <w:r>
-              <w:rPr>
-                <w:sz w:val="18"/>
-              </w:rPr>
-              <w:t>Verifier</w:t>
-            </w:r>
-            <w:proofErr w:type="gramEnd"/>
-            <w:r>
-              <w:rPr>
-                <w:sz w:val="18"/>
-              </w:rPr>
-              <w:t xml:space="preserve">  </w:t>
+              <w:t xml:space="preserve"> following release by the Internal Verifier  </w:t>
             </w:r>
           </w:p>
           <w:p>
@@ -2215,21 +2109,7 @@
               <w:rPr>
                 <w:sz w:val="18"/>
               </w:rPr>
-              <w:t>Students submitting their assignment on Moodle/</w:t>
-            </w:r>
-            <w:proofErr w:type="spellStart"/>
-            <w:r>
-              <w:rPr>
-                <w:sz w:val="18"/>
-              </w:rPr>
-              <w:t>Unicheck</w:t>
-            </w:r>
-            <w:proofErr w:type="spellEnd"/>
-            <w:r>
-              <w:rPr>
-                <w:sz w:val="18"/>
-              </w:rPr>
-              <w:t xml:space="preserve"> will be requested to confirm online the following statements: </w:t>
+              <w:t xml:space="preserve">Students submitting their assignment on Moodle/Unicheck will be requested to confirm online the following statements: </w:t>
             </w:r>
           </w:p>
           <w:p>
@@ -2439,15 +2319,7 @@
         <w:ind w:left="-5" w:right="0"/>
       </w:pPr>
       <w:r>
-        <w:t xml:space="preserve">This assignment contains tasks which will give you practical skills in the preparation of your dissertation. Completing these tasks will give you practice in the skills that you will need to use to prepare the supporting documentation and presentation of your dissertation. You are therefore encouraged to perform </w:t>
-      </w:r>
-      <w:proofErr w:type="gramStart"/>
-      <w:r>
-        <w:t>ALL of</w:t>
-      </w:r>
-      <w:proofErr w:type="gramEnd"/>
-      <w:r>
-        <w:t xml:space="preserve"> the tasks below as part of your submission for this subject. Please note that this assignment is assessed </w:t>
+        <w:t xml:space="preserve">This assignment contains tasks which will give you practical skills in the preparation of your dissertation. Completing these tasks will give you practice in the skills that you will need to use to prepare the supporting documentation and presentation of your dissertation. You are therefore encouraged to perform ALL of the tasks below as part of your submission for this subject. Please note that this assignment is assessed </w:t>
       </w:r>
       <w:r>
         <w:rPr>
@@ -2465,15 +2337,7 @@
         <w:ind w:left="-5" w:right="0"/>
       </w:pPr>
       <w:r>
-        <w:t xml:space="preserve">Your submission for this course will be a git enabled folder with a minimum of one commit per task. For each commit description, please include the location of the files and all the information required to access the files necessary for each task. The upload will be to a </w:t>
-      </w:r>
-      <w:proofErr w:type="spellStart"/>
-      <w:r>
-        <w:t>unicheck</w:t>
-      </w:r>
-      <w:proofErr w:type="spellEnd"/>
-      <w:r>
-        <w:t xml:space="preserve"> enabled submission on Moodle at the end of the course. </w:t>
+        <w:t xml:space="preserve">Your submission for this course will be a git enabled folder with a minimum of one commit per task. For each commit description, please include the location of the files and all the information required to access the files necessary for each task. The upload will be to a unicheck enabled submission on Moodle at the end of the course. </w:t>
       </w:r>
     </w:p>
     <w:p>
@@ -2550,23 +2414,7 @@
         <w:ind w:left="-5" w:right="0"/>
       </w:pPr>
       <w:r>
-        <w:t xml:space="preserve">You are required to use </w:t>
-      </w:r>
-      <w:proofErr w:type="spellStart"/>
-      <w:r>
-        <w:t>Xmind</w:t>
-      </w:r>
-      <w:proofErr w:type="spellEnd"/>
-      <w:r>
-        <w:t xml:space="preserve"> to create a valid concept map of either your own dissertation, or a dissertation of your choice from the past </w:t>
-      </w:r>
-      <w:proofErr w:type="gramStart"/>
-      <w:r>
-        <w:t>dissertations</w:t>
-      </w:r>
-      <w:proofErr w:type="gramEnd"/>
-      <w:r>
-        <w:t xml:space="preserve"> repository. </w:t>
+        <w:t xml:space="preserve">You are required to use Xmind to create a valid concept map of either your own dissertation, or a dissertation of your choice from the past dissertations repository. </w:t>
       </w:r>
     </w:p>
     <w:p>
@@ -2644,15 +2492,7 @@
         <w:ind w:left="-5" w:right="0"/>
       </w:pPr>
       <w:r>
-        <w:t>The concept map should be uploaded in .</w:t>
-      </w:r>
-      <w:proofErr w:type="spellStart"/>
-      <w:r>
-        <w:t>png</w:t>
-      </w:r>
-      <w:proofErr w:type="spellEnd"/>
-      <w:r>
-        <w:t xml:space="preserve"> format in a resolution of at least 1920x1080 (ensure that the assessor can easily zoom in and read the text of the citation). </w:t>
+        <w:t xml:space="preserve">The concept map should be uploaded in .png format in a resolution of at least 1920x1080 (ensure that the assessor can easily zoom in and read the text of the citation). </w:t>
       </w:r>
     </w:p>
     <w:p>
@@ -2661,15 +2501,7 @@
         <w:ind w:left="-5" w:right="0"/>
       </w:pPr>
       <w:r>
-        <w:t xml:space="preserve">Apart from your concept map include a </w:t>
-      </w:r>
-      <w:proofErr w:type="gramStart"/>
-      <w:r>
-        <w:t>150 word</w:t>
-      </w:r>
-      <w:proofErr w:type="gramEnd"/>
-      <w:r>
-        <w:t xml:space="preserve"> paragraph explaining the limitations of your concept map, and any observations you may have on the limitations of the research subjects that have been explored. These may be justified if you are referring to your own dissertation. Please note that this is an assessment of the concept map NOT your literature review. (14 marks) </w:t>
+        <w:t xml:space="preserve">Apart from your concept map include a 150 word paragraph explaining the limitations of your concept map, and any observations you may have on the limitations of the research subjects that have been explored. These may be justified if you are referring to your own dissertation. Please note that this is an assessment of the concept map NOT your literature review. (14 marks) </w:t>
       </w:r>
     </w:p>
     <w:p>
@@ -2690,15 +2522,7 @@
         <w:ind w:right="0" w:hanging="480"/>
       </w:pPr>
       <w:r>
-        <w:t xml:space="preserve">AA 2 Implement a research structure for a given subject </w:t>
-      </w:r>
-      <w:proofErr w:type="gramStart"/>
-      <w:r>
-        <w:t>area</w:t>
-      </w:r>
-      <w:proofErr w:type="gramEnd"/>
-      <w:r>
-        <w:t xml:space="preserve"> </w:t>
+        <w:t xml:space="preserve">AA 2 Implement a research structure for a given subject area </w:t>
       </w:r>
     </w:p>
     <w:p>
@@ -2859,21 +2683,7 @@
               <w:rPr>
                 <w:sz w:val="20"/>
               </w:rPr>
-              <w:t xml:space="preserve">No clear structure defined, no understanding of the difference between </w:t>
-            </w:r>
-            <w:proofErr w:type="gramStart"/>
-            <w:r>
-              <w:rPr>
-                <w:sz w:val="20"/>
-              </w:rPr>
-              <w:t>sub topics</w:t>
-            </w:r>
-            <w:proofErr w:type="gramEnd"/>
-            <w:r>
-              <w:rPr>
-                <w:sz w:val="20"/>
-              </w:rPr>
-              <w:t xml:space="preserve"> and relationships, few to no sources referenced  </w:t>
+              <w:t xml:space="preserve">No clear structure defined, no understanding of the difference between sub topics and relationships, few to no sources referenced  </w:t>
             </w:r>
           </w:p>
         </w:tc>
@@ -3107,162 +2917,36 @@
     <w:p/>
     <w:p>
       <w:r>
-        <w:t xml:space="preserve">Charles Sutton, A. M. (2012), ‘Introduction to conditional random </w:t>
-      </w:r>
-      <w:proofErr w:type="gramStart"/>
-      <w:r>
-        <w:t>fields’</w:t>
-      </w:r>
-      <w:proofErr w:type="gramEnd"/>
-      <w:r>
-        <w:t>.</w:t>
+        <w:t>Charles Sutton, A. M. (2012), ‘Introduction to conditional random fields’.</w:t>
       </w:r>
     </w:p>
     <w:p/>
     <w:p>
       <w:r>
-        <w:t xml:space="preserve">Braga, I., </w:t>
-      </w:r>
-      <w:proofErr w:type="spellStart"/>
-      <w:r>
-        <w:t>Monard</w:t>
-      </w:r>
-      <w:proofErr w:type="spellEnd"/>
-      <w:r>
-        <w:t xml:space="preserve">, M. &amp; Matsubara, E. (2009), Combining unigrams and </w:t>
-      </w:r>
-      <w:proofErr w:type="spellStart"/>
-      <w:proofErr w:type="gramStart"/>
-      <w:r>
-        <w:t>bigramsin</w:t>
-      </w:r>
-      <w:proofErr w:type="spellEnd"/>
-      <w:r>
-        <w:t xml:space="preserve">  semi</w:t>
-      </w:r>
-      <w:proofErr w:type="gramEnd"/>
-      <w:r>
-        <w:t xml:space="preserve">-supervised  text  </w:t>
-      </w:r>
-      <w:proofErr w:type="spellStart"/>
-      <w:r>
-        <w:t>classification,in‘Proceedings</w:t>
-      </w:r>
-      <w:proofErr w:type="spellEnd"/>
-      <w:r>
-        <w:t xml:space="preserve">  of  Progress  in  </w:t>
-      </w:r>
-      <w:proofErr w:type="spellStart"/>
-      <w:r>
-        <w:t>ArtificialIntelligence</w:t>
-      </w:r>
-      <w:proofErr w:type="spellEnd"/>
-      <w:r>
-        <w:t xml:space="preserve">, 14th Portuguese Conference on Artificial Intelligence (EPIA 2009),Aveiro’, </w:t>
-      </w:r>
-      <w:proofErr w:type="spellStart"/>
-      <w:r>
-        <w:t>Citeseer</w:t>
-      </w:r>
-      <w:proofErr w:type="spellEnd"/>
-      <w:r>
-        <w:t>, pp. 489–500.</w:t>
+        <w:t>Braga, I., Monard, M. &amp; Matsubara, E. (2009), Combining unigrams and bigramsin  semi-supervised  text  classification,in‘Proceedings  of  Progress  in  ArtificialIntelligence, 14th Portuguese Conference on Artificial Intelligence (EPIA 2009),Aveiro’, Citeseer, pp. 489–500.</w:t>
       </w:r>
     </w:p>
     <w:p/>
     <w:p>
-      <w:proofErr w:type="spellStart"/>
-      <w:r>
-        <w:t>Bekkerman</w:t>
-      </w:r>
-      <w:proofErr w:type="spellEnd"/>
-      <w:r>
-        <w:t xml:space="preserve">, R. &amp; Allan, J. (2004), Using bigrams in text categorization, </w:t>
-      </w:r>
-      <w:proofErr w:type="spellStart"/>
-      <w:proofErr w:type="gramStart"/>
-      <w:r>
-        <w:t>Technicalreport</w:t>
-      </w:r>
-      <w:proofErr w:type="spellEnd"/>
-      <w:r>
-        <w:t>,  Technical</w:t>
-      </w:r>
-      <w:proofErr w:type="gramEnd"/>
-      <w:r>
-        <w:t xml:space="preserve">  Report  IR-408,  </w:t>
-      </w:r>
-      <w:proofErr w:type="spellStart"/>
-      <w:r>
-        <w:t>Center</w:t>
-      </w:r>
-      <w:proofErr w:type="spellEnd"/>
-      <w:r>
-        <w:t xml:space="preserve">  of  Intelligent  Information  </w:t>
-      </w:r>
-      <w:proofErr w:type="spellStart"/>
-      <w:r>
-        <w:t>Retrieval,UMass</w:t>
-      </w:r>
-      <w:proofErr w:type="spellEnd"/>
+      <w:r>
+        <w:t>Bekkerman, R. &amp; Allan, J. (2004), Using bigrams in text categorization, Technicalreport,  Technical  Report  IR-408,  Center  of  Intelligent  Information  Retrieval,UMass</w:t>
+      </w:r>
     </w:p>
     <w:p/>
     <w:p>
       <w:r>
-        <w:t xml:space="preserve">Denny, M. J. &amp; </w:t>
-      </w:r>
-      <w:proofErr w:type="spellStart"/>
-      <w:r>
-        <w:t>Spirling</w:t>
-      </w:r>
-      <w:proofErr w:type="spellEnd"/>
-      <w:r>
-        <w:t xml:space="preserve">, A. (2018), ‘Text </w:t>
-      </w:r>
-      <w:proofErr w:type="spellStart"/>
-      <w:r>
-        <w:t>preprocessing</w:t>
-      </w:r>
-      <w:proofErr w:type="spellEnd"/>
-      <w:r>
-        <w:t xml:space="preserve"> for unsupervised learning:26</w:t>
-      </w:r>
-    </w:p>
-    <w:p>
-      <w:r>
-        <w:t xml:space="preserve">Why it matters, when it misleads, and what to do about </w:t>
-      </w:r>
-      <w:proofErr w:type="spellStart"/>
-      <w:r>
-        <w:t>it</w:t>
-      </w:r>
-      <w:proofErr w:type="gramStart"/>
-      <w:r>
-        <w:t>’,Political</w:t>
-      </w:r>
-      <w:proofErr w:type="spellEnd"/>
-      <w:proofErr w:type="gramEnd"/>
-      <w:r>
-        <w:t xml:space="preserve">  Analysis26(2), 168–189.</w:t>
+        <w:t>Denny, M. J. &amp; Spirling, A. (2018), ‘Text preprocessing for unsupervised learning:26</w:t>
+      </w:r>
+    </w:p>
+    <w:p>
+      <w:r>
+        <w:t>Why it matters, when it misleads, and what to do about it’,Political  Analysis26(2), 168–189.</w:t>
       </w:r>
     </w:p>
     <w:p/>
     <w:p>
       <w:r>
-        <w:t xml:space="preserve">Singh, T. &amp; Kumari, M. (2016), ‘Role of text pre-processing in twitter </w:t>
-      </w:r>
-      <w:proofErr w:type="spellStart"/>
-      <w:r>
-        <w:t>sentimentanalysis</w:t>
-      </w:r>
-      <w:proofErr w:type="spellEnd"/>
-      <w:proofErr w:type="gramStart"/>
-      <w:r>
-        <w:t>’,Procedia</w:t>
-      </w:r>
-      <w:proofErr w:type="gramEnd"/>
-      <w:r>
-        <w:t xml:space="preserve"> Computer Science89, 549–554.</w:t>
+        <w:t>Singh, T. &amp; Kumari, M. (2016), ‘Role of text pre-processing in twitter sentimentanalysis’,Procedia Computer Science89, 549–554.</w:t>
       </w:r>
     </w:p>
     <w:p/>
@@ -3270,149 +2954,25 @@
     <w:p>
       <w:r>
         <w:lastRenderedPageBreak/>
-        <w:t xml:space="preserve">Emma </w:t>
-      </w:r>
-      <w:proofErr w:type="spellStart"/>
-      <w:proofErr w:type="gramStart"/>
-      <w:r>
-        <w:t>Haddi</w:t>
-      </w:r>
-      <w:proofErr w:type="spellEnd"/>
-      <w:r>
-        <w:t xml:space="preserve">,  </w:t>
-      </w:r>
-      <w:proofErr w:type="spellStart"/>
-      <w:r>
-        <w:t>Xiaohui</w:t>
-      </w:r>
-      <w:proofErr w:type="spellEnd"/>
-      <w:proofErr w:type="gramEnd"/>
-      <w:r>
-        <w:t xml:space="preserve"> Liu,  Y. S. (2013),  The role of text pre-processing in </w:t>
-      </w:r>
-      <w:proofErr w:type="spellStart"/>
-      <w:r>
-        <w:t>sen-timent</w:t>
-      </w:r>
-      <w:proofErr w:type="spellEnd"/>
-      <w:r>
-        <w:t xml:space="preserve">  </w:t>
-      </w:r>
-      <w:proofErr w:type="spellStart"/>
-      <w:r>
-        <w:t>analysis,in‘The</w:t>
-      </w:r>
-      <w:proofErr w:type="spellEnd"/>
-      <w:r>
-        <w:t xml:space="preserve">  Role  of  Text  Pre-processing  in  Sentiment  </w:t>
-      </w:r>
-      <w:proofErr w:type="spellStart"/>
-      <w:r>
-        <w:t>Analysis’,pp</w:t>
-      </w:r>
-      <w:proofErr w:type="spellEnd"/>
-      <w:r>
-        <w:t>. 26–32.</w:t>
+        <w:t>Emma Haddi,  Xiaohui Liu,  Y. S. (2013),  The role of text pre-processing in sen-timent  analysis,in‘The  Role  of  Text  Pre-processing  in  Sentiment  Analysis’,pp. 26–32.</w:t>
       </w:r>
     </w:p>
     <w:p/>
     <w:p>
       <w:r>
-        <w:t xml:space="preserve">Liu, B. (2012), Sentiment analysis and opinion </w:t>
-      </w:r>
-      <w:proofErr w:type="spellStart"/>
-      <w:proofErr w:type="gramStart"/>
-      <w:r>
-        <w:t>mining,in</w:t>
-      </w:r>
-      <w:proofErr w:type="gramEnd"/>
-      <w:r>
-        <w:t>‘Sentiment</w:t>
-      </w:r>
-      <w:proofErr w:type="spellEnd"/>
-      <w:r>
-        <w:t xml:space="preserve"> Analysis </w:t>
-      </w:r>
-      <w:proofErr w:type="spellStart"/>
-      <w:r>
-        <w:t>andOpinion</w:t>
-      </w:r>
-      <w:proofErr w:type="spellEnd"/>
-      <w:r>
-        <w:t xml:space="preserve"> Mining’, Vol. 5</w:t>
+        <w:t>Liu, B. (2012), Sentiment analysis and opinion mining,in‘Sentiment Analysis andOpinion Mining’, Vol. 5</w:t>
       </w:r>
     </w:p>
     <w:p/>
     <w:p>
       <w:r>
-        <w:t>Coyne, E., Smit, J. &amp; G ̈</w:t>
-      </w:r>
-      <w:proofErr w:type="spellStart"/>
-      <w:r>
-        <w:t>uner</w:t>
-      </w:r>
-      <w:proofErr w:type="spellEnd"/>
-      <w:r>
-        <w:t xml:space="preserve">, L. (2019), Sentiment analysis for amazon.com </w:t>
-      </w:r>
-      <w:proofErr w:type="spellStart"/>
-      <w:proofErr w:type="gramStart"/>
-      <w:r>
-        <w:t>reviews,in</w:t>
-      </w:r>
-      <w:proofErr w:type="gramEnd"/>
-      <w:r>
-        <w:t>‘Sentiment</w:t>
-      </w:r>
-      <w:proofErr w:type="spellEnd"/>
-      <w:r>
-        <w:t xml:space="preserve"> Analysis for Amazon.com Reviews’</w:t>
+        <w:t>Coyne, E., Smit, J. &amp; G ̈uner, L. (2019), Sentiment analysis for amazon.com reviews,in‘Sentiment Analysis for Amazon.com Reviews’</w:t>
       </w:r>
     </w:p>
     <w:p/>
     <w:p>
       <w:r>
-        <w:t>Maas, A. L., Daly, R. E., Pham, P. T., Huang, D., Ng, A. Y. &amp; Potts, C. (2011</w:t>
-      </w:r>
-      <w:proofErr w:type="gramStart"/>
-      <w:r>
-        <w:t>),Learning</w:t>
-      </w:r>
-      <w:proofErr w:type="gramEnd"/>
-      <w:r>
-        <w:t xml:space="preserve"> word vectors for sentiment </w:t>
-      </w:r>
-      <w:proofErr w:type="spellStart"/>
-      <w:r>
-        <w:t>analysis,in‘Proceedings</w:t>
-      </w:r>
-      <w:proofErr w:type="spellEnd"/>
-      <w:r>
-        <w:t xml:space="preserve"> of the 49th An-</w:t>
-      </w:r>
-      <w:proofErr w:type="spellStart"/>
-      <w:r>
-        <w:t>nual</w:t>
-      </w:r>
-      <w:proofErr w:type="spellEnd"/>
-      <w:r>
-        <w:t xml:space="preserve">  Meeting  of  the  Association  for  Computational  Linguistics:  Human  Lan-</w:t>
-      </w:r>
-      <w:proofErr w:type="spellStart"/>
-      <w:r>
-        <w:t>guage</w:t>
-      </w:r>
-      <w:proofErr w:type="spellEnd"/>
-      <w:r>
-        <w:t xml:space="preserve"> Technologies’, Association for Computational Linguistics, Portland, Ore-</w:t>
-      </w:r>
-      <w:proofErr w:type="spellStart"/>
-      <w:r>
-        <w:t>gon</w:t>
-      </w:r>
-      <w:proofErr w:type="spellEnd"/>
-      <w:r>
-        <w:t>, USA, pp. 142–150</w:t>
+        <w:t>Maas, A. L., Daly, R. E., Pham, P. T., Huang, D., Ng, A. Y. &amp; Potts, C. (2011),Learning word vectors for sentiment analysis,in‘Proceedings of the 49th An-nual  Meeting  of  the  Association  for  Computational  Linguistics:  Human  Lan-guage Technologies’, Association for Computational Linguistics, Portland, Ore-gon, USA, pp. 142–150</w:t>
       </w:r>
     </w:p>
     <w:p>
@@ -3421,13 +2981,8 @@
       </w:pPr>
     </w:p>
     <w:p>
-      <w:proofErr w:type="spellStart"/>
-      <w:r>
-        <w:t>Mahendra</w:t>
-      </w:r>
-      <w:proofErr w:type="spellEnd"/>
-      <w:r>
-        <w:t>, L. (2018), ‘Steam reviews dataset’,26(2), 168–189</w:t>
+      <w:r>
+        <w:t>Mahendra, L. (2018), ‘Steam reviews dataset’,26(2), 168–189</w:t>
       </w:r>
     </w:p>
     <w:p>
@@ -3436,45 +2991,8 @@
       </w:pPr>
     </w:p>
     <w:p>
-      <w:proofErr w:type="spellStart"/>
-      <w:r>
-        <w:t>Tarimer</w:t>
-      </w:r>
-      <w:proofErr w:type="spellEnd"/>
-      <w:r>
-        <w:t xml:space="preserve">, </w:t>
-      </w:r>
-      <w:proofErr w:type="spellStart"/>
-      <w:r>
-        <w:t>i</w:t>
-      </w:r>
-      <w:proofErr w:type="spellEnd"/>
-      <w:r>
-        <w:t xml:space="preserve">., Coban, A. &amp; </w:t>
-      </w:r>
-      <w:proofErr w:type="spellStart"/>
-      <w:r>
-        <w:t>Kocaman</w:t>
-      </w:r>
-      <w:proofErr w:type="spellEnd"/>
-      <w:r>
-        <w:t xml:space="preserve">, A. (2019), ‘Sentiment analysis on </w:t>
-      </w:r>
-      <w:proofErr w:type="spellStart"/>
-      <w:r>
-        <w:t>imdb</w:t>
-      </w:r>
-      <w:proofErr w:type="spellEnd"/>
-      <w:r>
-        <w:t xml:space="preserve"> </w:t>
-      </w:r>
-      <w:proofErr w:type="spellStart"/>
-      <w:r>
-        <w:t>moviecomments</w:t>
-      </w:r>
-      <w:proofErr w:type="spellEnd"/>
-      <w:r>
-        <w:t xml:space="preserve"> and twitter data by machine learning and vector space techniques’,89, 549–554</w:t>
+      <w:r>
+        <w:t>Tarimer, i., Coban, A. &amp; Kocaman, A. (2019), ‘Sentiment analysis on imdb moviecomments and twitter data by machine learning and vector space techniques’,89, 549–554</w:t>
       </w:r>
     </w:p>
     <w:p>
@@ -3491,61 +3009,8 @@
       <w:r>
         <w:tab/>
       </w:r>
-      <w:proofErr w:type="gramStart"/>
-      <w:r>
-        <w:t>Mika  V.</w:t>
-      </w:r>
-      <w:proofErr w:type="gramEnd"/>
-      <w:r>
-        <w:t xml:space="preserve">  M ̈</w:t>
-      </w:r>
-      <w:proofErr w:type="spellStart"/>
-      <w:r>
-        <w:t>antyl</w:t>
-      </w:r>
-      <w:proofErr w:type="spellEnd"/>
-      <w:r>
-        <w:t xml:space="preserve"> ̈</w:t>
-      </w:r>
-      <w:proofErr w:type="gramStart"/>
-      <w:r>
-        <w:t>a,  Daniel</w:t>
-      </w:r>
-      <w:proofErr w:type="gramEnd"/>
-      <w:r>
-        <w:t xml:space="preserve">  </w:t>
-      </w:r>
-      <w:proofErr w:type="spellStart"/>
-      <w:r>
-        <w:t>Graziotin</w:t>
-      </w:r>
-      <w:proofErr w:type="spellEnd"/>
-      <w:r>
-        <w:t>,  M.  K.  (2018</w:t>
-      </w:r>
-      <w:proofErr w:type="gramStart"/>
-      <w:r>
-        <w:t>),  ‘</w:t>
-      </w:r>
-      <w:proofErr w:type="gramEnd"/>
-      <w:r>
-        <w:t xml:space="preserve">The  evolution  of  </w:t>
-      </w:r>
-      <w:proofErr w:type="spellStart"/>
-      <w:r>
-        <w:t>sentimentanalysis</w:t>
-      </w:r>
-      <w:proofErr w:type="spellEnd"/>
-      <w:r>
-        <w:t xml:space="preserve"> - a review of research topics, venues, and top cited papers’,</w:t>
-      </w:r>
-      <w:proofErr w:type="spellStart"/>
-      <w:r>
-        <w:t>ComputerScience</w:t>
-      </w:r>
-      <w:proofErr w:type="spellEnd"/>
-      <w:r>
-        <w:t xml:space="preserve"> Review, 27pp. 16–32.</w:t>
+      <w:r>
+        <w:t>Mika  V.  M ̈antyl ̈a,  Daniel  Graziotin,  M.  K.  (2018),  ‘The  evolution  of  sentimentanalysis - a review of research topics, venues, and top cited papers’,ComputerScience Review, 27pp. 16–32.</w:t>
       </w:r>
     </w:p>
     <w:p/>
@@ -3565,7 +3030,6 @@
       <w:r>
         <w:t xml:space="preserve">Since the dissertation related to this concept map focuses </w:t>
       </w:r>
-      <w:proofErr w:type="gramStart"/>
       <w:r>
         <w:t>whether</w:t>
       </w:r>
@@ -3573,22 +3037,10 @@
         <w:t xml:space="preserve"> </w:t>
       </w:r>
       <w:r>
-        <w:t>or not</w:t>
-      </w:r>
-      <w:proofErr w:type="gramEnd"/>
-      <w:r>
-        <w:t xml:space="preserve"> </w:t>
-      </w:r>
-      <w:r>
-        <w:t xml:space="preserve">a classifier is able to improve from the use of different text </w:t>
-      </w:r>
-      <w:proofErr w:type="spellStart"/>
-      <w:r>
-        <w:t>pre processing</w:t>
-      </w:r>
-      <w:proofErr w:type="spellEnd"/>
-      <w:r>
-        <w:t xml:space="preserve"> techniques, the literature review heavily relies on the research of text pre-processing and vectorization techniques. </w:t>
+        <w:t xml:space="preserve">or not </w:t>
+      </w:r>
+      <w:r>
+        <w:t xml:space="preserve">a classifier is able to improve from the use of different text pre processing techniques, the literature review heavily relies on the research of text pre-processing and vectorization techniques. </w:t>
       </w:r>
       <w:r>
         <w:t>This may take away from the exploration of different datasets, different algorithms which may also influence the result of the classifier. One limitation I have noticed during the research of the literature review is that, unfortunately, there is a lot of research which contradicts the other when it comes to how a classifier detects text. For example, some research state that certain stop words, may help the classifiers final sentiment, when others say that it does not influence the final predication at all. This leads me to believe that their research/classifier relies solely on one type of structure (Dataset &amp; algorithm). Since I will need to explore multiple structures, it may take away from the consistency and efficiency of the classifier.</w:t>
@@ -3619,15 +3071,7 @@
         <w:ind w:left="-5" w:right="0"/>
       </w:pPr>
       <w:r>
-        <w:t xml:space="preserve">Explain what mitigations are required to ensure ethics are correctly followed at the following stages of research (Refer to </w:t>
-      </w:r>
-      <w:proofErr w:type="spellStart"/>
-      <w:r>
-        <w:t>Cresswell</w:t>
-      </w:r>
-      <w:proofErr w:type="spellEnd"/>
-      <w:r>
-        <w:t xml:space="preserve">): </w:t>
+        <w:t xml:space="preserve">Explain what mitigations are required to ensure ethics are correctly followed at the following stages of research (Refer to Cresswell): </w:t>
       </w:r>
     </w:p>
     <w:p>
@@ -3717,7 +3161,6 @@
       <w:r>
         <w:t xml:space="preserve">List what elements </w:t>
       </w:r>
-      <w:proofErr w:type="gramStart"/>
       <w:r>
         <w:rPr>
           <w:i/>
@@ -3725,11 +3168,7 @@
         <w:t>have</w:t>
       </w:r>
       <w:r>
-        <w:t xml:space="preserve"> to</w:t>
-      </w:r>
-      <w:proofErr w:type="gramEnd"/>
-      <w:r>
-        <w:t xml:space="preserve"> be included in the introduction to any methodology. </w:t>
+        <w:t xml:space="preserve"> to be included in the introduction to any methodology. </w:t>
       </w:r>
     </w:p>
     <w:p>
@@ -4395,21 +3834,7 @@
               <w:rPr>
                 <w:sz w:val="20"/>
               </w:rPr>
-              <w:t xml:space="preserve">Some mitigations mentioned, the phases are tackled correctly and references to </w:t>
-            </w:r>
-            <w:proofErr w:type="spellStart"/>
-            <w:r>
-              <w:rPr>
-                <w:sz w:val="20"/>
-              </w:rPr>
-              <w:t>Cresswell</w:t>
-            </w:r>
-            <w:proofErr w:type="spellEnd"/>
-            <w:r>
-              <w:rPr>
-                <w:sz w:val="20"/>
-              </w:rPr>
-              <w:t xml:space="preserve"> are made correctly.  One justification for the research being carried out mentioned and explained </w:t>
+              <w:t xml:space="preserve">Some mitigations mentioned, the phases are tackled correctly and references to Cresswell are made correctly.  One justification for the research being carried out mentioned and explained </w:t>
             </w:r>
           </w:p>
         </w:tc>
@@ -4482,15 +3907,7 @@
         <w:ind w:left="-5" w:right="0"/>
       </w:pPr>
       <w:r>
-        <w:t>In this section, please find the following sample purpose statements (</w:t>
-      </w:r>
-      <w:proofErr w:type="spellStart"/>
-      <w:r>
-        <w:t>Cresswell</w:t>
-      </w:r>
-      <w:proofErr w:type="spellEnd"/>
-      <w:r>
-        <w:t xml:space="preserve"> p.170): </w:t>
+        <w:t xml:space="preserve">In this section, please find the following sample purpose statements (Cresswell p.170): </w:t>
       </w:r>
     </w:p>
     <w:p>
@@ -4507,21 +3924,7 @@
         <w:rPr>
           <w:sz w:val="20"/>
         </w:rPr>
-        <w:t xml:space="preserve">Case study/Qualitative study </w:t>
-      </w:r>
-      <w:proofErr w:type="gramStart"/>
-      <w:r>
-        <w:rPr>
-          <w:sz w:val="20"/>
-        </w:rPr>
-        <w:t>The</w:t>
-      </w:r>
-      <w:proofErr w:type="gramEnd"/>
-      <w:r>
-        <w:rPr>
-          <w:sz w:val="20"/>
-        </w:rPr>
-        <w:t xml:space="preserve"> purpose of this ______ (strategy of inquiry, such as ethnography, case study, or other type) study is (was? will be?) to ______ (understand? explore? develop? </w:t>
+        <w:t xml:space="preserve">Case study/Qualitative study The purpose of this ______ (strategy of inquiry, such as ethnography, case study, or other type) study is (was? will be?) to ______ (understand? explore? develop? </w:t>
       </w:r>
     </w:p>
     <w:p>
@@ -4560,23 +3963,7 @@
         <w:ind w:left="-5" w:right="0"/>
       </w:pPr>
       <w:r>
-        <w:t xml:space="preserve">Select three academic papers you are referencing in your literature review (or select three sources from a past dissertation of your choice) and create a purpose statement for the academic papers being referenced. You need to include 3 purpose statements for 3 different sources, and correctly cite the sources you are using. Select the correct script and try to include all the elements of the scripts. </w:t>
-      </w:r>
-      <w:proofErr w:type="spellStart"/>
-      <w:r>
-        <w:t>Cresswell</w:t>
-      </w:r>
-      <w:proofErr w:type="spellEnd"/>
-      <w:r>
-        <w:t xml:space="preserve"> also includes a reference to a mixed methods purpose </w:t>
-      </w:r>
-      <w:proofErr w:type="gramStart"/>
-      <w:r>
-        <w:t>statement, if</w:t>
-      </w:r>
-      <w:proofErr w:type="gramEnd"/>
-      <w:r>
-        <w:t xml:space="preserve"> the study of your choice is a Mixed methods study. </w:t>
+        <w:t xml:space="preserve">Select three academic papers you are referencing in your literature review (or select three sources from a past dissertation of your choice) and create a purpose statement for the academic papers being referenced. You need to include 3 purpose statements for 3 different sources, and correctly cite the sources you are using. Select the correct script and try to include all the elements of the scripts. Cresswell also includes a reference to a mixed methods purpose statement, if the study of your choice is a Mixed methods study. </w:t>
       </w:r>
     </w:p>
     <w:p>
@@ -4696,28 +4083,7 @@
         <w:ind w:left="720" w:firstLine="0"/>
       </w:pPr>
       <w:r>
-        <w:t>Coyne, E., Smit, J. &amp; G ̈</w:t>
-      </w:r>
-      <w:proofErr w:type="spellStart"/>
-      <w:r>
-        <w:t>uner</w:t>
-      </w:r>
-      <w:proofErr w:type="spellEnd"/>
-      <w:r>
-        <w:t xml:space="preserve">, L. (2019), Sentiment analysis for amazon.com </w:t>
-      </w:r>
-      <w:proofErr w:type="spellStart"/>
-      <w:proofErr w:type="gramStart"/>
-      <w:r>
-        <w:t>reviews,in</w:t>
-      </w:r>
-      <w:proofErr w:type="gramEnd"/>
-      <w:r>
-        <w:t>‘Sentiment</w:t>
-      </w:r>
-      <w:proofErr w:type="spellEnd"/>
-      <w:r>
-        <w:t xml:space="preserve"> Analysis for Amazon.com Reviews’</w:t>
+        <w:t>Coyne, E., Smit, J. &amp; G ̈uner, L. (2019), Sentiment analysis for amazon.com reviews,in‘Sentiment Analysis for Amazon.com Reviews’</w:t>
       </w:r>
     </w:p>
     <w:p>
@@ -4766,49 +4132,7 @@
         <w:ind w:left="720" w:firstLine="0"/>
       </w:pPr>
       <w:r>
-        <w:t xml:space="preserve">Emma </w:t>
-      </w:r>
-      <w:proofErr w:type="spellStart"/>
-      <w:proofErr w:type="gramStart"/>
-      <w:r>
-        <w:t>Haddi</w:t>
-      </w:r>
-      <w:proofErr w:type="spellEnd"/>
-      <w:r>
-        <w:t xml:space="preserve">,  </w:t>
-      </w:r>
-      <w:proofErr w:type="spellStart"/>
-      <w:r>
-        <w:t>Xiaohui</w:t>
-      </w:r>
-      <w:proofErr w:type="spellEnd"/>
-      <w:proofErr w:type="gramEnd"/>
-      <w:r>
-        <w:t xml:space="preserve"> Liu,  Y. S. (2013),  The role of text pre-processing in </w:t>
-      </w:r>
-      <w:proofErr w:type="spellStart"/>
-      <w:r>
-        <w:t>sen-timent</w:t>
-      </w:r>
-      <w:proofErr w:type="spellEnd"/>
-      <w:r>
-        <w:t xml:space="preserve">  </w:t>
-      </w:r>
-      <w:proofErr w:type="spellStart"/>
-      <w:r>
-        <w:t>analysis,in‘The</w:t>
-      </w:r>
-      <w:proofErr w:type="spellEnd"/>
-      <w:r>
-        <w:t xml:space="preserve">  Role  of  Text  Pre-processing  in  Sentiment  </w:t>
-      </w:r>
-      <w:proofErr w:type="spellStart"/>
-      <w:r>
-        <w:t>Analysis’,pp</w:t>
-      </w:r>
-      <w:proofErr w:type="spellEnd"/>
-      <w:r>
-        <w:t>. 26–32</w:t>
+        <w:t>Emma Haddi,  Xiaohui Liu,  Y. S. (2013),  The role of text pre-processing in sen-timent  analysis,in‘The  Role  of  Text  Pre-processing  in  Sentiment  Analysis’,pp. 26–32</w:t>
       </w:r>
       <w:r>
         <w:t>.</w:t>
@@ -4841,52 +4165,7 @@
         <w:ind w:left="720" w:firstLine="0"/>
       </w:pPr>
       <w:r>
-        <w:t xml:space="preserve">Braga, I., </w:t>
-      </w:r>
-      <w:proofErr w:type="spellStart"/>
-      <w:r>
-        <w:t>Monard</w:t>
-      </w:r>
-      <w:proofErr w:type="spellEnd"/>
-      <w:r>
-        <w:t xml:space="preserve">, M. &amp; Matsubara, E. (2009), Combining unigrams and </w:t>
-      </w:r>
-      <w:proofErr w:type="spellStart"/>
-      <w:proofErr w:type="gramStart"/>
-      <w:r>
-        <w:t>bigramsin</w:t>
-      </w:r>
-      <w:proofErr w:type="spellEnd"/>
-      <w:r>
-        <w:t xml:space="preserve">  semi</w:t>
-      </w:r>
-      <w:proofErr w:type="gramEnd"/>
-      <w:r>
-        <w:t xml:space="preserve">-supervised  text  </w:t>
-      </w:r>
-      <w:proofErr w:type="spellStart"/>
-      <w:r>
-        <w:t>classification,in‘Proceedings</w:t>
-      </w:r>
-      <w:proofErr w:type="spellEnd"/>
-      <w:r>
-        <w:t xml:space="preserve">  of  Progress  in  </w:t>
-      </w:r>
-      <w:proofErr w:type="spellStart"/>
-      <w:r>
-        <w:t>ArtificialIntelligence</w:t>
-      </w:r>
-      <w:proofErr w:type="spellEnd"/>
-      <w:r>
-        <w:t xml:space="preserve">, 14th Portuguese Conference on Artificial Intelligence (EPIA 2009),Aveiro’, </w:t>
-      </w:r>
-      <w:proofErr w:type="spellStart"/>
-      <w:r>
-        <w:t>Citeseer</w:t>
-      </w:r>
-      <w:proofErr w:type="spellEnd"/>
-      <w:r>
-        <w:t>, pp. 489–500.</w:t>
+        <w:t>Braga, I., Monard, M. &amp; Matsubara, E. (2009), Combining unigrams and bigramsin  semi-supervised  text  classification,in‘Proceedings  of  Progress  in  ArtificialIntelligence, 14th Portuguese Conference on Artificial Intelligence (EPIA 2009),Aveiro’, Citeseer, pp. 489–500.</w:t>
       </w:r>
     </w:p>
     <w:p>
@@ -4957,15 +4236,7 @@
         <w:ind w:right="0" w:hanging="480"/>
       </w:pPr>
       <w:r>
-        <w:t xml:space="preserve">KU 1 Recognize different research methodologies and their use within a </w:t>
-      </w:r>
-      <w:proofErr w:type="gramStart"/>
-      <w:r>
-        <w:t>project</w:t>
-      </w:r>
-      <w:proofErr w:type="gramEnd"/>
-      <w:r>
-        <w:t xml:space="preserve"> </w:t>
+        <w:t xml:space="preserve">KU 1 Recognize different research methodologies and their use within a project </w:t>
       </w:r>
     </w:p>
     <w:p>
@@ -4977,15 +4248,7 @@
         <w:ind w:right="0" w:hanging="480"/>
       </w:pPr>
       <w:r>
-        <w:t xml:space="preserve">KU 4 Explain the different research methodologies used by different authors in a subject </w:t>
-      </w:r>
-      <w:proofErr w:type="gramStart"/>
-      <w:r>
-        <w:t>area</w:t>
-      </w:r>
-      <w:proofErr w:type="gramEnd"/>
-      <w:r>
-        <w:t xml:space="preserve"> </w:t>
+        <w:t xml:space="preserve">KU 4 Explain the different research methodologies used by different authors in a subject area </w:t>
       </w:r>
     </w:p>
     <w:p>
@@ -4998,15 +4261,7 @@
         <w:ind w:right="0" w:hanging="480"/>
       </w:pPr>
       <w:r>
-        <w:t xml:space="preserve">KU 5 Explain the distinction between different research types for a specific </w:t>
-      </w:r>
-      <w:proofErr w:type="gramStart"/>
-      <w:r>
-        <w:t>topic</w:t>
-      </w:r>
-      <w:proofErr w:type="gramEnd"/>
-      <w:r>
-        <w:t xml:space="preserve"> </w:t>
+        <w:t xml:space="preserve">KU 5 Explain the distinction between different research types for a specific topic </w:t>
       </w:r>
     </w:p>
     <w:tbl>
@@ -5200,21 +4455,7 @@
               <w:rPr>
                 <w:sz w:val="20"/>
               </w:rPr>
-              <w:t xml:space="preserve">Three purpose statements are mentioned and cited correctly based on the correct research papers and are the correct purpose statements for the research model being </w:t>
-            </w:r>
-            <w:proofErr w:type="gramStart"/>
-            <w:r>
-              <w:rPr>
-                <w:sz w:val="20"/>
-              </w:rPr>
-              <w:t>used..</w:t>
-            </w:r>
-            <w:proofErr w:type="gramEnd"/>
-            <w:r>
-              <w:rPr>
-                <w:sz w:val="20"/>
-              </w:rPr>
-              <w:t xml:space="preserve"> </w:t>
+              <w:t xml:space="preserve">Three purpose statements are mentioned and cited correctly based on the correct research papers and are the correct purpose statements for the research model being used.. </w:t>
             </w:r>
             <w:r>
               <w:rPr>
@@ -5263,26 +4504,6 @@
         <w:spacing w:after="0" w:line="259" w:lineRule="auto"/>
         <w:ind w:left="0" w:right="0" w:firstLine="0"/>
         <w:jc w:val="left"/>
-        <w:rPr>
-          <w:sz w:val="20"/>
-        </w:rPr>
-      </w:pPr>
-    </w:p>
-    <w:p>
-      <w:pPr>
-        <w:spacing w:after="0" w:line="259" w:lineRule="auto"/>
-        <w:ind w:left="0" w:right="0" w:firstLine="0"/>
-        <w:jc w:val="left"/>
-        <w:rPr>
-          <w:sz w:val="20"/>
-        </w:rPr>
-      </w:pPr>
-    </w:p>
-    <w:p>
-      <w:pPr>
-        <w:spacing w:after="0" w:line="259" w:lineRule="auto"/>
-        <w:ind w:left="0" w:right="0" w:firstLine="0"/>
-        <w:jc w:val="left"/>
       </w:pPr>
     </w:p>
     <w:p>
@@ -5296,172 +4517,243 @@
     </w:p>
     <w:p>
       <w:pPr>
+        <w:ind w:left="0" w:firstLine="0"/>
+      </w:pPr>
+    </w:p>
+    <w:p>
+      <w:pPr>
+        <w:spacing w:after="190"/>
+        <w:ind w:left="730" w:right="0"/>
+      </w:pPr>
+      <w:r>
+        <w:t xml:space="preserve">Since my dissertation is based on the research conducted by all these individuals, I wanted to test out their theories myself on relatively similar data. </w:t>
+      </w:r>
+    </w:p>
+    <w:p>
+      <w:pPr>
+        <w:spacing w:after="190"/>
+        <w:ind w:left="0" w:right="0" w:firstLine="0"/>
+      </w:pPr>
+    </w:p>
+    <w:p>
+      <w:pPr>
+        <w:pStyle w:val="ListParagraph"/>
+        <w:numPr>
+          <w:ilvl w:val="0"/>
+          <w:numId w:val="17"/>
+        </w:numPr>
+        <w:spacing w:after="190"/>
+        <w:ind w:right="0"/>
+      </w:pPr>
+      <w:r>
+        <w:t>Despite showing decent results throughout, I do believe having a dataset made up of 4 million mixed reviews can be, not only confusing but also time-consuming in terms of text preparation, especially if you have multiple techniques being tested.</w:t>
+      </w:r>
+    </w:p>
+    <w:p>
+      <w:pPr>
+        <w:pStyle w:val="ListParagraph"/>
+        <w:spacing w:after="190"/>
+        <w:ind w:left="1080" w:right="0" w:firstLine="0"/>
+      </w:pPr>
+    </w:p>
+    <w:p>
+      <w:pPr>
+        <w:pStyle w:val="ListParagraph"/>
+        <w:numPr>
+          <w:ilvl w:val="0"/>
+          <w:numId w:val="17"/>
+        </w:numPr>
+        <w:spacing w:after="190"/>
+        <w:ind w:right="0"/>
+      </w:pPr>
+      <w:r>
+        <w:t xml:space="preserve">Their research design however, followed a great and solid structure, making use of different independent variables to gather as much information and ultimately build a strong classifier. They also utilized most dependable variables to make sure results are returned correctly and do not show inaccurate results. </w:t>
+      </w:r>
+    </w:p>
+    <w:p>
+      <w:pPr>
+        <w:ind w:left="1080" w:firstLine="0"/>
+      </w:pPr>
+      <w:r>
+        <w:t>Coyne, E., Smit, J. &amp; G ̈uner, L. (2019), Sentiment analysis for amazon.com reviews,in‘Sentiment Analysis for Amazon.com Reviews’</w:t>
+      </w:r>
+    </w:p>
+    <w:p>
+      <w:pPr>
         <w:spacing w:after="190"/>
         <w:ind w:left="-5" w:right="0"/>
       </w:pPr>
     </w:p>
     <w:p>
       <w:pPr>
+        <w:pStyle w:val="ListParagraph"/>
+        <w:numPr>
+          <w:ilvl w:val="0"/>
+          <w:numId w:val="17"/>
+        </w:numPr>
+      </w:pPr>
+      <w:r>
+        <w:lastRenderedPageBreak/>
+        <w:t>Since my dissertation compares a lot with Haddi’s work, there is a lot to naturally agree with, an infamous example would be that the omission of certain words, such as “if”</w:t>
+      </w:r>
+      <w:r>
+        <w:t xml:space="preserve"> or “a”</w:t>
+      </w:r>
+      <w:r>
+        <w:t>, would not generally change a sentence meaning or sentiment</w:t>
+      </w:r>
+      <w:r>
+        <w:t xml:space="preserve">, </w:t>
+      </w:r>
+      <w:r>
+        <w:t xml:space="preserve">but </w:t>
+      </w:r>
+      <w:r>
+        <w:t xml:space="preserve">in contrast, </w:t>
+      </w:r>
+      <w:r>
+        <w:t>can actually improve a classifiers performance. This research focuses a lot on the role of text pre-processing, as does mine, and the methods used are some of the most popular methods to date, which are known to give good results on many different datasets. In terms of their hypothesis</w:t>
+      </w:r>
+      <w:r>
+        <w:t xml:space="preserve">, </w:t>
+      </w:r>
+      <w:r>
+        <w:t xml:space="preserve">general </w:t>
+      </w:r>
+      <w:r>
+        <w:t>research, and research design</w:t>
+      </w:r>
+      <w:r>
+        <w:t>, I agree with what they state</w:t>
+      </w:r>
+      <w:r>
+        <w:t xml:space="preserve"> and practice all</w:t>
+      </w:r>
+      <w:r>
+        <w:t xml:space="preserve"> throughout. </w:t>
+      </w:r>
+    </w:p>
+    <w:p>
+      <w:pPr>
+        <w:ind w:left="0" w:firstLine="0"/>
+      </w:pPr>
+    </w:p>
+    <w:p>
+      <w:pPr>
+        <w:ind w:left="1080" w:firstLine="0"/>
+      </w:pPr>
+      <w:r>
+        <w:t>Emma Haddi,  Xiaohui Liu,  Y. S. (2013),  The role of text pre-processing in sen-timent  analysis,in‘The  Role  of  Text  Pre-processing  in  Sentiment  Analysis’,pp. 26–32</w:t>
+      </w:r>
+      <w:r>
+        <w:t>.</w:t>
+      </w:r>
+    </w:p>
+    <w:p>
+      <w:pPr>
+        <w:ind w:left="720" w:firstLine="0"/>
+      </w:pPr>
+    </w:p>
+    <w:p>
+      <w:pPr>
+        <w:ind w:left="720" w:firstLine="0"/>
+      </w:pPr>
+    </w:p>
+    <w:p>
+      <w:pPr>
+        <w:pStyle w:val="ListParagraph"/>
+        <w:numPr>
+          <w:ilvl w:val="0"/>
+          <w:numId w:val="17"/>
+        </w:numPr>
+      </w:pPr>
+      <w:r>
+        <w:t xml:space="preserve">Although this research did not focus on “The best performance” I do not agree with how the results are being displayed. Visual representations focus heavily on correctly labelled results which may be misleading, and the research only shows the accuracy of each method. This may be very misleading, because a classifier can have a high accuracy but a very low F1-score. </w:t>
+      </w:r>
+    </w:p>
+    <w:p>
+      <w:pPr>
+        <w:pStyle w:val="ListParagraph"/>
+        <w:ind w:left="1080" w:firstLine="0"/>
+      </w:pPr>
+    </w:p>
+    <w:p>
+      <w:pPr>
+        <w:pStyle w:val="ListParagraph"/>
+        <w:numPr>
+          <w:ilvl w:val="0"/>
+          <w:numId w:val="17"/>
+        </w:numPr>
+      </w:pPr>
+      <w:r>
+        <w:t>Despite my disagreement, their research is very interesting and displays a very interesting research question. being partially used also in my own dissertation, I do agree with a big part of their research design, testing their classifiers on multiple datasets</w:t>
+      </w:r>
+      <w:r>
+        <w:t xml:space="preserve"> and comparing the results</w:t>
+      </w:r>
+      <w:r>
+        <w:t xml:space="preserve">, comparing the individual methods with </w:t>
+      </w:r>
+      <w:r>
+        <w:t xml:space="preserve">both combinations and despite having a relatively long training time, also testing taking it a step further briefly including tri-grams to display interesting research for future candidates. </w:t>
+      </w:r>
+    </w:p>
+    <w:p>
+      <w:pPr>
+        <w:ind w:left="720" w:firstLine="0"/>
+      </w:pPr>
+    </w:p>
+    <w:p>
+      <w:pPr>
+        <w:ind w:left="1080" w:firstLine="0"/>
+      </w:pPr>
+      <w:r>
+        <w:t>Braga, I., Monard, M. &amp; Matsubara, E. (2009), Combining unigrams and bigramsin  semi-supervised  text  classification,in‘Proceedings  of  Progress  in  ArtificialIntelligence, 14th Portuguese Conference on Artificial Intelligence (EPIA 2009),Aveiro’, Citeseer, pp. 489–500.</w:t>
+      </w:r>
+    </w:p>
+    <w:p>
+      <w:pPr>
+        <w:spacing w:after="190"/>
+        <w:ind w:left="0" w:right="0" w:firstLine="0"/>
+      </w:pPr>
+    </w:p>
+    <w:p>
+      <w:pPr>
+        <w:spacing w:after="190"/>
+        <w:ind w:left="0" w:right="0" w:firstLine="0"/>
+      </w:pPr>
+    </w:p>
+    <w:p>
+      <w:pPr>
+        <w:spacing w:after="190"/>
+        <w:ind w:left="0" w:right="0" w:firstLine="0"/>
+      </w:pPr>
+    </w:p>
+    <w:p>
+      <w:pPr>
+        <w:spacing w:after="190"/>
+        <w:ind w:left="0" w:right="0" w:firstLine="0"/>
+      </w:pPr>
+    </w:p>
+    <w:p>
+      <w:pPr>
+        <w:spacing w:after="190"/>
+        <w:ind w:left="0" w:right="0" w:firstLine="0"/>
+      </w:pPr>
+    </w:p>
+    <w:p>
+      <w:pPr>
         <w:spacing w:after="190"/>
         <w:ind w:left="-5" w:right="0"/>
       </w:pPr>
     </w:p>
     <w:p>
       <w:pPr>
-        <w:spacing w:after="190"/>
-        <w:ind w:left="-5" w:right="0"/>
-      </w:pPr>
-    </w:p>
-    <w:p>
-      <w:pPr>
-        <w:spacing w:after="190"/>
-        <w:ind w:left="-5" w:right="0"/>
-      </w:pPr>
-    </w:p>
-    <w:p>
-      <w:pPr>
-        <w:spacing w:after="190"/>
-        <w:ind w:left="-5" w:right="0"/>
-      </w:pPr>
-    </w:p>
-    <w:p>
-      <w:pPr>
-        <w:spacing w:after="190"/>
-        <w:ind w:left="-5" w:right="0"/>
-      </w:pPr>
-    </w:p>
-    <w:p>
-      <w:pPr>
-        <w:spacing w:after="190"/>
-        <w:ind w:left="-5" w:right="0"/>
-      </w:pPr>
-    </w:p>
-    <w:p>
-      <w:pPr>
-        <w:spacing w:after="190"/>
-        <w:ind w:left="-5" w:right="0"/>
-      </w:pPr>
-    </w:p>
-    <w:p>
-      <w:pPr>
-        <w:spacing w:after="190"/>
-        <w:ind w:left="-5" w:right="0"/>
-      </w:pPr>
-    </w:p>
-    <w:p>
-      <w:pPr>
-        <w:spacing w:after="190"/>
-        <w:ind w:left="-5" w:right="0"/>
-      </w:pPr>
-    </w:p>
-    <w:p>
-      <w:pPr>
-        <w:spacing w:after="190"/>
-        <w:ind w:left="-5" w:right="0"/>
-      </w:pPr>
-    </w:p>
-    <w:p>
-      <w:pPr>
-        <w:spacing w:after="190"/>
-        <w:ind w:left="-5" w:right="0"/>
-      </w:pPr>
-    </w:p>
-    <w:p>
-      <w:pPr>
-        <w:spacing w:after="190"/>
-        <w:ind w:left="-5" w:right="0"/>
-      </w:pPr>
-    </w:p>
-    <w:p>
-      <w:pPr>
-        <w:spacing w:after="190"/>
-        <w:ind w:left="-5" w:right="0"/>
-      </w:pPr>
-    </w:p>
-    <w:p>
-      <w:pPr>
-        <w:spacing w:after="190"/>
-        <w:ind w:left="-5" w:right="0"/>
-      </w:pPr>
-    </w:p>
-    <w:p>
-      <w:pPr>
-        <w:spacing w:after="190"/>
-        <w:ind w:left="-5" w:right="0"/>
-      </w:pPr>
-    </w:p>
-    <w:p>
-      <w:pPr>
-        <w:spacing w:after="190"/>
-        <w:ind w:left="-5" w:right="0"/>
-      </w:pPr>
-    </w:p>
-    <w:p>
-      <w:pPr>
-        <w:spacing w:after="190"/>
-        <w:ind w:left="-5" w:right="0"/>
-      </w:pPr>
-    </w:p>
-    <w:p>
-      <w:pPr>
-        <w:spacing w:after="190"/>
-        <w:ind w:left="-5" w:right="0"/>
-      </w:pPr>
-    </w:p>
-    <w:p>
-      <w:pPr>
-        <w:spacing w:after="190"/>
-        <w:ind w:left="-5" w:right="0"/>
-      </w:pPr>
-    </w:p>
-    <w:p>
-      <w:pPr>
-        <w:spacing w:after="190"/>
-        <w:ind w:left="-5" w:right="0"/>
-      </w:pPr>
-    </w:p>
-    <w:p>
-      <w:pPr>
-        <w:spacing w:after="190"/>
-        <w:ind w:left="-5" w:right="0"/>
-      </w:pPr>
-    </w:p>
-    <w:p>
-      <w:pPr>
-        <w:spacing w:after="190"/>
-        <w:ind w:left="-5" w:right="0"/>
-      </w:pPr>
-    </w:p>
-    <w:p>
-      <w:pPr>
-        <w:spacing w:after="190"/>
-        <w:ind w:left="-5" w:right="0"/>
-      </w:pPr>
-    </w:p>
-    <w:p>
-      <w:pPr>
-        <w:spacing w:after="190"/>
-        <w:ind w:left="-5" w:right="0"/>
-      </w:pPr>
-    </w:p>
-    <w:p>
-      <w:pPr>
-        <w:spacing w:after="190"/>
-        <w:ind w:left="-5" w:right="0"/>
-      </w:pPr>
-    </w:p>
-    <w:p>
-      <w:pPr>
-        <w:spacing w:after="190"/>
-        <w:ind w:left="-5" w:right="0"/>
-      </w:pPr>
-    </w:p>
-    <w:p>
-      <w:pPr>
         <w:spacing w:after="187"/>
         <w:ind w:left="-5" w:right="0"/>
       </w:pPr>
       <w:r>
+        <w:lastRenderedPageBreak/>
         <w:t xml:space="preserve">(10 marks) </w:t>
       </w:r>
     </w:p>
@@ -5483,15 +4775,7 @@
         <w:ind w:right="0" w:hanging="480"/>
       </w:pPr>
       <w:r>
-        <w:t xml:space="preserve">KU 2 Identify areas of academic discourse within a specific subject </w:t>
-      </w:r>
-      <w:proofErr w:type="gramStart"/>
-      <w:r>
-        <w:t>area</w:t>
-      </w:r>
-      <w:proofErr w:type="gramEnd"/>
-      <w:r>
-        <w:t xml:space="preserve"> </w:t>
+        <w:t xml:space="preserve">KU 2 Identify areas of academic discourse within a specific subject area </w:t>
       </w:r>
     </w:p>
     <w:p>
@@ -5504,15 +4788,7 @@
         <w:ind w:right="0" w:hanging="480"/>
       </w:pPr>
       <w:r>
-        <w:t xml:space="preserve">KU 6 Identify a valid number of research papers in a given subject area that are related to own </w:t>
-      </w:r>
-      <w:proofErr w:type="gramStart"/>
-      <w:r>
-        <w:t>project</w:t>
-      </w:r>
-      <w:proofErr w:type="gramEnd"/>
-      <w:r>
-        <w:t xml:space="preserve"> </w:t>
+        <w:t xml:space="preserve">KU 6 Identify a valid number of research papers in a given subject area that are related to own project </w:t>
       </w:r>
     </w:p>
     <w:tbl>
@@ -5743,21 +5019,19 @@
               <w:rPr>
                 <w:sz w:val="20"/>
               </w:rPr>
-              <w:t xml:space="preserve">Three purpose statements are mentioned and cited correctly based on the correct research papers and are the correct purpose statements for the research model being used.in the papers </w:t>
-            </w:r>
-            <w:proofErr w:type="gramStart"/>
+              <w:t>Three purpose statements are mentioned and cited correctly based on the correct research papers and are the correct purpose statements for the research model being used</w:t>
+            </w:r>
             <w:r>
               <w:rPr>
                 <w:sz w:val="20"/>
               </w:rPr>
-              <w:t>is</w:t>
-            </w:r>
-            <w:proofErr w:type="gramEnd"/>
+              <w:t xml:space="preserve"> </w:t>
+            </w:r>
             <w:r>
               <w:rPr>
                 <w:sz w:val="20"/>
               </w:rPr>
-              <w:t xml:space="preserve"> referenced. </w:t>
+              <w:t xml:space="preserve">in the papers is referenced. </w:t>
             </w:r>
             <w:r>
               <w:rPr>
@@ -5836,15 +5110,7 @@
         <w:t>– an independent variable is an “object” that is fully independent of any other factor. For example</w:t>
       </w:r>
       <w:r>
-        <w:t xml:space="preserve">, a movies age </w:t>
-      </w:r>
-      <w:proofErr w:type="gramStart"/>
-      <w:r>
-        <w:t>won’t</w:t>
-      </w:r>
-      <w:proofErr w:type="gramEnd"/>
-      <w:r>
-        <w:t xml:space="preserve"> change based on how many movie reviews they </w:t>
+        <w:t xml:space="preserve">, a movies age won’t change based on how many movie reviews they </w:t>
       </w:r>
       <w:r>
         <w:t xml:space="preserve">have. An algorithm is also considered an independent variable. </w:t>
@@ -5913,15 +5179,7 @@
         <w:t xml:space="preserve"> </w:t>
       </w:r>
       <w:r>
-        <w:t xml:space="preserve">– External validity I believe is the feedback given to by a third party of one’s research. Possibly someone who </w:t>
-      </w:r>
-      <w:proofErr w:type="gramStart"/>
-      <w:r>
-        <w:t>is able to</w:t>
-      </w:r>
-      <w:proofErr w:type="gramEnd"/>
-      <w:r>
-        <w:t xml:space="preserve"> validate if the work created is valid. For example, our work will be externally tested by third party sources and given the appropriate feedback based on results and academic research.</w:t>
+        <w:t>– External validity I believe is the feedback given to by a third party of one’s research. Possibly someone who is able to validate if the work created is valid. For example, our work will be externally tested by third party sources and given the appropriate feedback based on results and academic research.</w:t>
       </w:r>
     </w:p>
     <w:p>
@@ -5946,15 +5204,7 @@
         <w:t>–</w:t>
       </w:r>
       <w:r>
-        <w:t xml:space="preserve"> There exists different types of sampling methods. I believe sampling has to do with a group of objects or people that are taken from a larger amount of population. For </w:t>
-      </w:r>
-      <w:proofErr w:type="gramStart"/>
-      <w:r>
-        <w:t>example</w:t>
-      </w:r>
-      <w:proofErr w:type="gramEnd"/>
-      <w:r>
-        <w:t xml:space="preserve"> a poll.</w:t>
+        <w:t xml:space="preserve"> There exists different types of sampling methods. I believe sampling has to do with a group of objects or people that are taken from a larger amount of population. For example a poll.</w:t>
       </w:r>
     </w:p>
     <w:p>
@@ -5976,15 +5226,7 @@
         <w:t xml:space="preserve"> </w:t>
       </w:r>
       <w:r>
-        <w:t xml:space="preserve">– Coding I believe is </w:t>
-      </w:r>
-      <w:proofErr w:type="gramStart"/>
-      <w:r>
-        <w:t>fairly straight</w:t>
-      </w:r>
-      <w:proofErr w:type="gramEnd"/>
-      <w:r>
-        <w:t xml:space="preserve"> forward. It is the bulk of code that makes up our experimental project. For example, the code that makes up a sentiment review classifier. This includes, the dataset being used, cleaned, and tested.</w:t>
+        <w:t>– Coding I believe is fairly straight forward. It is the bulk of code that makes up our experimental project. For example, the code that makes up a sentiment review classifier. This includes, the dataset being used, cleaned, and tested.</w:t>
       </w:r>
     </w:p>
     <w:p>
@@ -6009,16 +5251,11 @@
         <w:t>–</w:t>
       </w:r>
       <w:r>
-        <w:t xml:space="preserve"> Triangulation is when we mix different research methods. In my scenario, I am mixing different techniques to see whether it would affect a classifier in a positive </w:t>
-      </w:r>
-      <w:proofErr w:type="gramStart"/>
-      <w:r>
-        <w:t>manne</w:t>
+        <w:t xml:space="preserve"> Triangulation is when we mix different research methods. In my scenario, I am mixing different techniques to see whether it would affect a classifier in a positive manne</w:t>
       </w:r>
       <w:r>
         <w:t>r</w:t>
       </w:r>
-      <w:proofErr w:type="gramEnd"/>
     </w:p>
     <w:p>
       <w:pPr>
@@ -6053,15 +5290,7 @@
         <w:ind w:right="0" w:hanging="480"/>
       </w:pPr>
       <w:r>
-        <w:t xml:space="preserve">KU 7 Indicate how results may be presented in the context of own </w:t>
-      </w:r>
-      <w:proofErr w:type="gramStart"/>
-      <w:r>
-        <w:t>documentation</w:t>
-      </w:r>
-      <w:proofErr w:type="gramEnd"/>
-      <w:r>
-        <w:t xml:space="preserve"> </w:t>
+        <w:t xml:space="preserve">KU 7 Indicate how results may be presented in the context of own documentation </w:t>
       </w:r>
     </w:p>
     <w:p>
@@ -6073,15 +5302,7 @@
         <w:ind w:right="0" w:hanging="480"/>
       </w:pPr>
       <w:r>
-        <w:t xml:space="preserve">AA 3 Assess collected information related to the implementation of the research process of own </w:t>
-      </w:r>
-      <w:proofErr w:type="gramStart"/>
-      <w:r>
-        <w:t>project</w:t>
-      </w:r>
-      <w:proofErr w:type="gramEnd"/>
-      <w:r>
-        <w:t xml:space="preserve"> </w:t>
+        <w:t xml:space="preserve">AA 3 Assess collected information related to the implementation of the research process of own project </w:t>
       </w:r>
     </w:p>
     <w:p>
@@ -6094,15 +5315,7 @@
         <w:ind w:right="0" w:hanging="480"/>
       </w:pPr>
       <w:r>
-        <w:t xml:space="preserve">AA 4 Present different research perspective in chosen subject area for a </w:t>
-      </w:r>
-      <w:proofErr w:type="gramStart"/>
-      <w:r>
-        <w:t>project</w:t>
-      </w:r>
-      <w:proofErr w:type="gramEnd"/>
-      <w:r>
-        <w:t xml:space="preserve"> </w:t>
+        <w:t xml:space="preserve">AA 4 Present different research perspective in chosen subject area for a project </w:t>
       </w:r>
     </w:p>
     <w:tbl>
@@ -6393,15 +5606,7 @@
         <w:ind w:right="0" w:hanging="480"/>
       </w:pPr>
       <w:r>
-        <w:t xml:space="preserve">How did the methodology change </w:t>
-      </w:r>
-      <w:proofErr w:type="gramStart"/>
-      <w:r>
-        <w:t>based</w:t>
-      </w:r>
-      <w:proofErr w:type="gramEnd"/>
-      <w:r>
-        <w:t xml:space="preserve"> on the literature review? </w:t>
+        <w:t xml:space="preserve">How did the methodology change based on the literature review? </w:t>
       </w:r>
     </w:p>
     <w:p>
@@ -6673,15 +5878,7 @@
         <w:ind w:right="0" w:hanging="480"/>
       </w:pPr>
       <w:r>
-        <w:t xml:space="preserve">SE 1 Appraise how results are collected by the majority of researchers in own chosen subject </w:t>
-      </w:r>
-      <w:proofErr w:type="gramStart"/>
-      <w:r>
-        <w:t>area</w:t>
-      </w:r>
-      <w:proofErr w:type="gramEnd"/>
-      <w:r>
-        <w:t xml:space="preserve"> </w:t>
+        <w:t xml:space="preserve">SE 1 Appraise how results are collected by the majority of researchers in own chosen subject area </w:t>
       </w:r>
     </w:p>
     <w:p>
@@ -6693,15 +5890,7 @@
         <w:ind w:right="0" w:hanging="480"/>
       </w:pPr>
       <w:r>
-        <w:t xml:space="preserve">SE 2 Create a valid set of results based on collected data for own </w:t>
-      </w:r>
-      <w:proofErr w:type="gramStart"/>
-      <w:r>
-        <w:t>project</w:t>
-      </w:r>
-      <w:proofErr w:type="gramEnd"/>
-      <w:r>
-        <w:t xml:space="preserve"> </w:t>
+        <w:t xml:space="preserve">SE 2 Create a valid set of results based on collected data for own project </w:t>
       </w:r>
     </w:p>
     <w:p>
@@ -6714,15 +5903,7 @@
         <w:ind w:right="0" w:hanging="480"/>
       </w:pPr>
       <w:r>
-        <w:t xml:space="preserve">SE 3 Derive conclusions from valid scientific data correctly to determine results of own </w:t>
-      </w:r>
-      <w:proofErr w:type="gramStart"/>
-      <w:r>
-        <w:t>project</w:t>
-      </w:r>
-      <w:proofErr w:type="gramEnd"/>
-      <w:r>
-        <w:t xml:space="preserve"> </w:t>
+        <w:t xml:space="preserve">SE 3 Derive conclusions from valid scientific data correctly to determine results of own project </w:t>
       </w:r>
     </w:p>
     <w:p>
@@ -7743,6 +6924,95 @@
     </w:lvl>
   </w:abstractNum>
   <w:abstractNum w:abstractNumId="2" w15:restartNumberingAfterBreak="0">
+    <w:nsid w:val="17AF4B61"/>
+    <w:multiLevelType w:val="hybridMultilevel"/>
+    <w:tmpl w:val="E2124CB2"/>
+    <w:lvl w:ilvl="0" w:tplc="2292BDDA">
+      <w:start w:val="1"/>
+      <w:numFmt w:val="decimal"/>
+      <w:lvlText w:val="%1)"/>
+      <w:lvlJc w:val="left"/>
+      <w:pPr>
+        <w:ind w:left="1080" w:hanging="360"/>
+      </w:pPr>
+      <w:rPr>
+        <w:rFonts w:hint="default"/>
+      </w:rPr>
+    </w:lvl>
+    <w:lvl w:ilvl="1" w:tplc="08090019" w:tentative="1">
+      <w:start w:val="1"/>
+      <w:numFmt w:val="lowerLetter"/>
+      <w:lvlText w:val="%2."/>
+      <w:lvlJc w:val="left"/>
+      <w:pPr>
+        <w:ind w:left="1800" w:hanging="360"/>
+      </w:pPr>
+    </w:lvl>
+    <w:lvl w:ilvl="2" w:tplc="0809001B" w:tentative="1">
+      <w:start w:val="1"/>
+      <w:numFmt w:val="lowerRoman"/>
+      <w:lvlText w:val="%3."/>
+      <w:lvlJc w:val="right"/>
+      <w:pPr>
+        <w:ind w:left="2520" w:hanging="180"/>
+      </w:pPr>
+    </w:lvl>
+    <w:lvl w:ilvl="3" w:tplc="0809000F" w:tentative="1">
+      <w:start w:val="1"/>
+      <w:numFmt w:val="decimal"/>
+      <w:lvlText w:val="%4."/>
+      <w:lvlJc w:val="left"/>
+      <w:pPr>
+        <w:ind w:left="3240" w:hanging="360"/>
+      </w:pPr>
+    </w:lvl>
+    <w:lvl w:ilvl="4" w:tplc="08090019" w:tentative="1">
+      <w:start w:val="1"/>
+      <w:numFmt w:val="lowerLetter"/>
+      <w:lvlText w:val="%5."/>
+      <w:lvlJc w:val="left"/>
+      <w:pPr>
+        <w:ind w:left="3960" w:hanging="360"/>
+      </w:pPr>
+    </w:lvl>
+    <w:lvl w:ilvl="5" w:tplc="0809001B" w:tentative="1">
+      <w:start w:val="1"/>
+      <w:numFmt w:val="lowerRoman"/>
+      <w:lvlText w:val="%6."/>
+      <w:lvlJc w:val="right"/>
+      <w:pPr>
+        <w:ind w:left="4680" w:hanging="180"/>
+      </w:pPr>
+    </w:lvl>
+    <w:lvl w:ilvl="6" w:tplc="0809000F" w:tentative="1">
+      <w:start w:val="1"/>
+      <w:numFmt w:val="decimal"/>
+      <w:lvlText w:val="%7."/>
+      <w:lvlJc w:val="left"/>
+      <w:pPr>
+        <w:ind w:left="5400" w:hanging="360"/>
+      </w:pPr>
+    </w:lvl>
+    <w:lvl w:ilvl="7" w:tplc="08090019" w:tentative="1">
+      <w:start w:val="1"/>
+      <w:numFmt w:val="lowerLetter"/>
+      <w:lvlText w:val="%8."/>
+      <w:lvlJc w:val="left"/>
+      <w:pPr>
+        <w:ind w:left="6120" w:hanging="360"/>
+      </w:pPr>
+    </w:lvl>
+    <w:lvl w:ilvl="8" w:tplc="0809001B" w:tentative="1">
+      <w:start w:val="1"/>
+      <w:numFmt w:val="lowerRoman"/>
+      <w:lvlText w:val="%9."/>
+      <w:lvlJc w:val="right"/>
+      <w:pPr>
+        <w:ind w:left="6840" w:hanging="180"/>
+      </w:pPr>
+    </w:lvl>
+  </w:abstractNum>
+  <w:abstractNum w:abstractNumId="3" w15:restartNumberingAfterBreak="0">
     <w:nsid w:val="18C038C2"/>
     <w:multiLevelType w:val="hybridMultilevel"/>
     <w:tmpl w:val="671AE0A4"/>
@@ -7954,7 +7224,7 @@
       </w:rPr>
     </w:lvl>
   </w:abstractNum>
-  <w:abstractNum w:abstractNumId="3" w15:restartNumberingAfterBreak="0">
+  <w:abstractNum w:abstractNumId="4" w15:restartNumberingAfterBreak="0">
     <w:nsid w:val="2A554A6E"/>
     <w:multiLevelType w:val="hybridMultilevel"/>
     <w:tmpl w:val="35EC1204"/>
@@ -8166,7 +7436,7 @@
       </w:rPr>
     </w:lvl>
   </w:abstractNum>
-  <w:abstractNum w:abstractNumId="4" w15:restartNumberingAfterBreak="0">
+  <w:abstractNum w:abstractNumId="5" w15:restartNumberingAfterBreak="0">
     <w:nsid w:val="2E262201"/>
     <w:multiLevelType w:val="hybridMultilevel"/>
     <w:tmpl w:val="80C2278E"/>
@@ -8378,7 +7648,96 @@
       </w:rPr>
     </w:lvl>
   </w:abstractNum>
-  <w:abstractNum w:abstractNumId="5" w15:restartNumberingAfterBreak="0">
+  <w:abstractNum w:abstractNumId="6" w15:restartNumberingAfterBreak="0">
+    <w:nsid w:val="343E5C73"/>
+    <w:multiLevelType w:val="hybridMultilevel"/>
+    <w:tmpl w:val="BD6C5D8A"/>
+    <w:lvl w:ilvl="0" w:tplc="08090011">
+      <w:start w:val="1"/>
+      <w:numFmt w:val="decimal"/>
+      <w:lvlText w:val="%1)"/>
+      <w:lvlJc w:val="left"/>
+      <w:pPr>
+        <w:ind w:left="720" w:hanging="360"/>
+      </w:pPr>
+      <w:rPr>
+        <w:rFonts w:hint="default"/>
+      </w:rPr>
+    </w:lvl>
+    <w:lvl w:ilvl="1" w:tplc="08090019" w:tentative="1">
+      <w:start w:val="1"/>
+      <w:numFmt w:val="lowerLetter"/>
+      <w:lvlText w:val="%2."/>
+      <w:lvlJc w:val="left"/>
+      <w:pPr>
+        <w:ind w:left="1440" w:hanging="360"/>
+      </w:pPr>
+    </w:lvl>
+    <w:lvl w:ilvl="2" w:tplc="0809001B" w:tentative="1">
+      <w:start w:val="1"/>
+      <w:numFmt w:val="lowerRoman"/>
+      <w:lvlText w:val="%3."/>
+      <w:lvlJc w:val="right"/>
+      <w:pPr>
+        <w:ind w:left="2160" w:hanging="180"/>
+      </w:pPr>
+    </w:lvl>
+    <w:lvl w:ilvl="3" w:tplc="0809000F" w:tentative="1">
+      <w:start w:val="1"/>
+      <w:numFmt w:val="decimal"/>
+      <w:lvlText w:val="%4."/>
+      <w:lvlJc w:val="left"/>
+      <w:pPr>
+        <w:ind w:left="2880" w:hanging="360"/>
+      </w:pPr>
+    </w:lvl>
+    <w:lvl w:ilvl="4" w:tplc="08090019" w:tentative="1">
+      <w:start w:val="1"/>
+      <w:numFmt w:val="lowerLetter"/>
+      <w:lvlText w:val="%5."/>
+      <w:lvlJc w:val="left"/>
+      <w:pPr>
+        <w:ind w:left="3600" w:hanging="360"/>
+      </w:pPr>
+    </w:lvl>
+    <w:lvl w:ilvl="5" w:tplc="0809001B" w:tentative="1">
+      <w:start w:val="1"/>
+      <w:numFmt w:val="lowerRoman"/>
+      <w:lvlText w:val="%6."/>
+      <w:lvlJc w:val="right"/>
+      <w:pPr>
+        <w:ind w:left="4320" w:hanging="180"/>
+      </w:pPr>
+    </w:lvl>
+    <w:lvl w:ilvl="6" w:tplc="0809000F" w:tentative="1">
+      <w:start w:val="1"/>
+      <w:numFmt w:val="decimal"/>
+      <w:lvlText w:val="%7."/>
+      <w:lvlJc w:val="left"/>
+      <w:pPr>
+        <w:ind w:left="5040" w:hanging="360"/>
+      </w:pPr>
+    </w:lvl>
+    <w:lvl w:ilvl="7" w:tplc="08090019" w:tentative="1">
+      <w:start w:val="1"/>
+      <w:numFmt w:val="lowerLetter"/>
+      <w:lvlText w:val="%8."/>
+      <w:lvlJc w:val="left"/>
+      <w:pPr>
+        <w:ind w:left="5760" w:hanging="360"/>
+      </w:pPr>
+    </w:lvl>
+    <w:lvl w:ilvl="8" w:tplc="0809001B" w:tentative="1">
+      <w:start w:val="1"/>
+      <w:numFmt w:val="lowerRoman"/>
+      <w:lvlText w:val="%9."/>
+      <w:lvlJc w:val="right"/>
+      <w:pPr>
+        <w:ind w:left="6480" w:hanging="180"/>
+      </w:pPr>
+    </w:lvl>
+  </w:abstractNum>
+  <w:abstractNum w:abstractNumId="7" w15:restartNumberingAfterBreak="0">
     <w:nsid w:val="497C5EB9"/>
     <w:multiLevelType w:val="hybridMultilevel"/>
     <w:tmpl w:val="55FCF4A8"/>
@@ -8590,7 +7949,7 @@
       </w:rPr>
     </w:lvl>
   </w:abstractNum>
-  <w:abstractNum w:abstractNumId="6" w15:restartNumberingAfterBreak="0">
+  <w:abstractNum w:abstractNumId="8" w15:restartNumberingAfterBreak="0">
     <w:nsid w:val="4F8D0E2D"/>
     <w:multiLevelType w:val="hybridMultilevel"/>
     <w:tmpl w:val="BD6C5D8A"/>
@@ -8679,7 +8038,7 @@
       </w:pPr>
     </w:lvl>
   </w:abstractNum>
-  <w:abstractNum w:abstractNumId="7" w15:restartNumberingAfterBreak="0">
+  <w:abstractNum w:abstractNumId="9" w15:restartNumberingAfterBreak="0">
     <w:nsid w:val="502C5D79"/>
     <w:multiLevelType w:val="hybridMultilevel"/>
     <w:tmpl w:val="769A65B6"/>
@@ -8891,7 +8250,7 @@
       </w:rPr>
     </w:lvl>
   </w:abstractNum>
-  <w:abstractNum w:abstractNumId="8" w15:restartNumberingAfterBreak="0">
+  <w:abstractNum w:abstractNumId="10" w15:restartNumberingAfterBreak="0">
     <w:nsid w:val="5F446BA1"/>
     <w:multiLevelType w:val="hybridMultilevel"/>
     <w:tmpl w:val="BF28E074"/>
@@ -9103,7 +8462,7 @@
       </w:rPr>
     </w:lvl>
   </w:abstractNum>
-  <w:abstractNum w:abstractNumId="9" w15:restartNumberingAfterBreak="0">
+  <w:abstractNum w:abstractNumId="11" w15:restartNumberingAfterBreak="0">
     <w:nsid w:val="6C41374C"/>
     <w:multiLevelType w:val="hybridMultilevel"/>
     <w:tmpl w:val="16E4698E"/>
@@ -9315,7 +8674,7 @@
       </w:rPr>
     </w:lvl>
   </w:abstractNum>
-  <w:abstractNum w:abstractNumId="10" w15:restartNumberingAfterBreak="0">
+  <w:abstractNum w:abstractNumId="12" w15:restartNumberingAfterBreak="0">
     <w:nsid w:val="6CE60BC1"/>
     <w:multiLevelType w:val="hybridMultilevel"/>
     <w:tmpl w:val="35EC1204"/>
@@ -9527,7 +8886,7 @@
       </w:rPr>
     </w:lvl>
   </w:abstractNum>
-  <w:abstractNum w:abstractNumId="11" w15:restartNumberingAfterBreak="0">
+  <w:abstractNum w:abstractNumId="13" w15:restartNumberingAfterBreak="0">
     <w:nsid w:val="70A66607"/>
     <w:multiLevelType w:val="hybridMultilevel"/>
     <w:tmpl w:val="E15A0006"/>
@@ -9739,7 +9098,96 @@
       </w:rPr>
     </w:lvl>
   </w:abstractNum>
-  <w:abstractNum w:abstractNumId="12" w15:restartNumberingAfterBreak="0">
+  <w:abstractNum w:abstractNumId="14" w15:restartNumberingAfterBreak="0">
+    <w:nsid w:val="76A20297"/>
+    <w:multiLevelType w:val="hybridMultilevel"/>
+    <w:tmpl w:val="5E681636"/>
+    <w:lvl w:ilvl="0" w:tplc="08090011">
+      <w:start w:val="1"/>
+      <w:numFmt w:val="decimal"/>
+      <w:lvlText w:val="%1)"/>
+      <w:lvlJc w:val="left"/>
+      <w:pPr>
+        <w:ind w:left="720" w:hanging="360"/>
+      </w:pPr>
+      <w:rPr>
+        <w:rFonts w:hint="default"/>
+      </w:rPr>
+    </w:lvl>
+    <w:lvl w:ilvl="1" w:tplc="08090019" w:tentative="1">
+      <w:start w:val="1"/>
+      <w:numFmt w:val="lowerLetter"/>
+      <w:lvlText w:val="%2."/>
+      <w:lvlJc w:val="left"/>
+      <w:pPr>
+        <w:ind w:left="1440" w:hanging="360"/>
+      </w:pPr>
+    </w:lvl>
+    <w:lvl w:ilvl="2" w:tplc="0809001B" w:tentative="1">
+      <w:start w:val="1"/>
+      <w:numFmt w:val="lowerRoman"/>
+      <w:lvlText w:val="%3."/>
+      <w:lvlJc w:val="right"/>
+      <w:pPr>
+        <w:ind w:left="2160" w:hanging="180"/>
+      </w:pPr>
+    </w:lvl>
+    <w:lvl w:ilvl="3" w:tplc="0809000F" w:tentative="1">
+      <w:start w:val="1"/>
+      <w:numFmt w:val="decimal"/>
+      <w:lvlText w:val="%4."/>
+      <w:lvlJc w:val="left"/>
+      <w:pPr>
+        <w:ind w:left="2880" w:hanging="360"/>
+      </w:pPr>
+    </w:lvl>
+    <w:lvl w:ilvl="4" w:tplc="08090019" w:tentative="1">
+      <w:start w:val="1"/>
+      <w:numFmt w:val="lowerLetter"/>
+      <w:lvlText w:val="%5."/>
+      <w:lvlJc w:val="left"/>
+      <w:pPr>
+        <w:ind w:left="3600" w:hanging="360"/>
+      </w:pPr>
+    </w:lvl>
+    <w:lvl w:ilvl="5" w:tplc="0809001B" w:tentative="1">
+      <w:start w:val="1"/>
+      <w:numFmt w:val="lowerRoman"/>
+      <w:lvlText w:val="%6."/>
+      <w:lvlJc w:val="right"/>
+      <w:pPr>
+        <w:ind w:left="4320" w:hanging="180"/>
+      </w:pPr>
+    </w:lvl>
+    <w:lvl w:ilvl="6" w:tplc="0809000F" w:tentative="1">
+      <w:start w:val="1"/>
+      <w:numFmt w:val="decimal"/>
+      <w:lvlText w:val="%7."/>
+      <w:lvlJc w:val="left"/>
+      <w:pPr>
+        <w:ind w:left="5040" w:hanging="360"/>
+      </w:pPr>
+    </w:lvl>
+    <w:lvl w:ilvl="7" w:tplc="08090019" w:tentative="1">
+      <w:start w:val="1"/>
+      <w:numFmt w:val="lowerLetter"/>
+      <w:lvlText w:val="%8."/>
+      <w:lvlJc w:val="left"/>
+      <w:pPr>
+        <w:ind w:left="5760" w:hanging="360"/>
+      </w:pPr>
+    </w:lvl>
+    <w:lvl w:ilvl="8" w:tplc="0809001B" w:tentative="1">
+      <w:start w:val="1"/>
+      <w:numFmt w:val="lowerRoman"/>
+      <w:lvlText w:val="%9."/>
+      <w:lvlJc w:val="right"/>
+      <w:pPr>
+        <w:ind w:left="6480" w:hanging="180"/>
+      </w:pPr>
+    </w:lvl>
+  </w:abstractNum>
+  <w:abstractNum w:abstractNumId="15" w15:restartNumberingAfterBreak="0">
     <w:nsid w:val="772E024B"/>
     <w:multiLevelType w:val="hybridMultilevel"/>
     <w:tmpl w:val="32F0ACC2"/>
@@ -9951,7 +9399,7 @@
       </w:rPr>
     </w:lvl>
   </w:abstractNum>
-  <w:abstractNum w:abstractNumId="13" w15:restartNumberingAfterBreak="0">
+  <w:abstractNum w:abstractNumId="16" w15:restartNumberingAfterBreak="0">
     <w:nsid w:val="78E24C42"/>
     <w:multiLevelType w:val="hybridMultilevel"/>
     <w:tmpl w:val="81BEF5A0"/>
@@ -10164,7 +9612,7 @@
     </w:lvl>
   </w:abstractNum>
   <w:num w:numId="1">
-    <w:abstractNumId w:val="9"/>
+    <w:abstractNumId w:val="11"/>
   </w:num>
   <w:num w:numId="2">
     <w:abstractNumId w:val="1"/>
@@ -10173,37 +9621,46 @@
     <w:abstractNumId w:val="0"/>
   </w:num>
   <w:num w:numId="4">
+    <w:abstractNumId w:val="5"/>
+  </w:num>
+  <w:num w:numId="5">
     <w:abstractNumId w:val="4"/>
   </w:num>
-  <w:num w:numId="5">
+  <w:num w:numId="6">
+    <w:abstractNumId w:val="16"/>
+  </w:num>
+  <w:num w:numId="7">
+    <w:abstractNumId w:val="13"/>
+  </w:num>
+  <w:num w:numId="8">
+    <w:abstractNumId w:val="7"/>
+  </w:num>
+  <w:num w:numId="9">
+    <w:abstractNumId w:val="15"/>
+  </w:num>
+  <w:num w:numId="10">
+    <w:abstractNumId w:val="10"/>
+  </w:num>
+  <w:num w:numId="11">
+    <w:abstractNumId w:val="9"/>
+  </w:num>
+  <w:num w:numId="12">
     <w:abstractNumId w:val="3"/>
   </w:num>
-  <w:num w:numId="6">
-    <w:abstractNumId w:val="13"/>
+  <w:num w:numId="13">
+    <w:abstractNumId w:val="8"/>
   </w:num>
-  <w:num w:numId="7">
-    <w:abstractNumId w:val="11"/>
-  </w:num>
-  <w:num w:numId="8">
-    <w:abstractNumId w:val="5"/>
-  </w:num>
-  <w:num w:numId="9">
+  <w:num w:numId="14">
     <w:abstractNumId w:val="12"/>
   </w:num>
-  <w:num w:numId="10">
-    <w:abstractNumId w:val="8"/>
-  </w:num>
-  <w:num w:numId="11">
-    <w:abstractNumId w:val="7"/>
-  </w:num>
-  <w:num w:numId="12">
-    <w:abstractNumId w:val="2"/>
-  </w:num>
-  <w:num w:numId="13">
+  <w:num w:numId="15">
     <w:abstractNumId w:val="6"/>
   </w:num>
-  <w:num w:numId="14">
-    <w:abstractNumId w:val="10"/>
+  <w:num w:numId="16">
+    <w:abstractNumId w:val="14"/>
+  </w:num>
+  <w:num w:numId="17">
+    <w:abstractNumId w:val="2"/>
   </w:num>
 </w:numbering>
 </file>

</xml_diff>

<commit_message>
Task 2 ethics complete
</commit_message>
<xml_diff>
--- a/Mark D'agostino.docx
+++ b/Mark D'agostino.docx
@@ -2525,9 +2525,6 @@
         <w:ind w:left="-5"/>
       </w:pPr>
       <w:r>
-        <w:rPr>
-          <w:highlight w:val="green"/>
-        </w:rPr>
         <w:t>Task 1 - Concept mapping</w:t>
       </w:r>
       <w:r>
@@ -3549,7 +3546,25 @@
       </w:r>
     </w:p>
     <w:p/>
-    <w:p/>
+    <w:p>
+      <w:pPr>
+        <w:rPr>
+          <w:u w:val="single"/>
+        </w:rPr>
+      </w:pPr>
+      <w:r>
+        <w:rPr>
+          <w:u w:val="single"/>
+        </w:rPr>
+        <w:t>Limitations</w:t>
+      </w:r>
+      <w:r>
+        <w:rPr>
+          <w:u w:val="single"/>
+        </w:rPr>
+        <w:t>:</w:t>
+      </w:r>
+    </w:p>
     <w:p/>
     <w:p>
       <w:pPr>
@@ -3582,11 +3597,9 @@
       <w:r>
         <w:t xml:space="preserve">a classifier is able to improve from the use of different text </w:t>
       </w:r>
-      <w:proofErr w:type="spellStart"/>
-      <w:r>
-        <w:t>pre processing</w:t>
-      </w:r>
-      <w:proofErr w:type="spellEnd"/>
+      <w:r>
+        <w:t>pre-processing</w:t>
+      </w:r>
       <w:r>
         <w:t xml:space="preserve"> techniques, the literature review heavily relies on the research of text pre-processing and vectorization techniques. </w:t>
       </w:r>
@@ -3821,6 +3834,627 @@
     </w:p>
     <w:p>
       <w:pPr>
+        <w:rPr>
+          <w:u w:val="single"/>
+        </w:rPr>
+      </w:pPr>
+      <w:r>
+        <w:rPr>
+          <w:u w:val="single"/>
+        </w:rPr>
+        <w:lastRenderedPageBreak/>
+        <w:t>Ethics</w:t>
+      </w:r>
+      <w:r>
+        <w:rPr>
+          <w:u w:val="single"/>
+        </w:rPr>
+        <w:t xml:space="preserve">: </w:t>
+      </w:r>
+    </w:p>
+    <w:p>
+      <w:pPr>
+        <w:rPr>
+          <w:u w:val="single"/>
+        </w:rPr>
+      </w:pPr>
+    </w:p>
+    <w:p>
+      <w:pPr>
+        <w:rPr>
+          <w:rFonts w:asciiTheme="minorHAnsi" w:eastAsiaTheme="minorHAnsi" w:hAnsiTheme="minorHAnsi" w:cstheme="minorBidi"/>
+          <w:color w:val="auto"/>
+          <w:sz w:val="22"/>
+        </w:rPr>
+      </w:pPr>
+      <w:proofErr w:type="spellStart"/>
+      <w:r>
+        <w:t>Cresswell</w:t>
+      </w:r>
+      <w:proofErr w:type="spellEnd"/>
+      <w:r>
+        <w:t xml:space="preserve"> states that p</w:t>
+      </w:r>
+      <w:r>
+        <w:t xml:space="preserve">rior to commencing the study, the researcher needs to consider the code of ethics. </w:t>
+      </w:r>
+      <w:r>
+        <w:t>This is why a</w:t>
+      </w:r>
+      <w:r>
+        <w:t>t the</w:t>
+      </w:r>
+      <w:r>
+        <w:t xml:space="preserve"> beginning of any research </w:t>
+      </w:r>
+      <w:proofErr w:type="gramStart"/>
+      <w:r>
+        <w:t>study</w:t>
+      </w:r>
+      <w:r>
+        <w:t>,</w:t>
+      </w:r>
+      <w:proofErr w:type="gramEnd"/>
+      <w:r>
+        <w:t xml:space="preserve"> several considerations need to be taken. </w:t>
+      </w:r>
+      <w:r>
+        <w:t>In my case</w:t>
+      </w:r>
+      <w:r>
+        <w:t xml:space="preserve">, </w:t>
+      </w:r>
+      <w:r>
+        <w:t xml:space="preserve">a proposal </w:t>
+      </w:r>
+      <w:r>
+        <w:t xml:space="preserve">was </w:t>
+      </w:r>
+      <w:r>
+        <w:t>created</w:t>
+      </w:r>
+      <w:r>
+        <w:t xml:space="preserve">. The proposal </w:t>
+      </w:r>
+      <w:r>
+        <w:t>includes the hypothesis and research questions</w:t>
+      </w:r>
+      <w:r>
+        <w:t xml:space="preserve"> of the research. The</w:t>
+      </w:r>
+      <w:r>
+        <w:t xml:space="preserve"> </w:t>
+      </w:r>
+      <w:r>
+        <w:t>t</w:t>
+      </w:r>
+      <w:r>
+        <w:t>ype of the study</w:t>
+      </w:r>
+      <w:r>
+        <w:t>,</w:t>
+      </w:r>
+      <w:r>
+        <w:t xml:space="preserve"> s</w:t>
+      </w:r>
+      <w:r>
+        <w:t>u</w:t>
+      </w:r>
+      <w:r>
+        <w:t xml:space="preserve">ch as quantitative, </w:t>
+      </w:r>
+      <w:proofErr w:type="gramStart"/>
+      <w:r>
+        <w:t>qualitative</w:t>
+      </w:r>
+      <w:proofErr w:type="gramEnd"/>
+      <w:r>
+        <w:t xml:space="preserve"> </w:t>
+      </w:r>
+      <w:r>
+        <w:t>or mixed</w:t>
+      </w:r>
+      <w:r>
+        <w:t xml:space="preserve">, a mock-up of the </w:t>
+      </w:r>
+      <w:r>
+        <w:t>literature</w:t>
+      </w:r>
+      <w:r>
+        <w:t xml:space="preserve"> review</w:t>
+      </w:r>
+      <w:r>
+        <w:t>,</w:t>
+      </w:r>
+      <w:r>
+        <w:t xml:space="preserve"> a brief overview</w:t>
+      </w:r>
+      <w:r>
+        <w:t xml:space="preserve"> </w:t>
+      </w:r>
+      <w:r>
+        <w:t xml:space="preserve">of the research </w:t>
+      </w:r>
+      <w:r>
+        <w:t>design</w:t>
+      </w:r>
+      <w:r>
+        <w:t xml:space="preserve"> which includes the methodology</w:t>
+      </w:r>
+      <w:r>
+        <w:t xml:space="preserve"> and</w:t>
+      </w:r>
+      <w:r>
+        <w:t xml:space="preserve"> arguably one of the most important section</w:t>
+      </w:r>
+      <w:r>
+        <w:t>s</w:t>
+      </w:r>
+      <w:r>
+        <w:t>,</w:t>
+      </w:r>
+      <w:r>
+        <w:t xml:space="preserve"> any potential ethical issues which can </w:t>
+      </w:r>
+      <w:r>
+        <w:t xml:space="preserve">arise at any point </w:t>
+      </w:r>
+      <w:r>
+        <w:t>of the research study.</w:t>
+      </w:r>
+      <w:r>
+        <w:t xml:space="preserve"> After the proposal is approved, the research study may start. </w:t>
+      </w:r>
+    </w:p>
+    <w:p/>
+    <w:p>
+      <w:r>
+        <w:t xml:space="preserve">Since in my dissertation we are focusing on the sentiment of text, those of which are being written by consumers and are usually directed towards a company or their relating property. There were several ethical considerations that were taken </w:t>
+      </w:r>
+      <w:proofErr w:type="gramStart"/>
+      <w:r>
+        <w:t>in order to</w:t>
+      </w:r>
+      <w:proofErr w:type="gramEnd"/>
+      <w:r>
+        <w:t xml:space="preserve"> keep both parties involved (Myself and the experimental group) in a beneficial state. Firstly, the study uses two different datasets, both of which are completely public and available on the company’s official platform for research purposes</w:t>
+      </w:r>
+      <w:r>
+        <w:t xml:space="preserve"> and all relating articles were cited according to the platform’s requirements</w:t>
+      </w:r>
+      <w:r>
+        <w:t xml:space="preserve">. </w:t>
+      </w:r>
+    </w:p>
+    <w:p/>
+    <w:p>
+      <w:r>
+        <w:t xml:space="preserve">Creswell refers to analysing data as follows: </w:t>
+      </w:r>
+      <w:r>
+        <w:t xml:space="preserve">When analysing the data, the researcher must avoid going native. </w:t>
+      </w:r>
+      <w:r>
+        <w:t xml:space="preserve">In quantitative research, </w:t>
+      </w:r>
+      <w:r>
+        <w:t>this</w:t>
+      </w:r>
+      <w:r>
+        <w:t xml:space="preserve"> means ignoring data th</w:t>
+      </w:r>
+      <w:r>
+        <w:t>at</w:t>
+      </w:r>
+      <w:r>
+        <w:t xml:space="preserve"> confirms or </w:t>
+      </w:r>
+      <w:r>
+        <w:t xml:space="preserve">otherwise </w:t>
+      </w:r>
+      <w:r>
+        <w:t xml:space="preserve">rejects </w:t>
+      </w:r>
+      <w:r>
+        <w:t xml:space="preserve">any </w:t>
+      </w:r>
+      <w:r>
+        <w:t>personal hypothesis that</w:t>
+      </w:r>
+      <w:r>
+        <w:t xml:space="preserve"> the</w:t>
+      </w:r>
+      <w:r>
+        <w:t xml:space="preserve"> researcher may h</w:t>
+      </w:r>
+      <w:r>
+        <w:t>ave</w:t>
+      </w:r>
+      <w:r>
+        <w:t>. An important note</w:t>
+      </w:r>
+      <w:r>
+        <w:t xml:space="preserve"> they also mention</w:t>
+      </w:r>
+      <w:r>
+        <w:t xml:space="preserve"> is to avoid disclosing only positive results.</w:t>
+      </w:r>
+      <w:r>
+        <w:t xml:space="preserve"> This was found apparent when conducting our literature review, this is because</w:t>
+      </w:r>
+      <w:r>
+        <w:t xml:space="preserve"> It is misleading to withhold important findings or to cast the findings in a positive light to the participants or researchers’ inclinations. </w:t>
+      </w:r>
+      <w:r>
+        <w:t>Finally, another very</w:t>
+      </w:r>
+      <w:r>
+        <w:t xml:space="preserve"> important note is to respect the privacy of participants.</w:t>
+      </w:r>
+    </w:p>
+    <w:p>
+      <w:pPr>
+        <w:ind w:left="0" w:firstLine="0"/>
+      </w:pPr>
+    </w:p>
+    <w:p>
+      <w:r>
+        <w:t>When analysing</w:t>
+      </w:r>
+      <w:r>
+        <w:t xml:space="preserve"> our</w:t>
+      </w:r>
+      <w:r>
+        <w:t xml:space="preserve"> datasets, n</w:t>
+      </w:r>
+      <w:r>
+        <w:t>one of the provided data w</w:t>
+      </w:r>
+      <w:r>
+        <w:t xml:space="preserve">ere </w:t>
+      </w:r>
+      <w:r>
+        <w:t>manipulated in any form</w:t>
+      </w:r>
+      <w:r>
+        <w:t xml:space="preserve">, </w:t>
+      </w:r>
+      <w:r>
+        <w:t>however</w:t>
+      </w:r>
+      <w:r>
+        <w:t xml:space="preserve">, </w:t>
+      </w:r>
+      <w:r>
+        <w:t>despite being public</w:t>
+      </w:r>
+      <w:r>
+        <w:t xml:space="preserve"> some columns were omitted to make sure any</w:t>
+      </w:r>
+      <w:r>
+        <w:t xml:space="preserve"> possible</w:t>
+      </w:r>
+      <w:r>
+        <w:t xml:space="preserve"> exploitation does not occur</w:t>
+      </w:r>
+      <w:r>
+        <w:t xml:space="preserve"> in the interest of both parties</w:t>
+      </w:r>
+      <w:r>
+        <w:t>. T</w:t>
+      </w:r>
+      <w:r>
+        <w:t xml:space="preserve">his includes any public names attached to the reviews, dates, any partner companies and/or any sensitive data which may affect </w:t>
+      </w:r>
+      <w:r>
+        <w:t xml:space="preserve">a consumer or an organisation. The only data needed for </w:t>
+      </w:r>
+      <w:r>
+        <w:t>our</w:t>
+      </w:r>
+      <w:r>
+        <w:t xml:space="preserve"> research was a real review, and its label, being either positive or negative. This was done simply to stay lenient in our research studies goal and in the interest of relating parties. Of course, this has </w:t>
+      </w:r>
+      <w:r>
+        <w:t>its</w:t>
+      </w:r>
+      <w:r>
+        <w:t xml:space="preserve"> disadvantages, for example, certain statistics may not be possible, however it is a necessary step towards a fair research study. </w:t>
+      </w:r>
+    </w:p>
+    <w:p/>
+    <w:p>
+      <w:r>
+        <w:t>For</w:t>
+      </w:r>
+      <w:r>
+        <w:t xml:space="preserve"> evidence, data findings, or conclusion</w:t>
+      </w:r>
+      <w:r>
+        <w:t xml:space="preserve">s, </w:t>
+      </w:r>
+      <w:proofErr w:type="spellStart"/>
+      <w:r>
+        <w:t>Cresswell</w:t>
+      </w:r>
+      <w:proofErr w:type="spellEnd"/>
+      <w:r>
+        <w:t xml:space="preserve"> states that</w:t>
+      </w:r>
+      <w:r>
+        <w:t xml:space="preserve"> researchers need to provide a precise account of the data. This</w:t>
+      </w:r>
+      <w:r>
+        <w:t xml:space="preserve"> </w:t>
+      </w:r>
+      <w:r>
+        <w:t>may require interview</w:t>
+      </w:r>
+      <w:r>
+        <w:t>s for</w:t>
+      </w:r>
+      <w:r>
+        <w:t xml:space="preserve"> the researcher and participants. Plagiarism is prohibited</w:t>
+      </w:r>
+      <w:r>
+        <w:t xml:space="preserve"> and r</w:t>
+      </w:r>
+      <w:r>
+        <w:t xml:space="preserve">esearchers should </w:t>
+      </w:r>
+      <w:r>
+        <w:t xml:space="preserve">always </w:t>
+      </w:r>
+      <w:r>
+        <w:t>give recognition for the work of other</w:t>
+      </w:r>
+      <w:r>
+        <w:t>s. Quotation’s</w:t>
+      </w:r>
+      <w:r>
+        <w:t xml:space="preserve"> mark should </w:t>
+      </w:r>
+      <w:r>
+        <w:t xml:space="preserve">always </w:t>
+      </w:r>
+      <w:r>
+        <w:t xml:space="preserve">show the exact words taken from </w:t>
+      </w:r>
+      <w:r>
+        <w:lastRenderedPageBreak/>
+        <w:t>others. Some participants may</w:t>
+      </w:r>
+      <w:r>
+        <w:t xml:space="preserve"> also</w:t>
+      </w:r>
+      <w:r>
+        <w:t xml:space="preserve"> want their identity to remain confidential</w:t>
+      </w:r>
+      <w:r>
+        <w:t xml:space="preserve"> and this should always be respected</w:t>
+      </w:r>
+      <w:r>
+        <w:t>.</w:t>
+      </w:r>
+      <w:r>
+        <w:t xml:space="preserve"> </w:t>
+      </w:r>
+      <w:r>
+        <w:t>When reporting</w:t>
+      </w:r>
+      <w:r>
+        <w:t xml:space="preserve"> results,</w:t>
+      </w:r>
+      <w:r>
+        <w:t xml:space="preserve"> the communication must be clear and straightforward.</w:t>
+      </w:r>
+      <w:r>
+        <w:t xml:space="preserve"> L</w:t>
+      </w:r>
+      <w:r>
+        <w:t xml:space="preserve">anguage must not include words against </w:t>
+      </w:r>
+      <w:r>
+        <w:t>any individual or organisation</w:t>
+      </w:r>
+      <w:r>
+        <w:t>, sexual orientation, or disability.</w:t>
+      </w:r>
+      <w:r>
+        <w:t xml:space="preserve"> </w:t>
+      </w:r>
+      <w:r>
+        <w:t xml:space="preserve">Once the data is analysed, it is important that is kept for a reasonable </w:t>
+      </w:r>
+      <w:r>
+        <w:t>period</w:t>
+      </w:r>
+      <w:r>
+        <w:t xml:space="preserve">. </w:t>
+      </w:r>
+    </w:p>
+    <w:p>
+      <w:pPr>
+        <w:ind w:left="0" w:firstLine="0"/>
+      </w:pPr>
+    </w:p>
+    <w:p>
+      <w:pPr>
+        <w:ind w:left="0" w:firstLine="0"/>
+      </w:pPr>
+    </w:p>
+    <w:p>
+      <w:r>
+        <w:t xml:space="preserve">Another important part of our research is how the results were displayed. </w:t>
+      </w:r>
+      <w:r>
+        <w:t xml:space="preserve">Since the main objective is to find whether text pre-processing techniques </w:t>
+      </w:r>
+      <w:proofErr w:type="gramStart"/>
+      <w:r>
+        <w:t>is able to</w:t>
+      </w:r>
+      <w:proofErr w:type="gramEnd"/>
+      <w:r>
+        <w:t xml:space="preserve"> improve a model’s overall performance, only relating statistics were shown, such as a model’s accuracy. No correct or incorrect reviews were shown in the dissertation </w:t>
+      </w:r>
+      <w:proofErr w:type="gramStart"/>
+      <w:r>
+        <w:t>in order to</w:t>
+      </w:r>
+      <w:proofErr w:type="gramEnd"/>
+      <w:r>
+        <w:t xml:space="preserve"> stay neutral. </w:t>
+      </w:r>
+      <w:r>
+        <w:t xml:space="preserve">Finally, when it comes to sharing or storing any results or data, Only the data retrieved from the official resource is stored online, </w:t>
+      </w:r>
+      <w:r>
+        <w:t>the</w:t>
+      </w:r>
+      <w:r>
+        <w:t xml:space="preserve"> results from the data are only written in the dissertation itself and models </w:t>
+      </w:r>
+      <w:proofErr w:type="gramStart"/>
+      <w:r>
+        <w:t>have to</w:t>
+      </w:r>
+      <w:proofErr w:type="gramEnd"/>
+      <w:r>
+        <w:t xml:space="preserve"> be rerun every time results wish to be retrieved, possibly meaning similar or different results may be returned. </w:t>
+      </w:r>
+    </w:p>
+    <w:p>
+      <w:pPr>
+        <w:spacing w:after="170"/>
+        <w:ind w:left="0" w:right="0" w:firstLine="0"/>
+      </w:pPr>
+    </w:p>
+    <w:p>
+      <w:pPr>
+        <w:spacing w:after="189"/>
+        <w:ind w:left="-5" w:right="0"/>
+        <w:rPr>
+          <w:u w:val="single"/>
+        </w:rPr>
+      </w:pPr>
+      <w:r>
+        <w:rPr>
+          <w:u w:val="single"/>
+        </w:rPr>
+        <w:t xml:space="preserve">Introduction: </w:t>
+      </w:r>
+    </w:p>
+    <w:p>
+      <w:pPr>
+        <w:pStyle w:val="ListParagraph"/>
+        <w:numPr>
+          <w:ilvl w:val="0"/>
+          <w:numId w:val="19"/>
+        </w:numPr>
+      </w:pPr>
+      <w:r>
+        <w:t xml:space="preserve">The </w:t>
+      </w:r>
+      <w:r>
+        <w:t>research problem</w:t>
+      </w:r>
+      <w:r>
+        <w:t xml:space="preserve"> must be discussed.</w:t>
+      </w:r>
+    </w:p>
+    <w:p>
+      <w:pPr>
+        <w:pStyle w:val="ListParagraph"/>
+        <w:numPr>
+          <w:ilvl w:val="0"/>
+          <w:numId w:val="19"/>
+        </w:numPr>
+      </w:pPr>
+      <w:r>
+        <w:t xml:space="preserve">A </w:t>
+      </w:r>
+      <w:r>
+        <w:t>review</w:t>
+      </w:r>
+      <w:r>
+        <w:t xml:space="preserve"> of</w:t>
+      </w:r>
+      <w:r>
+        <w:t xml:space="preserve"> past studies about the problem</w:t>
+      </w:r>
+      <w:r>
+        <w:t xml:space="preserve"> we are trying to solve.</w:t>
+      </w:r>
+    </w:p>
+    <w:p>
+      <w:pPr>
+        <w:pStyle w:val="ListParagraph"/>
+        <w:numPr>
+          <w:ilvl w:val="0"/>
+          <w:numId w:val="19"/>
+        </w:numPr>
+      </w:pPr>
+      <w:r>
+        <w:t>I</w:t>
+      </w:r>
+      <w:r>
+        <w:t xml:space="preserve">t is important to mention the purpose </w:t>
+      </w:r>
+      <w:r>
+        <w:t>statement.</w:t>
+      </w:r>
+    </w:p>
+    <w:p>
+      <w:pPr>
+        <w:pStyle w:val="ListParagraph"/>
+        <w:numPr>
+          <w:ilvl w:val="0"/>
+          <w:numId w:val="19"/>
+        </w:numPr>
+      </w:pPr>
+      <w:r>
+        <w:t>List all independent and dependant variables.</w:t>
+      </w:r>
+    </w:p>
+    <w:p>
+      <w:pPr>
+        <w:pStyle w:val="ListParagraph"/>
+        <w:numPr>
+          <w:ilvl w:val="0"/>
+          <w:numId w:val="19"/>
+        </w:numPr>
+      </w:pPr>
+      <w:r>
+        <w:t>T</w:t>
+      </w:r>
+      <w:r>
+        <w:t>he significance of the study</w:t>
+      </w:r>
+      <w:r>
+        <w:t xml:space="preserve"> in relation to a company’s interest.</w:t>
+      </w:r>
+    </w:p>
+    <w:p>
+      <w:pPr>
+        <w:pStyle w:val="ListParagraph"/>
+        <w:numPr>
+          <w:ilvl w:val="0"/>
+          <w:numId w:val="19"/>
+        </w:numPr>
+      </w:pPr>
+      <w:r>
+        <w:t>To identify any issues that may occur when collecting the data that is going to be used.</w:t>
+      </w:r>
+    </w:p>
+    <w:p>
+      <w:pPr>
+        <w:spacing w:after="170"/>
+        <w:ind w:left="0" w:right="0" w:firstLine="0"/>
+      </w:pPr>
+    </w:p>
+    <w:p>
+      <w:pPr>
         <w:spacing w:after="170"/>
         <w:ind w:left="-5" w:right="0"/>
       </w:pPr>
@@ -3829,6 +4463,24 @@
       <w:pPr>
         <w:spacing w:after="170"/>
         <w:ind w:left="-5" w:right="0"/>
+        <w:rPr>
+          <w:u w:val="single"/>
+        </w:rPr>
+      </w:pPr>
+      <w:r>
+        <w:rPr>
+          <w:u w:val="single"/>
+        </w:rPr>
+        <w:t>Research design:</w:t>
+      </w:r>
+    </w:p>
+    <w:p>
+      <w:pPr>
+        <w:spacing w:after="170"/>
+        <w:ind w:left="0" w:right="0" w:firstLine="0"/>
+        <w:rPr>
+          <w:u w:val="single"/>
+        </w:rPr>
       </w:pPr>
     </w:p>
     <w:p>
@@ -3836,324 +4488,78 @@
         <w:spacing w:after="170"/>
         <w:ind w:left="-5" w:right="0"/>
       </w:pPr>
+      <w:r>
+        <w:t>The research design relating to my dissertation is a quantitative research.</w:t>
+      </w:r>
+      <w:r>
+        <w:t xml:space="preserve"> This is simply because the data being used will be returning numbers and statistics. No Surveys or Questionnaires will be conducted for the purpose of this research.</w:t>
+      </w:r>
     </w:p>
     <w:p>
       <w:pPr>
         <w:spacing w:after="170"/>
         <w:ind w:left="-5" w:right="0"/>
       </w:pPr>
+      <w:proofErr w:type="gramStart"/>
+      <w:r>
+        <w:t>In order to</w:t>
+      </w:r>
+      <w:proofErr w:type="gramEnd"/>
+      <w:r>
+        <w:t xml:space="preserve"> remove any discrepancies in the results of the data, and so that we are able to compare accurately with previous research, </w:t>
+      </w:r>
+      <w:r>
+        <w:t xml:space="preserve">an average was taken from all the models created. Each model was </w:t>
+      </w:r>
+      <w:proofErr w:type="gramStart"/>
+      <w:r>
+        <w:t>ran</w:t>
+      </w:r>
+      <w:proofErr w:type="gramEnd"/>
+      <w:r>
+        <w:t xml:space="preserve"> at least 5 times.  The results listed are the accuracy, Recall, Precision and F1 Score of each model. </w:t>
+      </w:r>
     </w:p>
     <w:p>
       <w:pPr>
         <w:spacing w:after="170"/>
         <w:ind w:left="-5" w:right="0"/>
       </w:pPr>
+      <w:r>
+        <w:t xml:space="preserve">Most research studies found used only </w:t>
+      </w:r>
+      <w:proofErr w:type="gramStart"/>
+      <w:r>
+        <w:t>a number of</w:t>
+      </w:r>
+      <w:proofErr w:type="gramEnd"/>
+      <w:r>
+        <w:t xml:space="preserve"> techniques and only tested their models out with and without said method and compared. I believe there is a lot more </w:t>
+      </w:r>
+      <w:r>
+        <w:lastRenderedPageBreak/>
+        <w:t>potential in th</w:t>
+      </w:r>
+      <w:r>
+        <w:t>is</w:t>
+      </w:r>
+      <w:r>
+        <w:t xml:space="preserve"> research design which is why all text pre-processing techniques documented in the literature review was included and tested.  </w:t>
+      </w:r>
     </w:p>
     <w:p>
       <w:pPr>
         <w:spacing w:after="170"/>
         <w:ind w:left="-5" w:right="0"/>
       </w:pPr>
-    </w:p>
-    <w:p>
-      <w:pPr>
-        <w:spacing w:after="170"/>
-        <w:ind w:left="-5" w:right="0"/>
-      </w:pPr>
-    </w:p>
-    <w:p>
-      <w:pPr>
-        <w:spacing w:after="170"/>
-        <w:ind w:left="-5" w:right="0"/>
-      </w:pPr>
-    </w:p>
-    <w:p>
-      <w:pPr>
-        <w:spacing w:after="170"/>
-        <w:ind w:left="-5" w:right="0"/>
-      </w:pPr>
-    </w:p>
-    <w:p>
-      <w:pPr>
-        <w:spacing w:after="170"/>
-        <w:ind w:left="-5" w:right="0"/>
-      </w:pPr>
-    </w:p>
-    <w:p>
-      <w:pPr>
-        <w:spacing w:after="170"/>
-        <w:ind w:left="-5" w:right="0"/>
-      </w:pPr>
-    </w:p>
-    <w:p>
-      <w:pPr>
-        <w:spacing w:after="170"/>
-        <w:ind w:left="-5" w:right="0"/>
-      </w:pPr>
-    </w:p>
-    <w:p>
-      <w:pPr>
-        <w:spacing w:after="170"/>
-        <w:ind w:left="-5" w:right="0"/>
-      </w:pPr>
-    </w:p>
-    <w:p>
-      <w:pPr>
-        <w:spacing w:after="170"/>
-        <w:ind w:left="-5" w:right="0"/>
-      </w:pPr>
-    </w:p>
-    <w:p>
-      <w:pPr>
-        <w:spacing w:after="170"/>
-        <w:ind w:left="-5" w:right="0"/>
-      </w:pPr>
-    </w:p>
-    <w:p>
-      <w:pPr>
-        <w:spacing w:after="170"/>
-        <w:ind w:left="-5" w:right="0"/>
-      </w:pPr>
-    </w:p>
-    <w:p>
-      <w:pPr>
-        <w:spacing w:after="170"/>
-        <w:ind w:left="-5" w:right="0"/>
-      </w:pPr>
-    </w:p>
-    <w:p>
-      <w:pPr>
-        <w:spacing w:after="170"/>
-        <w:ind w:left="-5" w:right="0"/>
-      </w:pPr>
-    </w:p>
-    <w:p>
-      <w:pPr>
-        <w:spacing w:after="170"/>
-        <w:ind w:left="-5" w:right="0"/>
-      </w:pPr>
-    </w:p>
-    <w:p>
-      <w:pPr>
-        <w:spacing w:after="170"/>
-        <w:ind w:left="-5" w:right="0"/>
-      </w:pPr>
-    </w:p>
-    <w:p>
-      <w:pPr>
-        <w:spacing w:after="170"/>
-        <w:ind w:left="-5" w:right="0"/>
-      </w:pPr>
-    </w:p>
-    <w:p>
-      <w:pPr>
-        <w:spacing w:after="170"/>
-        <w:ind w:left="-5" w:right="0"/>
-      </w:pPr>
-    </w:p>
-    <w:p>
-      <w:pPr>
-        <w:spacing w:after="170"/>
-        <w:ind w:left="-5" w:right="0"/>
-      </w:pPr>
-    </w:p>
-    <w:p>
-      <w:pPr>
-        <w:spacing w:after="170"/>
-        <w:ind w:left="-5" w:right="0"/>
-      </w:pPr>
-    </w:p>
-    <w:p>
-      <w:pPr>
-        <w:spacing w:after="170"/>
-        <w:ind w:left="-5" w:right="0"/>
-      </w:pPr>
-    </w:p>
-    <w:p>
-      <w:pPr>
-        <w:spacing w:after="170"/>
-        <w:ind w:left="-5" w:right="0"/>
-      </w:pPr>
-    </w:p>
-    <w:p>
-      <w:pPr>
-        <w:spacing w:after="170"/>
-        <w:ind w:left="-5" w:right="0"/>
-      </w:pPr>
-    </w:p>
-    <w:p>
-      <w:pPr>
-        <w:spacing w:after="170"/>
-        <w:ind w:left="-5" w:right="0"/>
-      </w:pPr>
-    </w:p>
-    <w:p>
-      <w:pPr>
-        <w:spacing w:after="170"/>
-        <w:ind w:left="-5" w:right="0"/>
-      </w:pPr>
-    </w:p>
-    <w:p>
-      <w:pPr>
-        <w:spacing w:after="170"/>
-        <w:ind w:left="-5" w:right="0"/>
-      </w:pPr>
-    </w:p>
-    <w:p>
-      <w:pPr>
-        <w:spacing w:after="170"/>
-        <w:ind w:left="-5" w:right="0"/>
-      </w:pPr>
-    </w:p>
-    <w:p>
-      <w:pPr>
-        <w:spacing w:after="170"/>
-        <w:ind w:left="-5" w:right="0"/>
-      </w:pPr>
-    </w:p>
-    <w:p>
-      <w:pPr>
-        <w:spacing w:after="170"/>
-        <w:ind w:left="-5" w:right="0"/>
-      </w:pPr>
-    </w:p>
-    <w:p>
-      <w:pPr>
-        <w:spacing w:after="170"/>
-        <w:ind w:left="-5" w:right="0"/>
-      </w:pPr>
-    </w:p>
-    <w:p>
-      <w:pPr>
-        <w:spacing w:after="170"/>
-        <w:ind w:left="-5" w:right="0"/>
-      </w:pPr>
-    </w:p>
-    <w:p>
-      <w:pPr>
-        <w:spacing w:after="170"/>
-        <w:ind w:left="-5" w:right="0"/>
-      </w:pPr>
-    </w:p>
-    <w:p>
-      <w:pPr>
-        <w:spacing w:after="170"/>
-        <w:ind w:left="-5" w:right="0"/>
-      </w:pPr>
-    </w:p>
-    <w:p>
-      <w:pPr>
-        <w:spacing w:after="170"/>
-        <w:ind w:left="-5" w:right="0"/>
-      </w:pPr>
-    </w:p>
-    <w:p>
-      <w:pPr>
-        <w:spacing w:after="170"/>
-        <w:ind w:left="-5" w:right="0"/>
-      </w:pPr>
-    </w:p>
-    <w:p>
-      <w:pPr>
-        <w:spacing w:after="170"/>
-        <w:ind w:left="-5" w:right="0"/>
-      </w:pPr>
-    </w:p>
-    <w:p>
-      <w:pPr>
-        <w:spacing w:after="170"/>
-        <w:ind w:left="-5" w:right="0"/>
-      </w:pPr>
-    </w:p>
-    <w:p>
-      <w:pPr>
-        <w:spacing w:after="170"/>
-        <w:ind w:left="-5" w:right="0"/>
-      </w:pPr>
-    </w:p>
-    <w:p>
-      <w:pPr>
-        <w:spacing w:after="170"/>
-        <w:ind w:left="-5" w:right="0"/>
-      </w:pPr>
-    </w:p>
-    <w:p>
-      <w:pPr>
-        <w:spacing w:after="170"/>
-        <w:ind w:left="-5" w:right="0"/>
-      </w:pPr>
-    </w:p>
-    <w:p>
-      <w:pPr>
-        <w:spacing w:after="170"/>
-        <w:ind w:left="-5" w:right="0"/>
-      </w:pPr>
-    </w:p>
-    <w:p>
-      <w:pPr>
-        <w:spacing w:after="170"/>
-        <w:ind w:left="-5" w:right="0"/>
-      </w:pPr>
-    </w:p>
-    <w:p>
-      <w:pPr>
-        <w:spacing w:after="170"/>
-        <w:ind w:left="-5" w:right="0"/>
-      </w:pPr>
-    </w:p>
-    <w:p>
-      <w:pPr>
-        <w:spacing w:after="170"/>
-        <w:ind w:left="-5" w:right="0"/>
-      </w:pPr>
-    </w:p>
-    <w:p>
-      <w:pPr>
-        <w:spacing w:after="170"/>
-        <w:ind w:left="-5" w:right="0"/>
-      </w:pPr>
-    </w:p>
-    <w:p>
-      <w:pPr>
-        <w:spacing w:after="170"/>
-        <w:ind w:left="-5" w:right="0"/>
-      </w:pPr>
-    </w:p>
-    <w:p>
-      <w:pPr>
-        <w:spacing w:after="170"/>
-        <w:ind w:left="-5" w:right="0"/>
-      </w:pPr>
-    </w:p>
-    <w:p>
-      <w:pPr>
-        <w:spacing w:after="170"/>
-        <w:ind w:left="-5" w:right="0"/>
-      </w:pPr>
-    </w:p>
-    <w:p>
-      <w:pPr>
-        <w:spacing w:after="170"/>
-        <w:ind w:left="-5" w:right="0"/>
-      </w:pPr>
-    </w:p>
-    <w:p>
-      <w:pPr>
-        <w:spacing w:after="170"/>
-        <w:ind w:left="-5" w:right="0"/>
-      </w:pPr>
-    </w:p>
-    <w:p>
-      <w:pPr>
-        <w:spacing w:after="170"/>
-        <w:ind w:left="-5" w:right="0"/>
-      </w:pPr>
-    </w:p>
-    <w:p>
-      <w:pPr>
-        <w:spacing w:after="170"/>
-        <w:ind w:left="-5" w:right="0"/>
-      </w:pPr>
+      <w:proofErr w:type="gramStart"/>
+      <w:r>
+        <w:t>In order to</w:t>
+      </w:r>
+      <w:proofErr w:type="gramEnd"/>
+      <w:r>
+        <w:t xml:space="preserve"> keep also what is stated above in ethics in check, going native is wrong, this is why no correct or incorrect labels were shown throughout the research. In our prototype we can see what the models predicted; however, we did not document this to respect both parties. Only the performance was documented. This was chosen after analysing a research paper which focused heavily on only correctly labelled reviews. </w:t>
+      </w:r>
     </w:p>
     <w:p>
       <w:pPr>
@@ -4449,13 +4855,107 @@
         <w:spacing w:after="172" w:line="259" w:lineRule="auto"/>
         <w:ind w:left="0" w:right="0" w:firstLine="0"/>
         <w:jc w:val="left"/>
-      </w:pPr>
-      <w:r>
         <w:rPr>
           <w:sz w:val="28"/>
         </w:rPr>
-        <w:t xml:space="preserve"> </w:t>
-      </w:r>
+      </w:pPr>
+    </w:p>
+    <w:p>
+      <w:pPr>
+        <w:spacing w:after="172" w:line="259" w:lineRule="auto"/>
+        <w:ind w:left="0" w:right="0" w:firstLine="0"/>
+        <w:jc w:val="left"/>
+        <w:rPr>
+          <w:sz w:val="28"/>
+        </w:rPr>
+      </w:pPr>
+    </w:p>
+    <w:p>
+      <w:pPr>
+        <w:spacing w:after="172" w:line="259" w:lineRule="auto"/>
+        <w:ind w:left="0" w:right="0" w:firstLine="0"/>
+        <w:jc w:val="left"/>
+        <w:rPr>
+          <w:sz w:val="28"/>
+        </w:rPr>
+      </w:pPr>
+    </w:p>
+    <w:p>
+      <w:pPr>
+        <w:spacing w:after="172" w:line="259" w:lineRule="auto"/>
+        <w:ind w:left="0" w:right="0" w:firstLine="0"/>
+        <w:jc w:val="left"/>
+        <w:rPr>
+          <w:sz w:val="28"/>
+        </w:rPr>
+      </w:pPr>
+    </w:p>
+    <w:p>
+      <w:pPr>
+        <w:spacing w:after="172" w:line="259" w:lineRule="auto"/>
+        <w:ind w:left="0" w:right="0" w:firstLine="0"/>
+        <w:jc w:val="left"/>
+        <w:rPr>
+          <w:sz w:val="28"/>
+        </w:rPr>
+      </w:pPr>
+    </w:p>
+    <w:p>
+      <w:pPr>
+        <w:spacing w:after="172" w:line="259" w:lineRule="auto"/>
+        <w:ind w:left="0" w:right="0" w:firstLine="0"/>
+        <w:jc w:val="left"/>
+        <w:rPr>
+          <w:sz w:val="28"/>
+        </w:rPr>
+      </w:pPr>
+    </w:p>
+    <w:p>
+      <w:pPr>
+        <w:spacing w:after="172" w:line="259" w:lineRule="auto"/>
+        <w:ind w:left="0" w:right="0" w:firstLine="0"/>
+        <w:jc w:val="left"/>
+        <w:rPr>
+          <w:sz w:val="28"/>
+        </w:rPr>
+      </w:pPr>
+    </w:p>
+    <w:p>
+      <w:pPr>
+        <w:spacing w:after="172" w:line="259" w:lineRule="auto"/>
+        <w:ind w:left="0" w:right="0" w:firstLine="0"/>
+        <w:jc w:val="left"/>
+        <w:rPr>
+          <w:sz w:val="28"/>
+        </w:rPr>
+      </w:pPr>
+    </w:p>
+    <w:p>
+      <w:pPr>
+        <w:spacing w:after="172" w:line="259" w:lineRule="auto"/>
+        <w:ind w:left="0" w:right="0" w:firstLine="0"/>
+        <w:jc w:val="left"/>
+        <w:rPr>
+          <w:sz w:val="28"/>
+        </w:rPr>
+      </w:pPr>
+    </w:p>
+    <w:p>
+      <w:pPr>
+        <w:spacing w:after="172" w:line="259" w:lineRule="auto"/>
+        <w:ind w:left="0" w:right="0" w:firstLine="0"/>
+        <w:jc w:val="left"/>
+        <w:rPr>
+          <w:sz w:val="28"/>
+        </w:rPr>
+      </w:pPr>
+    </w:p>
+    <w:p>
+      <w:pPr>
+        <w:spacing w:after="172" w:line="259" w:lineRule="auto"/>
+        <w:ind w:left="0" w:right="0" w:firstLine="0"/>
+        <w:jc w:val="left"/>
+      </w:pPr>
     </w:p>
     <w:p>
       <w:pPr>
@@ -4463,6 +4963,7 @@
         <w:ind w:left="-5"/>
       </w:pPr>
       <w:r>
+        <w:lastRenderedPageBreak/>
         <w:t xml:space="preserve">Task 3 </w:t>
       </w:r>
     </w:p>
@@ -4581,14 +5082,8 @@
     </w:p>
     <w:p>
       <w:pPr>
-        <w:spacing w:after="187"/>
+        <w:spacing w:after="192"/>
         <w:ind w:left="-5" w:right="0"/>
-      </w:pPr>
-    </w:p>
-    <w:p>
-      <w:pPr>
-        <w:spacing w:after="187"/>
-        <w:ind w:left="0" w:right="0" w:firstLine="0"/>
       </w:pPr>
     </w:p>
     <w:p>
@@ -4600,7 +5095,6 @@
         </w:numPr>
       </w:pPr>
       <w:r>
-        <w:lastRenderedPageBreak/>
         <w:t xml:space="preserve">The purpose of this </w:t>
       </w:r>
       <w:r>
@@ -4763,6 +5257,7 @@
         <w:ind w:left="720" w:firstLine="0"/>
       </w:pPr>
       <w:r>
+        <w:lastRenderedPageBreak/>
         <w:t xml:space="preserve">Emma </w:t>
       </w:r>
       <w:proofErr w:type="spellStart"/>
@@ -4903,22 +5398,7 @@
     </w:p>
     <w:p>
       <w:pPr>
-        <w:ind w:left="720" w:firstLine="0"/>
-      </w:pPr>
-    </w:p>
-    <w:p>
-      <w:pPr>
-        <w:ind w:left="720" w:firstLine="0"/>
-      </w:pPr>
-    </w:p>
-    <w:p>
-      <w:pPr>
-        <w:ind w:left="720" w:firstLine="0"/>
-      </w:pPr>
-    </w:p>
-    <w:p>
-      <w:pPr>
-        <w:ind w:left="720" w:firstLine="0"/>
+        <w:ind w:left="0" w:firstLine="0"/>
       </w:pPr>
     </w:p>
     <w:p>
@@ -4932,7 +5412,6 @@
         <w:ind w:left="-5" w:right="0"/>
       </w:pPr>
       <w:r>
-        <w:lastRenderedPageBreak/>
         <w:t xml:space="preserve">(15 marks) </w:t>
       </w:r>
     </w:p>
@@ -5268,7 +5747,11 @@
         <w:ind w:left="-5" w:right="0"/>
       </w:pPr>
       <w:r>
-        <w:t xml:space="preserve">Now it is time for your own opinion. Do you agree with the conclusions of the sources you created the purpose statements for? If you agree, explain why you agree and cite elements highlighting your agreement in the dissertation. If you disagree, explain why you disagree and cite elements highlighting your disagreement. You need to make at least 5 points of agreement and disagreement in this section. Are any of these papers being used in your own dissertation? </w:t>
+        <w:t xml:space="preserve">Now it is time for your own opinion. Do you agree with the conclusions of the sources you created the purpose statements for? If you agree, explain why you agree and cite elements highlighting your agreement in the dissertation. If you disagree, explain why you </w:t>
+      </w:r>
+      <w:r>
+        <w:lastRenderedPageBreak/>
+        <w:t xml:space="preserve">disagree and cite elements highlighting your disagreement. You need to make at least 5 points of agreement and disagreement in this section. Are any of these papers being used in your own dissertation? </w:t>
       </w:r>
     </w:p>
     <w:p>
@@ -5370,7 +5853,6 @@
         </w:numPr>
       </w:pPr>
       <w:r>
-        <w:lastRenderedPageBreak/>
         <w:t xml:space="preserve">Since my dissertation compares a lot with </w:t>
       </w:r>
       <w:proofErr w:type="spellStart"/>
@@ -5614,24 +6096,6 @@
     <w:p>
       <w:pPr>
         <w:spacing w:after="190"/>
-        <w:ind w:left="0" w:right="0" w:firstLine="0"/>
-      </w:pPr>
-    </w:p>
-    <w:p>
-      <w:pPr>
-        <w:spacing w:after="190"/>
-        <w:ind w:left="0" w:right="0" w:firstLine="0"/>
-      </w:pPr>
-    </w:p>
-    <w:p>
-      <w:pPr>
-        <w:spacing w:after="190"/>
-        <w:ind w:left="0" w:right="0" w:firstLine="0"/>
-      </w:pPr>
-    </w:p>
-    <w:p>
-      <w:pPr>
-        <w:spacing w:after="190"/>
         <w:ind w:left="-5" w:right="0"/>
       </w:pPr>
     </w:p>
@@ -5641,7 +6105,6 @@
         <w:ind w:left="-5" w:right="0"/>
       </w:pPr>
       <w:r>
-        <w:lastRenderedPageBreak/>
         <w:t xml:space="preserve">(10 marks) </w:t>
       </w:r>
     </w:p>
@@ -7032,157 +7495,7 @@
     <w:p>
       <w:pPr>
         <w:spacing w:after="26"/>
-        <w:ind w:right="0"/>
-      </w:pPr>
-    </w:p>
-    <w:p>
-      <w:pPr>
-        <w:spacing w:after="26"/>
-        <w:ind w:right="0"/>
-      </w:pPr>
-    </w:p>
-    <w:p>
-      <w:pPr>
-        <w:spacing w:after="26"/>
-        <w:ind w:right="0"/>
-      </w:pPr>
-    </w:p>
-    <w:p>
-      <w:pPr>
-        <w:spacing w:after="26"/>
-        <w:ind w:right="0"/>
-      </w:pPr>
-    </w:p>
-    <w:p>
-      <w:pPr>
-        <w:spacing w:after="26"/>
-        <w:ind w:right="0"/>
-      </w:pPr>
-    </w:p>
-    <w:p>
-      <w:pPr>
-        <w:spacing w:after="26"/>
-        <w:ind w:right="0"/>
-      </w:pPr>
-    </w:p>
-    <w:p>
-      <w:pPr>
-        <w:spacing w:after="26"/>
-        <w:ind w:right="0"/>
-      </w:pPr>
-    </w:p>
-    <w:p>
-      <w:pPr>
-        <w:spacing w:after="26"/>
-        <w:ind w:right="0"/>
-      </w:pPr>
-    </w:p>
-    <w:p>
-      <w:pPr>
-        <w:spacing w:after="26"/>
-        <w:ind w:right="0"/>
-      </w:pPr>
-    </w:p>
-    <w:p>
-      <w:pPr>
-        <w:spacing w:after="26"/>
-        <w:ind w:right="0"/>
-      </w:pPr>
-    </w:p>
-    <w:p>
-      <w:pPr>
-        <w:spacing w:after="26"/>
-        <w:ind w:right="0"/>
-      </w:pPr>
-    </w:p>
-    <w:p>
-      <w:pPr>
-        <w:spacing w:after="26"/>
-        <w:ind w:right="0"/>
-      </w:pPr>
-    </w:p>
-    <w:p>
-      <w:pPr>
-        <w:spacing w:after="26"/>
-        <w:ind w:right="0"/>
-      </w:pPr>
-    </w:p>
-    <w:p>
-      <w:pPr>
-        <w:spacing w:after="26"/>
-        <w:ind w:right="0"/>
-      </w:pPr>
-    </w:p>
-    <w:p>
-      <w:pPr>
-        <w:spacing w:after="26"/>
-        <w:ind w:right="0"/>
-      </w:pPr>
-    </w:p>
-    <w:p>
-      <w:pPr>
-        <w:spacing w:after="26"/>
-        <w:ind w:right="0"/>
-      </w:pPr>
-    </w:p>
-    <w:p>
-      <w:pPr>
-        <w:spacing w:after="26"/>
-        <w:ind w:right="0"/>
-      </w:pPr>
-    </w:p>
-    <w:p>
-      <w:pPr>
-        <w:spacing w:after="26"/>
-        <w:ind w:right="0"/>
-      </w:pPr>
-    </w:p>
-    <w:p>
-      <w:pPr>
-        <w:spacing w:after="26"/>
-        <w:ind w:right="0"/>
-      </w:pPr>
-    </w:p>
-    <w:p>
-      <w:pPr>
-        <w:spacing w:after="26"/>
-        <w:ind w:right="0"/>
-      </w:pPr>
-    </w:p>
-    <w:p>
-      <w:pPr>
-        <w:spacing w:after="26"/>
-        <w:ind w:right="0"/>
-      </w:pPr>
-    </w:p>
-    <w:p>
-      <w:pPr>
-        <w:spacing w:after="26"/>
-        <w:ind w:right="0"/>
-      </w:pPr>
-    </w:p>
-    <w:p>
-      <w:pPr>
-        <w:spacing w:after="26"/>
-        <w:ind w:right="0"/>
-      </w:pPr>
-    </w:p>
-    <w:p>
-      <w:pPr>
-        <w:spacing w:after="26"/>
-        <w:ind w:right="0"/>
-      </w:pPr>
-    </w:p>
-    <w:p>
-      <w:pPr>
-        <w:spacing w:after="26"/>
-        <w:ind w:right="0"/>
-      </w:pPr>
-    </w:p>
-    <w:p>
-      <w:pPr>
-        <w:spacing w:after="26"/>
-        <w:ind w:right="0"/>
+        <w:ind w:left="0" w:right="0" w:firstLine="0"/>
       </w:pPr>
     </w:p>
     <w:p>
@@ -7191,7 +7504,6 @@
         <w:ind w:left="-5" w:right="0"/>
       </w:pPr>
       <w:r>
-        <w:lastRenderedPageBreak/>
         <w:t xml:space="preserve">(30 marks) </w:t>
       </w:r>
     </w:p>
@@ -11081,6 +11393,95 @@
         <w:shd w:val="clear" w:color="auto" w:fill="auto"/>
         <w:vertAlign w:val="baseline"/>
       </w:rPr>
+    </w:lvl>
+  </w:abstractNum>
+  <w:abstractNum w:abstractNumId="18" w15:restartNumberingAfterBreak="0">
+    <w:nsid w:val="78FD5850"/>
+    <w:multiLevelType w:val="hybridMultilevel"/>
+    <w:tmpl w:val="A0D82758"/>
+    <w:lvl w:ilvl="0" w:tplc="08090011">
+      <w:start w:val="1"/>
+      <w:numFmt w:val="decimal"/>
+      <w:lvlText w:val="%1)"/>
+      <w:lvlJc w:val="left"/>
+      <w:pPr>
+        <w:ind w:left="720" w:hanging="360"/>
+      </w:pPr>
+      <w:rPr>
+        <w:rFonts w:hint="default"/>
+      </w:rPr>
+    </w:lvl>
+    <w:lvl w:ilvl="1" w:tplc="08090019" w:tentative="1">
+      <w:start w:val="1"/>
+      <w:numFmt w:val="lowerLetter"/>
+      <w:lvlText w:val="%2."/>
+      <w:lvlJc w:val="left"/>
+      <w:pPr>
+        <w:ind w:left="1440" w:hanging="360"/>
+      </w:pPr>
+    </w:lvl>
+    <w:lvl w:ilvl="2" w:tplc="0809001B" w:tentative="1">
+      <w:start w:val="1"/>
+      <w:numFmt w:val="lowerRoman"/>
+      <w:lvlText w:val="%3."/>
+      <w:lvlJc w:val="right"/>
+      <w:pPr>
+        <w:ind w:left="2160" w:hanging="180"/>
+      </w:pPr>
+    </w:lvl>
+    <w:lvl w:ilvl="3" w:tplc="0809000F" w:tentative="1">
+      <w:start w:val="1"/>
+      <w:numFmt w:val="decimal"/>
+      <w:lvlText w:val="%4."/>
+      <w:lvlJc w:val="left"/>
+      <w:pPr>
+        <w:ind w:left="2880" w:hanging="360"/>
+      </w:pPr>
+    </w:lvl>
+    <w:lvl w:ilvl="4" w:tplc="08090019" w:tentative="1">
+      <w:start w:val="1"/>
+      <w:numFmt w:val="lowerLetter"/>
+      <w:lvlText w:val="%5."/>
+      <w:lvlJc w:val="left"/>
+      <w:pPr>
+        <w:ind w:left="3600" w:hanging="360"/>
+      </w:pPr>
+    </w:lvl>
+    <w:lvl w:ilvl="5" w:tplc="0809001B" w:tentative="1">
+      <w:start w:val="1"/>
+      <w:numFmt w:val="lowerRoman"/>
+      <w:lvlText w:val="%6."/>
+      <w:lvlJc w:val="right"/>
+      <w:pPr>
+        <w:ind w:left="4320" w:hanging="180"/>
+      </w:pPr>
+    </w:lvl>
+    <w:lvl w:ilvl="6" w:tplc="0809000F" w:tentative="1">
+      <w:start w:val="1"/>
+      <w:numFmt w:val="decimal"/>
+      <w:lvlText w:val="%7."/>
+      <w:lvlJc w:val="left"/>
+      <w:pPr>
+        <w:ind w:left="5040" w:hanging="360"/>
+      </w:pPr>
+    </w:lvl>
+    <w:lvl w:ilvl="7" w:tplc="08090019" w:tentative="1">
+      <w:start w:val="1"/>
+      <w:numFmt w:val="lowerLetter"/>
+      <w:lvlText w:val="%8."/>
+      <w:lvlJc w:val="left"/>
+      <w:pPr>
+        <w:ind w:left="5760" w:hanging="360"/>
+      </w:pPr>
+    </w:lvl>
+    <w:lvl w:ilvl="8" w:tplc="0809001B" w:tentative="1">
+      <w:start w:val="1"/>
+      <w:numFmt w:val="lowerRoman"/>
+      <w:lvlText w:val="%9."/>
+      <w:lvlJc w:val="right"/>
+      <w:pPr>
+        <w:ind w:left="6480" w:hanging="180"/>
+      </w:pPr>
     </w:lvl>
   </w:abstractNum>
   <w:num w:numId="1">
@@ -11136,6 +11537,9 @@
   </w:num>
   <w:num w:numId="18">
     <w:abstractNumId w:val="14"/>
+  </w:num>
+  <w:num w:numId="19">
+    <w:abstractNumId w:val="18"/>
   </w:num>
 </w:numbering>
 </file>

</xml_diff>